<commit_message>
Renames "nba" and "nbs" to "bulkIn" and "bulkOut" respectively in "contrastsClass.m"
</commit_message>
<xml_diff>
--- a/examples/manual/DSPCStandardLayers/DSPCMonolayerTwoContrastsSheet.docx
+++ b/examples/manual/DSPCStandardLayers/DSPCMonolayerTwoContrastsSheet.docx
@@ -1711,6 +1711,10 @@
     <w:p>
       <w:pPr>
         <w:pStyle w:val="Code"/>
+        <w:rPr>
+          <w:noProof/>
+          <w:color w:val="0E00FF"/>
+        </w:rPr>
       </w:pPr>
       <w:r>
         <w:rPr>
@@ -1759,15 +1763,16 @@
       <w:r>
         <w:rPr>
           <w:noProof/>
-        </w:rPr>
-        <w:t xml:space="preserve">    </w:t>
-      </w:r>
-      <w:r>
-        <w:rPr>
-          <w:noProof/>
           <w:color w:val="AA04F9"/>
         </w:rPr>
-        <w:t>'nbs'</w:t>
+        <w:t xml:space="preserve">    </w:t>
+      </w:r>
+      <w:r>
+        <w:rPr>
+          <w:noProof/>
+          <w:color w:val="AA04F9"/>
+        </w:rPr>
+        <w:t>'bulkIn'</w:t>
       </w:r>
       <w:r>
         <w:rPr>
@@ -1780,6 +1785,64 @@
           <w:noProof/>
           <w:color w:val="AA04F9"/>
         </w:rPr>
+        <w:t>'SLD air'</w:t>
+      </w:r>
+      <w:r>
+        <w:rPr>
+          <w:noProof/>
+        </w:rPr>
+        <w:t>,</w:t>
+      </w:r>
+      <w:r>
+        <w:rPr>
+          <w:noProof/>
+          <w:color w:val="0E00FF"/>
+        </w:rPr>
+        <w:t>...</w:t>
+      </w:r>
+    </w:p>
+    <w:p>
+      <w:pPr>
+        <w:pStyle w:val="Code"/>
+      </w:pPr>
+      <w:r>
+        <w:rPr>
+          <w:noProof/>
+        </w:rPr>
+        <w:t xml:space="preserve">    </w:t>
+      </w:r>
+      <w:r>
+        <w:rPr>
+          <w:noProof/>
+          <w:color w:val="AA04F9"/>
+        </w:rPr>
+        <w:t>'</w:t>
+      </w:r>
+      <w:r>
+        <w:rPr>
+          <w:noProof/>
+          <w:color w:val="AA04F9"/>
+        </w:rPr>
+        <w:t>bulkOut</w:t>
+      </w:r>
+      <w:r>
+        <w:rPr>
+          <w:noProof/>
+          <w:color w:val="AA04F9"/>
+        </w:rPr>
+        <w:t>'</w:t>
+      </w:r>
+      <w:r>
+        <w:rPr>
+          <w:noProof/>
+        </w:rPr>
+        <w:t xml:space="preserve">, </w:t>
+      </w:r>
+      <w:r>
+        <w:rPr>
+          <w:noProof/>
+          <w:color w:val="AA04F9"/>
+        </w:rPr>
         <w:t>'SLD D2O'</w:t>
       </w:r>
       <w:r>
@@ -1811,7 +1874,7 @@
           <w:noProof/>
           <w:color w:val="AA04F9"/>
         </w:rPr>
-        <w:t>'nba'</w:t>
+        <w:t>'data'</w:t>
       </w:r>
       <w:r>
         <w:rPr>
@@ -1824,6 +1887,266 @@
           <w:noProof/>
           <w:color w:val="AA04F9"/>
         </w:rPr>
+        <w:t>'D-tail / H-head / D2O'</w:t>
+      </w:r>
+      <w:r>
+        <w:rPr>
+          <w:noProof/>
+        </w:rPr>
+        <w:t>);</w:t>
+      </w:r>
+    </w:p>
+    <w:p>
+      <w:pPr>
+        <w:pStyle w:val="Code"/>
+      </w:pPr>
+      <w:r>
+        <w:rPr>
+          <w:noProof/>
+        </w:rPr>
+        <w:t>problem.setContrastModel(1,{</w:t>
+      </w:r>
+      <w:r>
+        <w:rPr>
+          <w:noProof/>
+          <w:color w:val="AA04F9"/>
+        </w:rPr>
+        <w:t>'Deuterated tails'</w:t>
+      </w:r>
+      <w:r>
+        <w:rPr>
+          <w:noProof/>
+        </w:rPr>
+        <w:t>,</w:t>
+      </w:r>
+      <w:r>
+        <w:rPr>
+          <w:noProof/>
+          <w:color w:val="AA04F9"/>
+        </w:rPr>
+        <w:t>'Hydrogenated heads'</w:t>
+      </w:r>
+      <w:r>
+        <w:rPr>
+          <w:noProof/>
+        </w:rPr>
+        <w:t>});</w:t>
+      </w:r>
+    </w:p>
+    <w:p>
+      <w:pPr>
+        <w:pStyle w:val="Code"/>
+      </w:pPr>
+    </w:p>
+    <w:p>
+      <w:pPr>
+        <w:pStyle w:val="Code"/>
+      </w:pPr>
+      <w:r>
+        <w:rPr>
+          <w:noProof/>
+        </w:rPr>
+        <w:t>problem.addContrast(</w:t>
+      </w:r>
+      <w:r>
+        <w:rPr>
+          <w:noProof/>
+          <w:color w:val="AA04F9"/>
+        </w:rPr>
+        <w:t>'name'</w:t>
+      </w:r>
+      <w:r>
+        <w:rPr>
+          <w:noProof/>
+        </w:rPr>
+        <w:t>,</w:t>
+      </w:r>
+      <w:r>
+        <w:rPr>
+          <w:noProof/>
+          <w:color w:val="AA04F9"/>
+        </w:rPr>
+        <w:t>'H-tail/D-Head/ACMW'</w:t>
+      </w:r>
+      <w:r>
+        <w:rPr>
+          <w:noProof/>
+        </w:rPr>
+        <w:t>,</w:t>
+      </w:r>
+      <w:r>
+        <w:rPr>
+          <w:noProof/>
+          <w:color w:val="0E00FF"/>
+        </w:rPr>
+        <w:t>...</w:t>
+      </w:r>
+    </w:p>
+    <w:p>
+      <w:pPr>
+        <w:pStyle w:val="Code"/>
+      </w:pPr>
+      <w:r>
+        <w:rPr>
+          <w:noProof/>
+        </w:rPr>
+        <w:t xml:space="preserve">    </w:t>
+      </w:r>
+      <w:r>
+        <w:rPr>
+          <w:noProof/>
+          <w:color w:val="AA04F9"/>
+        </w:rPr>
+        <w:t>'background'</w:t>
+      </w:r>
+      <w:r>
+        <w:rPr>
+          <w:noProof/>
+        </w:rPr>
+        <w:t>,</w:t>
+      </w:r>
+      <w:r>
+        <w:rPr>
+          <w:noProof/>
+          <w:color w:val="AA04F9"/>
+        </w:rPr>
+        <w:t>'Background ACMW'</w:t>
+      </w:r>
+      <w:r>
+        <w:rPr>
+          <w:noProof/>
+        </w:rPr>
+        <w:t>,</w:t>
+      </w:r>
+      <w:r>
+        <w:rPr>
+          <w:noProof/>
+          <w:color w:val="0E00FF"/>
+        </w:rPr>
+        <w:t>...</w:t>
+      </w:r>
+    </w:p>
+    <w:p>
+      <w:pPr>
+        <w:pStyle w:val="Code"/>
+      </w:pPr>
+      <w:r>
+        <w:rPr>
+          <w:noProof/>
+        </w:rPr>
+        <w:t xml:space="preserve">    </w:t>
+      </w:r>
+      <w:r>
+        <w:rPr>
+          <w:noProof/>
+          <w:color w:val="AA04F9"/>
+        </w:rPr>
+        <w:t>'resolution'</w:t>
+      </w:r>
+      <w:r>
+        <w:rPr>
+          <w:noProof/>
+        </w:rPr>
+        <w:t>,</w:t>
+      </w:r>
+      <w:r>
+        <w:rPr>
+          <w:noProof/>
+          <w:color w:val="AA04F9"/>
+        </w:rPr>
+        <w:t>'Resolution 1'</w:t>
+      </w:r>
+      <w:r>
+        <w:rPr>
+          <w:noProof/>
+        </w:rPr>
+        <w:t>,</w:t>
+      </w:r>
+      <w:r>
+        <w:rPr>
+          <w:noProof/>
+          <w:color w:val="0E00FF"/>
+        </w:rPr>
+        <w:t>...</w:t>
+      </w:r>
+    </w:p>
+    <w:p>
+      <w:pPr>
+        <w:pStyle w:val="Code"/>
+        <w:rPr>
+          <w:noProof/>
+          <w:color w:val="0E00FF"/>
+        </w:rPr>
+      </w:pPr>
+      <w:r>
+        <w:rPr>
+          <w:noProof/>
+        </w:rPr>
+        <w:t xml:space="preserve">    </w:t>
+      </w:r>
+      <w:r>
+        <w:rPr>
+          <w:noProof/>
+          <w:color w:val="AA04F9"/>
+        </w:rPr>
+        <w:t>'scalefactor'</w:t>
+      </w:r>
+      <w:r>
+        <w:rPr>
+          <w:noProof/>
+        </w:rPr>
+        <w:t xml:space="preserve">, </w:t>
+      </w:r>
+      <w:r>
+        <w:rPr>
+          <w:noProof/>
+          <w:color w:val="AA04F9"/>
+        </w:rPr>
+        <w:t>'Scalefactor 1'</w:t>
+      </w:r>
+      <w:r>
+        <w:rPr>
+          <w:noProof/>
+        </w:rPr>
+        <w:t>,</w:t>
+      </w:r>
+      <w:r>
+        <w:rPr>
+          <w:noProof/>
+          <w:color w:val="0E00FF"/>
+        </w:rPr>
+        <w:t>...</w:t>
+      </w:r>
+    </w:p>
+    <w:p>
+      <w:pPr>
+        <w:pStyle w:val="Code"/>
+      </w:pPr>
+      <w:r>
+        <w:rPr>
+          <w:noProof/>
+          <w:color w:val="AA04F9"/>
+        </w:rPr>
+        <w:t xml:space="preserve">    </w:t>
+      </w:r>
+      <w:r>
+        <w:rPr>
+          <w:noProof/>
+          <w:color w:val="AA04F9"/>
+        </w:rPr>
+        <w:t>'bulkIn'</w:t>
+      </w:r>
+      <w:r>
+        <w:rPr>
+          <w:noProof/>
+        </w:rPr>
+        <w:t xml:space="preserve">, </w:t>
+      </w:r>
+      <w:r>
+        <w:rPr>
+          <w:noProof/>
+          <w:color w:val="AA04F9"/>
+        </w:rPr>
         <w:t>'SLD air'</w:t>
       </w:r>
       <w:r>
@@ -1855,6 +2178,64 @@
           <w:noProof/>
           <w:color w:val="AA04F9"/>
         </w:rPr>
+        <w:t>'</w:t>
+      </w:r>
+      <w:r>
+        <w:rPr>
+          <w:noProof/>
+          <w:color w:val="AA04F9"/>
+        </w:rPr>
+        <w:t>bulkOut</w:t>
+      </w:r>
+      <w:r>
+        <w:rPr>
+          <w:noProof/>
+          <w:color w:val="AA04F9"/>
+        </w:rPr>
+        <w:t>'</w:t>
+      </w:r>
+      <w:r>
+        <w:rPr>
+          <w:noProof/>
+        </w:rPr>
+        <w:t xml:space="preserve">, </w:t>
+      </w:r>
+      <w:r>
+        <w:rPr>
+          <w:noProof/>
+          <w:color w:val="AA04F9"/>
+        </w:rPr>
+        <w:t>'SLD ACMW'</w:t>
+      </w:r>
+      <w:r>
+        <w:rPr>
+          <w:noProof/>
+        </w:rPr>
+        <w:t>,</w:t>
+      </w:r>
+      <w:r>
+        <w:rPr>
+          <w:noProof/>
+          <w:color w:val="0E00FF"/>
+        </w:rPr>
+        <w:t>...</w:t>
+      </w:r>
+    </w:p>
+    <w:p>
+      <w:pPr>
+        <w:pStyle w:val="Code"/>
+      </w:pPr>
+      <w:r>
+        <w:rPr>
+          <w:noProof/>
+        </w:rPr>
+        <w:t xml:space="preserve">    </w:t>
+      </w:r>
+      <w:r>
+        <w:rPr>
+          <w:noProof/>
+          <w:color w:val="AA04F9"/>
+        </w:rPr>
         <w:t>'data'</w:t>
       </w:r>
       <w:r>
@@ -1868,7 +2249,7 @@
           <w:noProof/>
           <w:color w:val="AA04F9"/>
         </w:rPr>
-        <w:t>'D-tail / H-head / D2O'</w:t>
+        <w:t>'H-tail / D-head / ACMW'</w:t>
       </w:r>
       <w:r>
         <w:rPr>
@@ -1885,14 +2266,14 @@
         <w:rPr>
           <w:noProof/>
         </w:rPr>
-        <w:t>problem.setContrastModel(1,{</w:t>
+        <w:t>problem.setContrastModel(2,{</w:t>
       </w:r>
       <w:r>
         <w:rPr>
           <w:noProof/>
           <w:color w:val="AA04F9"/>
         </w:rPr>
-        <w:t>'Deuterated tails'</w:t>
+        <w:t>'hydrogenated tails'</w:t>
       </w:r>
       <w:r>
         <w:rPr>
@@ -1905,7 +2286,7 @@
           <w:noProof/>
           <w:color w:val="AA04F9"/>
         </w:rPr>
-        <w:t>'Hydrogenated heads'</w:t>
+        <w:t>'deuterated heads'</w:t>
       </w:r>
       <w:r>
         <w:rPr>
@@ -1921,46 +2302,67 @@
     </w:p>
     <w:p>
       <w:pPr>
+        <w:pStyle w:val="Text"/>
+      </w:pPr>
+    </w:p>
+    <w:p>
+      <w:pPr>
         <w:pStyle w:val="Code"/>
       </w:pPr>
       <w:r>
         <w:rPr>
           <w:noProof/>
-        </w:rPr>
-        <w:t>problem.addContrast(</w:t>
+          <w:color w:val="028009"/>
+        </w:rPr>
+        <w:t>% Set the fitting fitting flag on some parameters we need to fit</w:t>
+      </w:r>
+    </w:p>
+    <w:p>
+      <w:pPr>
+        <w:pStyle w:val="Code"/>
+      </w:pPr>
+      <w:r>
+        <w:rPr>
+          <w:noProof/>
+        </w:rPr>
+        <w:t>problem.setBacksPar(1,</w:t>
       </w:r>
       <w:r>
         <w:rPr>
           <w:noProof/>
           <w:color w:val="AA04F9"/>
         </w:rPr>
-        <w:t>'name'</w:t>
-      </w:r>
-      <w:r>
-        <w:rPr>
-          <w:noProof/>
-        </w:rPr>
-        <w:t>,</w:t>
+        <w:t>'fit'</w:t>
+      </w:r>
+      <w:r>
+        <w:rPr>
+          <w:noProof/>
+        </w:rPr>
+        <w:t>,true);</w:t>
+      </w:r>
+    </w:p>
+    <w:p>
+      <w:pPr>
+        <w:pStyle w:val="Code"/>
+      </w:pPr>
+      <w:r>
+        <w:rPr>
+          <w:noProof/>
+        </w:rPr>
+        <w:t>problem.setBacksPar(2,</w:t>
       </w:r>
       <w:r>
         <w:rPr>
           <w:noProof/>
           <w:color w:val="AA04F9"/>
         </w:rPr>
-        <w:t>'H-tail/D-Head/ACMW'</w:t>
-      </w:r>
-      <w:r>
-        <w:rPr>
-          <w:noProof/>
-        </w:rPr>
-        <w:t>,</w:t>
-      </w:r>
-      <w:r>
-        <w:rPr>
-          <w:noProof/>
-          <w:color w:val="0E00FF"/>
-        </w:rPr>
-        <w:t>...</w:t>
+        <w:t>'fit'</w:t>
+      </w:r>
+      <w:r>
+        <w:rPr>
+          <w:noProof/>
+        </w:rPr>
+        <w:t>,true);</w:t>
       </w:r>
     </w:p>
     <w:p>
@@ -1971,41 +2373,50 @@
         <w:rPr>
           <w:noProof/>
         </w:rPr>
-        <w:t xml:space="preserve">    </w:t>
+        <w:t>problem.setScalefactor(1,</w:t>
       </w:r>
       <w:r>
         <w:rPr>
           <w:noProof/>
           <w:color w:val="AA04F9"/>
         </w:rPr>
-        <w:t>'background'</w:t>
-      </w:r>
-      <w:r>
-        <w:rPr>
-          <w:noProof/>
-        </w:rPr>
-        <w:t>,</w:t>
+        <w:t>'fit'</w:t>
+      </w:r>
+      <w:r>
+        <w:rPr>
+          <w:noProof/>
+        </w:rPr>
+        <w:t>,true);</w:t>
+      </w:r>
+    </w:p>
+    <w:p>
+      <w:pPr>
+        <w:pStyle w:val="Code"/>
+      </w:pPr>
+      <w:r>
+        <w:rPr>
+          <w:noProof/>
+        </w:rPr>
+        <w:t>problem.setBulkOut(1,</w:t>
       </w:r>
       <w:r>
         <w:rPr>
           <w:noProof/>
           <w:color w:val="AA04F9"/>
         </w:rPr>
-        <w:t>'Background ACMW'</w:t>
-      </w:r>
-      <w:r>
-        <w:rPr>
-          <w:noProof/>
-        </w:rPr>
-        <w:t>,</w:t>
-      </w:r>
-      <w:r>
-        <w:rPr>
-          <w:noProof/>
-          <w:color w:val="0E00FF"/>
-        </w:rPr>
-        <w:t>...</w:t>
-      </w:r>
+        <w:t>'fit'</w:t>
+      </w:r>
+      <w:r>
+        <w:rPr>
+          <w:noProof/>
+        </w:rPr>
+        <w:t>,true);</w:t>
+      </w:r>
+    </w:p>
+    <w:p>
+      <w:pPr>
+        <w:pStyle w:val="Text"/>
+      </w:pPr>
     </w:p>
     <w:p>
       <w:pPr>
@@ -2014,387 +2425,14 @@
       <w:r>
         <w:rPr>
           <w:noProof/>
-        </w:rPr>
-        <w:t xml:space="preserve">    </w:t>
-      </w:r>
-      <w:r>
-        <w:rPr>
-          <w:noProof/>
-          <w:color w:val="AA04F9"/>
-        </w:rPr>
-        <w:t>'resolution'</w:t>
-      </w:r>
-      <w:r>
-        <w:rPr>
-          <w:noProof/>
-        </w:rPr>
-        <w:t>,</w:t>
-      </w:r>
-      <w:r>
-        <w:rPr>
-          <w:noProof/>
-          <w:color w:val="AA04F9"/>
-        </w:rPr>
-        <w:t>'Resolution 1'</w:t>
-      </w:r>
-      <w:r>
-        <w:rPr>
-          <w:noProof/>
-        </w:rPr>
-        <w:t>,</w:t>
-      </w:r>
-      <w:r>
-        <w:rPr>
-          <w:noProof/>
-          <w:color w:val="0E00FF"/>
-        </w:rPr>
-        <w:t>...</w:t>
+          <w:color w:val="028009"/>
+        </w:rPr>
+        <w:t>% Display problem</w:t>
       </w:r>
     </w:p>
     <w:p>
       <w:pPr>
         <w:pStyle w:val="Code"/>
-      </w:pPr>
-      <w:r>
-        <w:rPr>
-          <w:noProof/>
-        </w:rPr>
-        <w:t xml:space="preserve">    </w:t>
-      </w:r>
-      <w:r>
-        <w:rPr>
-          <w:noProof/>
-          <w:color w:val="AA04F9"/>
-        </w:rPr>
-        <w:t>'scalefactor'</w:t>
-      </w:r>
-      <w:r>
-        <w:rPr>
-          <w:noProof/>
-        </w:rPr>
-        <w:t xml:space="preserve">, </w:t>
-      </w:r>
-      <w:r>
-        <w:rPr>
-          <w:noProof/>
-          <w:color w:val="AA04F9"/>
-        </w:rPr>
-        <w:t>'Scalefactor 1'</w:t>
-      </w:r>
-      <w:r>
-        <w:rPr>
-          <w:noProof/>
-        </w:rPr>
-        <w:t>,</w:t>
-      </w:r>
-      <w:r>
-        <w:rPr>
-          <w:noProof/>
-          <w:color w:val="0E00FF"/>
-        </w:rPr>
-        <w:t>...</w:t>
-      </w:r>
-    </w:p>
-    <w:p>
-      <w:pPr>
-        <w:pStyle w:val="Code"/>
-      </w:pPr>
-      <w:r>
-        <w:rPr>
-          <w:noProof/>
-        </w:rPr>
-        <w:t xml:space="preserve">    </w:t>
-      </w:r>
-      <w:r>
-        <w:rPr>
-          <w:noProof/>
-          <w:color w:val="AA04F9"/>
-        </w:rPr>
-        <w:t>'nbs'</w:t>
-      </w:r>
-      <w:r>
-        <w:rPr>
-          <w:noProof/>
-        </w:rPr>
-        <w:t xml:space="preserve">, </w:t>
-      </w:r>
-      <w:r>
-        <w:rPr>
-          <w:noProof/>
-          <w:color w:val="AA04F9"/>
-        </w:rPr>
-        <w:t>'SLD ACMW'</w:t>
-      </w:r>
-      <w:r>
-        <w:rPr>
-          <w:noProof/>
-        </w:rPr>
-        <w:t>,</w:t>
-      </w:r>
-      <w:r>
-        <w:rPr>
-          <w:noProof/>
-          <w:color w:val="0E00FF"/>
-        </w:rPr>
-        <w:t>...</w:t>
-      </w:r>
-    </w:p>
-    <w:p>
-      <w:pPr>
-        <w:pStyle w:val="Code"/>
-      </w:pPr>
-      <w:r>
-        <w:rPr>
-          <w:noProof/>
-        </w:rPr>
-        <w:t xml:space="preserve">    </w:t>
-      </w:r>
-      <w:r>
-        <w:rPr>
-          <w:noProof/>
-          <w:color w:val="AA04F9"/>
-        </w:rPr>
-        <w:t>'nba'</w:t>
-      </w:r>
-      <w:r>
-        <w:rPr>
-          <w:noProof/>
-        </w:rPr>
-        <w:t xml:space="preserve">, </w:t>
-      </w:r>
-      <w:r>
-        <w:rPr>
-          <w:noProof/>
-          <w:color w:val="AA04F9"/>
-        </w:rPr>
-        <w:t>'SLD air'</w:t>
-      </w:r>
-      <w:r>
-        <w:rPr>
-          <w:noProof/>
-        </w:rPr>
-        <w:t>,</w:t>
-      </w:r>
-      <w:r>
-        <w:rPr>
-          <w:noProof/>
-          <w:color w:val="0E00FF"/>
-        </w:rPr>
-        <w:t>...</w:t>
-      </w:r>
-    </w:p>
-    <w:p>
-      <w:pPr>
-        <w:pStyle w:val="Code"/>
-      </w:pPr>
-      <w:r>
-        <w:rPr>
-          <w:noProof/>
-        </w:rPr>
-        <w:t xml:space="preserve">    </w:t>
-      </w:r>
-      <w:r>
-        <w:rPr>
-          <w:noProof/>
-          <w:color w:val="AA04F9"/>
-        </w:rPr>
-        <w:t>'data'</w:t>
-      </w:r>
-      <w:r>
-        <w:rPr>
-          <w:noProof/>
-        </w:rPr>
-        <w:t xml:space="preserve">, </w:t>
-      </w:r>
-      <w:r>
-        <w:rPr>
-          <w:noProof/>
-          <w:color w:val="AA04F9"/>
-        </w:rPr>
-        <w:t>'H-tail / D-head / ACMW'</w:t>
-      </w:r>
-      <w:r>
-        <w:rPr>
-          <w:noProof/>
-        </w:rPr>
-        <w:t>);</w:t>
-      </w:r>
-    </w:p>
-    <w:p>
-      <w:pPr>
-        <w:pStyle w:val="Code"/>
-      </w:pPr>
-      <w:r>
-        <w:rPr>
-          <w:noProof/>
-        </w:rPr>
-        <w:t>problem.setContrastModel(2,{</w:t>
-      </w:r>
-      <w:r>
-        <w:rPr>
-          <w:noProof/>
-          <w:color w:val="AA04F9"/>
-        </w:rPr>
-        <w:t>'hydrogenated tails'</w:t>
-      </w:r>
-      <w:r>
-        <w:rPr>
-          <w:noProof/>
-        </w:rPr>
-        <w:t>,</w:t>
-      </w:r>
-      <w:r>
-        <w:rPr>
-          <w:noProof/>
-          <w:color w:val="AA04F9"/>
-        </w:rPr>
-        <w:t>'deuterated heads'</w:t>
-      </w:r>
-      <w:r>
-        <w:rPr>
-          <w:noProof/>
-        </w:rPr>
-        <w:t>});</w:t>
-      </w:r>
-    </w:p>
-    <w:p>
-      <w:pPr>
-        <w:pStyle w:val="Code"/>
-      </w:pPr>
-    </w:p>
-    <w:p>
-      <w:pPr>
-        <w:pStyle w:val="Text"/>
-      </w:pPr>
-    </w:p>
-    <w:p>
-      <w:pPr>
-        <w:pStyle w:val="Code"/>
-      </w:pPr>
-      <w:r>
-        <w:rPr>
-          <w:noProof/>
-          <w:color w:val="028009"/>
-        </w:rPr>
-        <w:t>% Set the fitting fitting flag on some parameters we need to fit</w:t>
-      </w:r>
-    </w:p>
-    <w:p>
-      <w:pPr>
-        <w:pStyle w:val="Code"/>
-      </w:pPr>
-      <w:r>
-        <w:rPr>
-          <w:noProof/>
-        </w:rPr>
-        <w:t>problem.setBacksPar(1,</w:t>
-      </w:r>
-      <w:r>
-        <w:rPr>
-          <w:noProof/>
-          <w:color w:val="AA04F9"/>
-        </w:rPr>
-        <w:t>'fit'</w:t>
-      </w:r>
-      <w:r>
-        <w:rPr>
-          <w:noProof/>
-        </w:rPr>
-        <w:t>,true);</w:t>
-      </w:r>
-    </w:p>
-    <w:p>
-      <w:pPr>
-        <w:pStyle w:val="Code"/>
-      </w:pPr>
-      <w:r>
-        <w:rPr>
-          <w:noProof/>
-        </w:rPr>
-        <w:t>problem.setBacksPar(2,</w:t>
-      </w:r>
-      <w:r>
-        <w:rPr>
-          <w:noProof/>
-          <w:color w:val="AA04F9"/>
-        </w:rPr>
-        <w:t>'fit'</w:t>
-      </w:r>
-      <w:r>
-        <w:rPr>
-          <w:noProof/>
-        </w:rPr>
-        <w:t>,true);</w:t>
-      </w:r>
-    </w:p>
-    <w:p>
-      <w:pPr>
-        <w:pStyle w:val="Code"/>
-      </w:pPr>
-      <w:r>
-        <w:rPr>
-          <w:noProof/>
-        </w:rPr>
-        <w:t>problem.setScalefactor(1,</w:t>
-      </w:r>
-      <w:r>
-        <w:rPr>
-          <w:noProof/>
-          <w:color w:val="AA04F9"/>
-        </w:rPr>
-        <w:t>'fit'</w:t>
-      </w:r>
-      <w:r>
-        <w:rPr>
-          <w:noProof/>
-        </w:rPr>
-        <w:t>,true);</w:t>
-      </w:r>
-    </w:p>
-    <w:p>
-      <w:pPr>
-        <w:pStyle w:val="Code"/>
-      </w:pPr>
-      <w:r>
-        <w:rPr>
-          <w:noProof/>
-        </w:rPr>
-        <w:t>problem.setBulkOut(1,</w:t>
-      </w:r>
-      <w:r>
-        <w:rPr>
-          <w:noProof/>
-          <w:color w:val="AA04F9"/>
-        </w:rPr>
-        <w:t>'fit'</w:t>
-      </w:r>
-      <w:r>
-        <w:rPr>
-          <w:noProof/>
-        </w:rPr>
-        <w:t>,true);</w:t>
-      </w:r>
-    </w:p>
-    <w:p>
-      <w:pPr>
-        <w:pStyle w:val="Text"/>
-      </w:pPr>
-    </w:p>
-    <w:p>
-      <w:pPr>
-        <w:pStyle w:val="Code"/>
-      </w:pPr>
-      <w:r>
-        <w:rPr>
-          <w:noProof/>
-          <w:color w:val="028009"/>
-        </w:rPr>
-        <w:t>% Display problem</w:t>
-      </w:r>
-    </w:p>
-    <w:p>
-      <w:pPr>
-        <w:pStyle w:val="Code"/>
         <w:rPr>
           <w:sz w:val="11"/>
           <w:szCs w:val="11"/>
@@ -2445,7 +2483,27 @@
           <w:sz w:val="11"/>
           <w:szCs w:val="11"/>
         </w:rPr>
-        <w:t xml:space="preserve">         ModelType: 'Standard Layers'</w:t>
+        <w:t xml:space="preserve">         </w:t>
+      </w:r>
+      <w:proofErr w:type="spellStart"/>
+      <w:r>
+        <w:rPr>
+          <w:rFonts w:ascii="Menlo" w:eastAsia="Times New Roman" w:hAnsi="Menlo" w:cs="Menlo"/>
+          <w:color w:val="404040"/>
+          <w:sz w:val="11"/>
+          <w:szCs w:val="11"/>
+        </w:rPr>
+        <w:t>ModelType</w:t>
+      </w:r>
+      <w:proofErr w:type="spellEnd"/>
+      <w:r>
+        <w:rPr>
+          <w:rFonts w:ascii="Menlo" w:eastAsia="Times New Roman" w:hAnsi="Menlo" w:cs="Menlo"/>
+          <w:color w:val="404040"/>
+          <w:sz w:val="11"/>
+          <w:szCs w:val="11"/>
+        </w:rPr>
+        <w:t>: 'Standard Layers'</w:t>
       </w:r>
     </w:p>
     <w:p>
@@ -2465,7 +2523,27 @@
           <w:sz w:val="11"/>
           <w:szCs w:val="11"/>
         </w:rPr>
-        <w:t xml:space="preserve">    experimentName: 'DSPC monolayers'</w:t>
+        <w:t xml:space="preserve">    </w:t>
+      </w:r>
+      <w:proofErr w:type="spellStart"/>
+      <w:r>
+        <w:rPr>
+          <w:rFonts w:ascii="Menlo" w:eastAsia="Times New Roman" w:hAnsi="Menlo" w:cs="Menlo"/>
+          <w:color w:val="404040"/>
+          <w:sz w:val="11"/>
+          <w:szCs w:val="11"/>
+        </w:rPr>
+        <w:t>experimentName</w:t>
+      </w:r>
+      <w:proofErr w:type="spellEnd"/>
+      <w:r>
+        <w:rPr>
+          <w:rFonts w:ascii="Menlo" w:eastAsia="Times New Roman" w:hAnsi="Menlo" w:cs="Menlo"/>
+          <w:color w:val="404040"/>
+          <w:sz w:val="11"/>
+          <w:szCs w:val="11"/>
+        </w:rPr>
+        <w:t>: 'DSPC monolayers'</w:t>
       </w:r>
     </w:p>
     <w:p>
@@ -4083,7 +4161,27 @@
           <w:sz w:val="11"/>
           <w:szCs w:val="11"/>
         </w:rPr>
-        <w:t xml:space="preserve">    1    "SLD D2O"     6.2e-06    6.35e-06    6.35e-06    true </w:t>
+        <w:t xml:space="preserve">    1    "SLD D2O"     6.2e-06    6.35e-06    </w:t>
+      </w:r>
+      <w:proofErr w:type="spellStart"/>
+      <w:r>
+        <w:rPr>
+          <w:rFonts w:ascii="Menlo" w:eastAsia="Times New Roman" w:hAnsi="Menlo" w:cs="Menlo"/>
+          <w:color w:val="404040"/>
+          <w:sz w:val="11"/>
+          <w:szCs w:val="11"/>
+        </w:rPr>
+        <w:t>6.35e-06</w:t>
+      </w:r>
+      <w:proofErr w:type="spellEnd"/>
+      <w:r>
+        <w:rPr>
+          <w:rFonts w:ascii="Menlo" w:eastAsia="Times New Roman" w:hAnsi="Menlo" w:cs="Menlo"/>
+          <w:color w:val="404040"/>
+          <w:sz w:val="11"/>
+          <w:szCs w:val="11"/>
+        </w:rPr>
+        <w:t xml:space="preserve">    true </w:t>
       </w:r>
     </w:p>
     <w:p>
@@ -4134,7 +4232,27 @@
           <w:sz w:val="11"/>
           <w:szCs w:val="11"/>
         </w:rPr>
-        <w:t xml:space="preserve">    Scalefactors: ------------------------------------------------------------------------------------------------- </w:t>
+        <w:t xml:space="preserve">    </w:t>
+      </w:r>
+      <w:proofErr w:type="spellStart"/>
+      <w:r>
+        <w:rPr>
+          <w:rFonts w:ascii="Menlo" w:eastAsia="Times New Roman" w:hAnsi="Menlo" w:cs="Menlo"/>
+          <w:color w:val="404040"/>
+          <w:sz w:val="11"/>
+          <w:szCs w:val="11"/>
+        </w:rPr>
+        <w:t>Scalefactors</w:t>
+      </w:r>
+      <w:proofErr w:type="spellEnd"/>
+      <w:r>
+        <w:rPr>
+          <w:rFonts w:ascii="Menlo" w:eastAsia="Times New Roman" w:hAnsi="Menlo" w:cs="Menlo"/>
+          <w:color w:val="404040"/>
+          <w:sz w:val="11"/>
+          <w:szCs w:val="11"/>
+        </w:rPr>
+        <w:t xml:space="preserve">: ------------------------------------------------------------------------------------------------- </w:t>
       </w:r>
     </w:p>
     <w:p>
@@ -4435,7 +4553,27 @@
           <w:sz w:val="11"/>
           <w:szCs w:val="11"/>
         </w:rPr>
-        <w:t xml:space="preserve">    1    "Scalefactor 1"    0.02    0.23     0.25    true </w:t>
+        <w:t xml:space="preserve">    1    "</w:t>
+      </w:r>
+      <w:proofErr w:type="spellStart"/>
+      <w:r>
+        <w:rPr>
+          <w:rFonts w:ascii="Menlo" w:eastAsia="Times New Roman" w:hAnsi="Menlo" w:cs="Menlo"/>
+          <w:color w:val="404040"/>
+          <w:sz w:val="11"/>
+          <w:szCs w:val="11"/>
+        </w:rPr>
+        <w:t>Scalefactor</w:t>
+      </w:r>
+      <w:proofErr w:type="spellEnd"/>
+      <w:r>
+        <w:rPr>
+          <w:rFonts w:ascii="Menlo" w:eastAsia="Times New Roman" w:hAnsi="Menlo" w:cs="Menlo"/>
+          <w:color w:val="404040"/>
+          <w:sz w:val="11"/>
+          <w:szCs w:val="11"/>
+        </w:rPr>
+        <w:t xml:space="preserve"> 1"    0.02    0.23     0.25    true </w:t>
       </w:r>
     </w:p>
     <w:p>
@@ -6057,15 +6195,27 @@
         </w:rPr>
         <w:t xml:space="preserve">                  </w:t>
       </w:r>
-      <w:r>
-        <w:rPr>
-          <w:rStyle w:val="Strong"/>
-          <w:rFonts w:ascii="Menlo" w:eastAsia="Times New Roman" w:hAnsi="Menlo" w:cs="Menlo"/>
-          <w:color w:val="404040"/>
-          <w:sz w:val="11"/>
-          <w:szCs w:val="11"/>
-        </w:rPr>
-        <w:t>Data Range</w:t>
+      <w:proofErr w:type="spellStart"/>
+      <w:r>
+        <w:rPr>
+          <w:rStyle w:val="Strong"/>
+          <w:rFonts w:ascii="Menlo" w:eastAsia="Times New Roman" w:hAnsi="Menlo" w:cs="Menlo"/>
+          <w:color w:val="404040"/>
+          <w:sz w:val="11"/>
+          <w:szCs w:val="11"/>
+        </w:rPr>
+        <w:t>Data</w:t>
+      </w:r>
+      <w:proofErr w:type="spellEnd"/>
+      <w:r>
+        <w:rPr>
+          <w:rStyle w:val="Strong"/>
+          <w:rFonts w:ascii="Menlo" w:eastAsia="Times New Roman" w:hAnsi="Menlo" w:cs="Menlo"/>
+          <w:color w:val="404040"/>
+          <w:sz w:val="11"/>
+          <w:szCs w:val="11"/>
+        </w:rPr>
+        <w:t xml:space="preserve"> Range</w:t>
       </w:r>
       <w:r>
         <w:rPr>
@@ -6551,7 +6701,27 @@
           <w:sz w:val="11"/>
           <w:szCs w:val="11"/>
         </w:rPr>
-        <w:t xml:space="preserve">    Constrasts: ---------------------------------------------------------------------------------------------- </w:t>
+        <w:t xml:space="preserve">    </w:t>
+      </w:r>
+      <w:proofErr w:type="spellStart"/>
+      <w:r>
+        <w:rPr>
+          <w:rFonts w:ascii="Menlo" w:eastAsia="Times New Roman" w:hAnsi="Menlo" w:cs="Menlo"/>
+          <w:color w:val="404040"/>
+          <w:sz w:val="11"/>
+          <w:szCs w:val="11"/>
+        </w:rPr>
+        <w:t>Constrasts</w:t>
+      </w:r>
+      <w:proofErr w:type="spellEnd"/>
+      <w:r>
+        <w:rPr>
+          <w:rFonts w:ascii="Menlo" w:eastAsia="Times New Roman" w:hAnsi="Menlo" w:cs="Menlo"/>
+          <w:color w:val="404040"/>
+          <w:sz w:val="11"/>
+          <w:szCs w:val="11"/>
+        </w:rPr>
+        <w:t xml:space="preserve">: ---------------------------------------------------------------------------------------------- </w:t>
       </w:r>
     </w:p>
     <w:p>
@@ -6839,7 +7009,67 @@
           <w:sz w:val="11"/>
           <w:szCs w:val="11"/>
         </w:rPr>
-        <w:t xml:space="preserve">    "Scalefactor"    "Scalefactor 1"            "Scalefactor 1"         </w:t>
+        <w:t xml:space="preserve">    "</w:t>
+      </w:r>
+      <w:proofErr w:type="spellStart"/>
+      <w:r>
+        <w:rPr>
+          <w:rFonts w:ascii="Menlo" w:eastAsia="Times New Roman" w:hAnsi="Menlo" w:cs="Menlo"/>
+          <w:color w:val="404040"/>
+          <w:sz w:val="11"/>
+          <w:szCs w:val="11"/>
+        </w:rPr>
+        <w:t>Scalefactor</w:t>
+      </w:r>
+      <w:proofErr w:type="spellEnd"/>
+      <w:r>
+        <w:rPr>
+          <w:rFonts w:ascii="Menlo" w:eastAsia="Times New Roman" w:hAnsi="Menlo" w:cs="Menlo"/>
+          <w:color w:val="404040"/>
+          <w:sz w:val="11"/>
+          <w:szCs w:val="11"/>
+        </w:rPr>
+        <w:t>"    "</w:t>
+      </w:r>
+      <w:proofErr w:type="spellStart"/>
+      <w:r>
+        <w:rPr>
+          <w:rFonts w:ascii="Menlo" w:eastAsia="Times New Roman" w:hAnsi="Menlo" w:cs="Menlo"/>
+          <w:color w:val="404040"/>
+          <w:sz w:val="11"/>
+          <w:szCs w:val="11"/>
+        </w:rPr>
+        <w:t>Scalefactor</w:t>
+      </w:r>
+      <w:proofErr w:type="spellEnd"/>
+      <w:r>
+        <w:rPr>
+          <w:rFonts w:ascii="Menlo" w:eastAsia="Times New Roman" w:hAnsi="Menlo" w:cs="Menlo"/>
+          <w:color w:val="404040"/>
+          <w:sz w:val="11"/>
+          <w:szCs w:val="11"/>
+        </w:rPr>
+        <w:t xml:space="preserve"> 1"            "</w:t>
+      </w:r>
+      <w:proofErr w:type="spellStart"/>
+      <w:r>
+        <w:rPr>
+          <w:rFonts w:ascii="Menlo" w:eastAsia="Times New Roman" w:hAnsi="Menlo" w:cs="Menlo"/>
+          <w:color w:val="404040"/>
+          <w:sz w:val="11"/>
+          <w:szCs w:val="11"/>
+        </w:rPr>
+        <w:t>Scalefactor</w:t>
+      </w:r>
+      <w:proofErr w:type="spellEnd"/>
+      <w:r>
+        <w:rPr>
+          <w:rFonts w:ascii="Menlo" w:eastAsia="Times New Roman" w:hAnsi="Menlo" w:cs="Menlo"/>
+          <w:color w:val="404040"/>
+          <w:sz w:val="11"/>
+          <w:szCs w:val="11"/>
+        </w:rPr>
+        <w:t xml:space="preserve"> 1"         </w:t>
       </w:r>
     </w:p>
     <w:p>
@@ -7008,39 +7238,39 @@
           <w:sz w:val="18"/>
           <w:szCs w:val="18"/>
         </w:rPr>
-        <w:t xml:space="preserve">  controlsDef with properties:</w:t>
-      </w:r>
-    </w:p>
-    <w:p>
-      <w:pPr>
-        <w:divId w:val="1052003262"/>
+        <w:t xml:space="preserve">  </w:t>
+      </w:r>
+      <w:proofErr w:type="spellStart"/>
+      <w:r>
         <w:rPr>
           <w:rFonts w:ascii="Menlo" w:eastAsia="Times New Roman" w:hAnsi="Menlo" w:cs="Menlo"/>
           <w:color w:val="404040"/>
           <w:sz w:val="18"/>
           <w:szCs w:val="18"/>
         </w:rPr>
-      </w:pPr>
-    </w:p>
-    <w:p>
-      <w:pPr>
-        <w:divId w:val="1052003262"/>
+        <w:t>controlsDef</w:t>
+      </w:r>
+      <w:proofErr w:type="spellEnd"/>
+      <w:r>
         <w:rPr>
           <w:rFonts w:ascii="Menlo" w:eastAsia="Times New Roman" w:hAnsi="Menlo" w:cs="Menlo"/>
           <w:color w:val="404040"/>
           <w:sz w:val="18"/>
           <w:szCs w:val="18"/>
         </w:rPr>
-      </w:pPr>
-      <w:r>
+        <w:t xml:space="preserve"> with properties:</w:t>
+      </w:r>
+    </w:p>
+    <w:p>
+      <w:pPr>
+        <w:divId w:val="1052003262"/>
         <w:rPr>
           <w:rFonts w:ascii="Menlo" w:eastAsia="Times New Roman" w:hAnsi="Menlo" w:cs="Menlo"/>
           <w:color w:val="404040"/>
           <w:sz w:val="18"/>
           <w:szCs w:val="18"/>
         </w:rPr>
-        <w:t xml:space="preserve">            parallel: 'points'</w:t>
-      </w:r>
+      </w:pPr>
     </w:p>
     <w:p>
       <w:pPr>
@@ -7059,7 +7289,7 @@
           <w:sz w:val="18"/>
           <w:szCs w:val="18"/>
         </w:rPr>
-        <w:t xml:space="preserve">           procedure: 'calculate'</w:t>
+        <w:t xml:space="preserve">            parallel: 'points'</w:t>
       </w:r>
     </w:p>
     <w:p>
@@ -7079,142 +7309,12 @@
           <w:sz w:val="18"/>
           <w:szCs w:val="18"/>
         </w:rPr>
-        <w:t xml:space="preserve">    calcSldDuringFit: 'no'</w:t>
-      </w:r>
-    </w:p>
-    <w:p>
-      <w:pPr>
-        <w:pStyle w:val="Code"/>
-      </w:pPr>
-    </w:p>
-    <w:p>
-      <w:pPr>
-        <w:pStyle w:val="Code"/>
-      </w:pPr>
-    </w:p>
-    <w:p>
-      <w:pPr>
-        <w:pStyle w:val="Code"/>
-      </w:pPr>
-    </w:p>
-    <w:p>
-      <w:pPr>
-        <w:pStyle w:val="Code"/>
-        <w:rPr>
-          <w:sz w:val="13"/>
-          <w:szCs w:val="13"/>
-        </w:rPr>
-      </w:pPr>
-      <w:r>
-        <w:rPr>
-          <w:noProof/>
-          <w:sz w:val="13"/>
-          <w:szCs w:val="13"/>
-        </w:rPr>
-        <w:t>[problem,results] = RAT(problem,controls);</w:t>
-      </w:r>
-    </w:p>
-    <w:p>
-      <w:pPr>
-        <w:divId w:val="1859805635"/>
-        <w:rPr>
-          <w:rFonts w:ascii="Menlo" w:eastAsia="Times New Roman" w:hAnsi="Menlo" w:cs="Menlo"/>
-          <w:color w:val="404040"/>
-          <w:sz w:val="13"/>
-          <w:szCs w:val="13"/>
-        </w:rPr>
-      </w:pPr>
-      <w:r>
-        <w:rPr>
-          <w:rFonts w:ascii="Menlo" w:eastAsia="Times New Roman" w:hAnsi="Menlo" w:cs="Menlo"/>
-          <w:color w:val="404040"/>
-          <w:sz w:val="13"/>
-          <w:szCs w:val="13"/>
-        </w:rPr>
-        <w:t xml:space="preserve">Starting RAT ________________________________________________________________________________________________ </w:t>
-      </w:r>
-    </w:p>
-    <w:p>
-      <w:pPr>
-        <w:divId w:val="1859805635"/>
-        <w:rPr>
-          <w:rFonts w:ascii="Menlo" w:eastAsia="Times New Roman" w:hAnsi="Menlo" w:cs="Menlo"/>
-          <w:color w:val="404040"/>
-          <w:sz w:val="13"/>
-          <w:szCs w:val="13"/>
-        </w:rPr>
-      </w:pPr>
-    </w:p>
-    <w:p>
-      <w:pPr>
-        <w:divId w:val="1859805635"/>
-        <w:rPr>
-          <w:rFonts w:ascii="Menlo" w:eastAsia="Times New Roman" w:hAnsi="Menlo" w:cs="Menlo"/>
-          <w:color w:val="404040"/>
-          <w:sz w:val="13"/>
-          <w:szCs w:val="13"/>
-        </w:rPr>
-      </w:pPr>
-      <w:r>
-        <w:rPr>
-          <w:rFonts w:ascii="Menlo" w:eastAsia="Times New Roman" w:hAnsi="Menlo" w:cs="Menlo"/>
-          <w:color w:val="404040"/>
-          <w:sz w:val="13"/>
-          <w:szCs w:val="13"/>
-        </w:rPr>
-        <w:t>Elapsed time is 0.000927 seconds.</w:t>
-      </w:r>
-    </w:p>
-    <w:p>
-      <w:pPr>
-        <w:divId w:val="1859805635"/>
-        <w:rPr>
-          <w:rFonts w:ascii="Menlo" w:eastAsia="Times New Roman" w:hAnsi="Menlo" w:cs="Menlo"/>
-          <w:color w:val="404040"/>
-          <w:sz w:val="13"/>
-          <w:szCs w:val="13"/>
-        </w:rPr>
-      </w:pPr>
-    </w:p>
-    <w:p>
-      <w:pPr>
-        <w:divId w:val="1859805635"/>
-        <w:rPr>
-          <w:rFonts w:ascii="Menlo" w:eastAsia="Times New Roman" w:hAnsi="Menlo" w:cs="Menlo"/>
-          <w:color w:val="404040"/>
-          <w:sz w:val="13"/>
-          <w:szCs w:val="13"/>
-        </w:rPr>
-      </w:pPr>
-      <w:r>
-        <w:rPr>
-          <w:rFonts w:ascii="Menlo" w:eastAsia="Times New Roman" w:hAnsi="Menlo" w:cs="Menlo"/>
-          <w:color w:val="404040"/>
-          <w:sz w:val="13"/>
-          <w:szCs w:val="13"/>
-        </w:rPr>
-        <w:t xml:space="preserve">Finished RAT ______________________________________________________________________________________________ </w:t>
-      </w:r>
-    </w:p>
-    <w:p>
-      <w:pPr>
-        <w:pStyle w:val="Code"/>
-      </w:pPr>
-    </w:p>
-    <w:p>
-      <w:pPr>
-        <w:pStyle w:val="Code"/>
-      </w:pPr>
-      <w:r>
-        <w:rPr>
-          <w:noProof/>
-        </w:rPr>
-        <w:t>disp(results)</w:t>
-      </w:r>
-    </w:p>
-    <w:p>
-      <w:pPr>
-        <w:divId w:val="2068609068"/>
+        <w:t xml:space="preserve">           procedure: 'calculate'</w:t>
+      </w:r>
+    </w:p>
+    <w:p>
+      <w:pPr>
+        <w:divId w:val="1052003262"/>
         <w:rPr>
           <w:rFonts w:ascii="Menlo" w:eastAsia="Times New Roman" w:hAnsi="Menlo" w:cs="Menlo"/>
           <w:color w:val="404040"/>
@@ -7229,19 +7329,19 @@
           <w:sz w:val="18"/>
           <w:szCs w:val="18"/>
         </w:rPr>
-        <w:t xml:space="preserve">          reflectivity: {2×1 cell}</w:t>
-      </w:r>
-    </w:p>
-    <w:p>
-      <w:pPr>
-        <w:divId w:val="2068609068"/>
+        <w:t xml:space="preserve">    </w:t>
+      </w:r>
+      <w:proofErr w:type="spellStart"/>
+      <w:r>
         <w:rPr>
           <w:rFonts w:ascii="Menlo" w:eastAsia="Times New Roman" w:hAnsi="Menlo" w:cs="Menlo"/>
           <w:color w:val="404040"/>
           <w:sz w:val="18"/>
           <w:szCs w:val="18"/>
         </w:rPr>
-      </w:pPr>
+        <w:t>calcSldDuringFit</w:t>
+      </w:r>
+      <w:proofErr w:type="spellEnd"/>
       <w:r>
         <w:rPr>
           <w:rFonts w:ascii="Menlo" w:eastAsia="Times New Roman" w:hAnsi="Menlo" w:cs="Menlo"/>
@@ -7249,7 +7349,137 @@
           <w:sz w:val="18"/>
           <w:szCs w:val="18"/>
         </w:rPr>
-        <w:t xml:space="preserve">            Simulation: {2×1 cell}</w:t>
+        <w:t>: 'no'</w:t>
+      </w:r>
+    </w:p>
+    <w:p>
+      <w:pPr>
+        <w:pStyle w:val="Code"/>
+      </w:pPr>
+    </w:p>
+    <w:p>
+      <w:pPr>
+        <w:pStyle w:val="Code"/>
+      </w:pPr>
+    </w:p>
+    <w:p>
+      <w:pPr>
+        <w:pStyle w:val="Code"/>
+      </w:pPr>
+    </w:p>
+    <w:p>
+      <w:pPr>
+        <w:pStyle w:val="Code"/>
+        <w:rPr>
+          <w:sz w:val="13"/>
+          <w:szCs w:val="13"/>
+        </w:rPr>
+      </w:pPr>
+      <w:r>
+        <w:rPr>
+          <w:noProof/>
+          <w:sz w:val="13"/>
+          <w:szCs w:val="13"/>
+        </w:rPr>
+        <w:t>[problem,results] = RAT(problem,controls);</w:t>
+      </w:r>
+    </w:p>
+    <w:p>
+      <w:pPr>
+        <w:divId w:val="1859805635"/>
+        <w:rPr>
+          <w:rFonts w:ascii="Menlo" w:eastAsia="Times New Roman" w:hAnsi="Menlo" w:cs="Menlo"/>
+          <w:color w:val="404040"/>
+          <w:sz w:val="13"/>
+          <w:szCs w:val="13"/>
+        </w:rPr>
+      </w:pPr>
+      <w:r>
+        <w:rPr>
+          <w:rFonts w:ascii="Menlo" w:eastAsia="Times New Roman" w:hAnsi="Menlo" w:cs="Menlo"/>
+          <w:color w:val="404040"/>
+          <w:sz w:val="13"/>
+          <w:szCs w:val="13"/>
+        </w:rPr>
+        <w:t xml:space="preserve">Starting RAT ________________________________________________________________________________________________ </w:t>
+      </w:r>
+    </w:p>
+    <w:p>
+      <w:pPr>
+        <w:divId w:val="1859805635"/>
+        <w:rPr>
+          <w:rFonts w:ascii="Menlo" w:eastAsia="Times New Roman" w:hAnsi="Menlo" w:cs="Menlo"/>
+          <w:color w:val="404040"/>
+          <w:sz w:val="13"/>
+          <w:szCs w:val="13"/>
+        </w:rPr>
+      </w:pPr>
+    </w:p>
+    <w:p>
+      <w:pPr>
+        <w:divId w:val="1859805635"/>
+        <w:rPr>
+          <w:rFonts w:ascii="Menlo" w:eastAsia="Times New Roman" w:hAnsi="Menlo" w:cs="Menlo"/>
+          <w:color w:val="404040"/>
+          <w:sz w:val="13"/>
+          <w:szCs w:val="13"/>
+        </w:rPr>
+      </w:pPr>
+      <w:r>
+        <w:rPr>
+          <w:rFonts w:ascii="Menlo" w:eastAsia="Times New Roman" w:hAnsi="Menlo" w:cs="Menlo"/>
+          <w:color w:val="404040"/>
+          <w:sz w:val="13"/>
+          <w:szCs w:val="13"/>
+        </w:rPr>
+        <w:t>Elapsed time is 0.000927 seconds.</w:t>
+      </w:r>
+    </w:p>
+    <w:p>
+      <w:pPr>
+        <w:divId w:val="1859805635"/>
+        <w:rPr>
+          <w:rFonts w:ascii="Menlo" w:eastAsia="Times New Roman" w:hAnsi="Menlo" w:cs="Menlo"/>
+          <w:color w:val="404040"/>
+          <w:sz w:val="13"/>
+          <w:szCs w:val="13"/>
+        </w:rPr>
+      </w:pPr>
+    </w:p>
+    <w:p>
+      <w:pPr>
+        <w:divId w:val="1859805635"/>
+        <w:rPr>
+          <w:rFonts w:ascii="Menlo" w:eastAsia="Times New Roman" w:hAnsi="Menlo" w:cs="Menlo"/>
+          <w:color w:val="404040"/>
+          <w:sz w:val="13"/>
+          <w:szCs w:val="13"/>
+        </w:rPr>
+      </w:pPr>
+      <w:r>
+        <w:rPr>
+          <w:rFonts w:ascii="Menlo" w:eastAsia="Times New Roman" w:hAnsi="Menlo" w:cs="Menlo"/>
+          <w:color w:val="404040"/>
+          <w:sz w:val="13"/>
+          <w:szCs w:val="13"/>
+        </w:rPr>
+        <w:t xml:space="preserve">Finished RAT ______________________________________________________________________________________________ </w:t>
+      </w:r>
+    </w:p>
+    <w:p>
+      <w:pPr>
+        <w:pStyle w:val="Code"/>
+      </w:pPr>
+    </w:p>
+    <w:p>
+      <w:pPr>
+        <w:pStyle w:val="Code"/>
+      </w:pPr>
+      <w:r>
+        <w:rPr>
+          <w:noProof/>
+        </w:rPr>
+        <w:t>disp(results)</w:t>
       </w:r>
     </w:p>
     <w:p>
@@ -7269,7 +7499,7 @@
           <w:sz w:val="18"/>
           <w:szCs w:val="18"/>
         </w:rPr>
-        <w:t xml:space="preserve">          shifted_data: {2×1 cell}</w:t>
+        <w:t xml:space="preserve">          reflectivity: {2×1 cell}</w:t>
       </w:r>
     </w:p>
     <w:p>
@@ -7289,7 +7519,7 @@
           <w:sz w:val="18"/>
           <w:szCs w:val="18"/>
         </w:rPr>
-        <w:t xml:space="preserve">             layerSlds: {2×1 cell}</w:t>
+        <w:t xml:space="preserve">            Simulation: {2×1 cell}</w:t>
       </w:r>
     </w:p>
     <w:p>
@@ -7309,19 +7539,19 @@
           <w:sz w:val="18"/>
           <w:szCs w:val="18"/>
         </w:rPr>
-        <w:t xml:space="preserve">           sldProfiles: {2×1 cell}</w:t>
-      </w:r>
-    </w:p>
-    <w:p>
-      <w:pPr>
-        <w:divId w:val="2068609068"/>
+        <w:t xml:space="preserve">          </w:t>
+      </w:r>
+      <w:proofErr w:type="spellStart"/>
+      <w:r>
         <w:rPr>
           <w:rFonts w:ascii="Menlo" w:eastAsia="Times New Roman" w:hAnsi="Menlo" w:cs="Menlo"/>
           <w:color w:val="404040"/>
           <w:sz w:val="18"/>
           <w:szCs w:val="18"/>
         </w:rPr>
-      </w:pPr>
+        <w:t>shifted_data</w:t>
+      </w:r>
+      <w:proofErr w:type="spellEnd"/>
       <w:r>
         <w:rPr>
           <w:rFonts w:ascii="Menlo" w:eastAsia="Times New Roman" w:hAnsi="Menlo" w:cs="Menlo"/>
@@ -7329,7 +7559,7 @@
           <w:sz w:val="18"/>
           <w:szCs w:val="18"/>
         </w:rPr>
-        <w:t xml:space="preserve">             allLayers: {2×1 cell}</w:t>
+        <w:t>: {2×1 cell}</w:t>
       </w:r>
     </w:p>
     <w:p>
@@ -7349,19 +7579,19 @@
           <w:sz w:val="18"/>
           <w:szCs w:val="18"/>
         </w:rPr>
-        <w:t xml:space="preserve">    calculationResults: [1×1 struct]</w:t>
-      </w:r>
-    </w:p>
-    <w:p>
-      <w:pPr>
-        <w:divId w:val="2068609068"/>
+        <w:t xml:space="preserve">             </w:t>
+      </w:r>
+      <w:proofErr w:type="spellStart"/>
+      <w:r>
         <w:rPr>
           <w:rFonts w:ascii="Menlo" w:eastAsia="Times New Roman" w:hAnsi="Menlo" w:cs="Menlo"/>
           <w:color w:val="404040"/>
           <w:sz w:val="18"/>
           <w:szCs w:val="18"/>
         </w:rPr>
-      </w:pPr>
+        <w:t>layerSlds</w:t>
+      </w:r>
+      <w:proofErr w:type="spellEnd"/>
       <w:r>
         <w:rPr>
           <w:rFonts w:ascii="Menlo" w:eastAsia="Times New Roman" w:hAnsi="Menlo" w:cs="Menlo"/>
@@ -7369,7 +7599,7 @@
           <w:sz w:val="18"/>
           <w:szCs w:val="18"/>
         </w:rPr>
-        <w:t xml:space="preserve">        contrastParams: [1×1 struct]</w:t>
+        <w:t>: {2×1 cell}</w:t>
       </w:r>
     </w:p>
     <w:p>
@@ -7389,7 +7619,187 @@
           <w:sz w:val="18"/>
           <w:szCs w:val="18"/>
         </w:rPr>
-        <w:t xml:space="preserve">              fitNames: {15×1 cell}</w:t>
+        <w:t xml:space="preserve">           </w:t>
+      </w:r>
+      <w:proofErr w:type="spellStart"/>
+      <w:r>
+        <w:rPr>
+          <w:rFonts w:ascii="Menlo" w:eastAsia="Times New Roman" w:hAnsi="Menlo" w:cs="Menlo"/>
+          <w:color w:val="404040"/>
+          <w:sz w:val="18"/>
+          <w:szCs w:val="18"/>
+        </w:rPr>
+        <w:t>sldProfiles</w:t>
+      </w:r>
+      <w:proofErr w:type="spellEnd"/>
+      <w:r>
+        <w:rPr>
+          <w:rFonts w:ascii="Menlo" w:eastAsia="Times New Roman" w:hAnsi="Menlo" w:cs="Menlo"/>
+          <w:color w:val="404040"/>
+          <w:sz w:val="18"/>
+          <w:szCs w:val="18"/>
+        </w:rPr>
+        <w:t>: {2×1 cell}</w:t>
+      </w:r>
+    </w:p>
+    <w:p>
+      <w:pPr>
+        <w:divId w:val="2068609068"/>
+        <w:rPr>
+          <w:rFonts w:ascii="Menlo" w:eastAsia="Times New Roman" w:hAnsi="Menlo" w:cs="Menlo"/>
+          <w:color w:val="404040"/>
+          <w:sz w:val="18"/>
+          <w:szCs w:val="18"/>
+        </w:rPr>
+      </w:pPr>
+      <w:r>
+        <w:rPr>
+          <w:rFonts w:ascii="Menlo" w:eastAsia="Times New Roman" w:hAnsi="Menlo" w:cs="Menlo"/>
+          <w:color w:val="404040"/>
+          <w:sz w:val="18"/>
+          <w:szCs w:val="18"/>
+        </w:rPr>
+        <w:t xml:space="preserve">             </w:t>
+      </w:r>
+      <w:proofErr w:type="spellStart"/>
+      <w:r>
+        <w:rPr>
+          <w:rFonts w:ascii="Menlo" w:eastAsia="Times New Roman" w:hAnsi="Menlo" w:cs="Menlo"/>
+          <w:color w:val="404040"/>
+          <w:sz w:val="18"/>
+          <w:szCs w:val="18"/>
+        </w:rPr>
+        <w:t>allLayers</w:t>
+      </w:r>
+      <w:proofErr w:type="spellEnd"/>
+      <w:r>
+        <w:rPr>
+          <w:rFonts w:ascii="Menlo" w:eastAsia="Times New Roman" w:hAnsi="Menlo" w:cs="Menlo"/>
+          <w:color w:val="404040"/>
+          <w:sz w:val="18"/>
+          <w:szCs w:val="18"/>
+        </w:rPr>
+        <w:t>: {2×1 cell}</w:t>
+      </w:r>
+    </w:p>
+    <w:p>
+      <w:pPr>
+        <w:divId w:val="2068609068"/>
+        <w:rPr>
+          <w:rFonts w:ascii="Menlo" w:eastAsia="Times New Roman" w:hAnsi="Menlo" w:cs="Menlo"/>
+          <w:color w:val="404040"/>
+          <w:sz w:val="18"/>
+          <w:szCs w:val="18"/>
+        </w:rPr>
+      </w:pPr>
+      <w:r>
+        <w:rPr>
+          <w:rFonts w:ascii="Menlo" w:eastAsia="Times New Roman" w:hAnsi="Menlo" w:cs="Menlo"/>
+          <w:color w:val="404040"/>
+          <w:sz w:val="18"/>
+          <w:szCs w:val="18"/>
+        </w:rPr>
+        <w:t xml:space="preserve">    </w:t>
+      </w:r>
+      <w:proofErr w:type="spellStart"/>
+      <w:r>
+        <w:rPr>
+          <w:rFonts w:ascii="Menlo" w:eastAsia="Times New Roman" w:hAnsi="Menlo" w:cs="Menlo"/>
+          <w:color w:val="404040"/>
+          <w:sz w:val="18"/>
+          <w:szCs w:val="18"/>
+        </w:rPr>
+        <w:t>calculationResults</w:t>
+      </w:r>
+      <w:proofErr w:type="spellEnd"/>
+      <w:r>
+        <w:rPr>
+          <w:rFonts w:ascii="Menlo" w:eastAsia="Times New Roman" w:hAnsi="Menlo" w:cs="Menlo"/>
+          <w:color w:val="404040"/>
+          <w:sz w:val="18"/>
+          <w:szCs w:val="18"/>
+        </w:rPr>
+        <w:t>: [1×1 struct]</w:t>
+      </w:r>
+    </w:p>
+    <w:p>
+      <w:pPr>
+        <w:divId w:val="2068609068"/>
+        <w:rPr>
+          <w:rFonts w:ascii="Menlo" w:eastAsia="Times New Roman" w:hAnsi="Menlo" w:cs="Menlo"/>
+          <w:color w:val="404040"/>
+          <w:sz w:val="18"/>
+          <w:szCs w:val="18"/>
+        </w:rPr>
+      </w:pPr>
+      <w:r>
+        <w:rPr>
+          <w:rFonts w:ascii="Menlo" w:eastAsia="Times New Roman" w:hAnsi="Menlo" w:cs="Menlo"/>
+          <w:color w:val="404040"/>
+          <w:sz w:val="18"/>
+          <w:szCs w:val="18"/>
+        </w:rPr>
+        <w:t xml:space="preserve">        </w:t>
+      </w:r>
+      <w:proofErr w:type="spellStart"/>
+      <w:r>
+        <w:rPr>
+          <w:rFonts w:ascii="Menlo" w:eastAsia="Times New Roman" w:hAnsi="Menlo" w:cs="Menlo"/>
+          <w:color w:val="404040"/>
+          <w:sz w:val="18"/>
+          <w:szCs w:val="18"/>
+        </w:rPr>
+        <w:t>contrastParams</w:t>
+      </w:r>
+      <w:proofErr w:type="spellEnd"/>
+      <w:r>
+        <w:rPr>
+          <w:rFonts w:ascii="Menlo" w:eastAsia="Times New Roman" w:hAnsi="Menlo" w:cs="Menlo"/>
+          <w:color w:val="404040"/>
+          <w:sz w:val="18"/>
+          <w:szCs w:val="18"/>
+        </w:rPr>
+        <w:t>: [1×1 struct]</w:t>
+      </w:r>
+    </w:p>
+    <w:p>
+      <w:pPr>
+        <w:divId w:val="2068609068"/>
+        <w:rPr>
+          <w:rFonts w:ascii="Menlo" w:eastAsia="Times New Roman" w:hAnsi="Menlo" w:cs="Menlo"/>
+          <w:color w:val="404040"/>
+          <w:sz w:val="18"/>
+          <w:szCs w:val="18"/>
+        </w:rPr>
+      </w:pPr>
+      <w:r>
+        <w:rPr>
+          <w:rFonts w:ascii="Menlo" w:eastAsia="Times New Roman" w:hAnsi="Menlo" w:cs="Menlo"/>
+          <w:color w:val="404040"/>
+          <w:sz w:val="18"/>
+          <w:szCs w:val="18"/>
+        </w:rPr>
+        <w:t xml:space="preserve">              </w:t>
+      </w:r>
+      <w:proofErr w:type="spellStart"/>
+      <w:r>
+        <w:rPr>
+          <w:rFonts w:ascii="Menlo" w:eastAsia="Times New Roman" w:hAnsi="Menlo" w:cs="Menlo"/>
+          <w:color w:val="404040"/>
+          <w:sz w:val="18"/>
+          <w:szCs w:val="18"/>
+        </w:rPr>
+        <w:t>fitNames</w:t>
+      </w:r>
+      <w:proofErr w:type="spellEnd"/>
+      <w:r>
+        <w:rPr>
+          <w:rFonts w:ascii="Menlo" w:eastAsia="Times New Roman" w:hAnsi="Menlo" w:cs="Menlo"/>
+          <w:color w:val="404040"/>
+          <w:sz w:val="18"/>
+          <w:szCs w:val="18"/>
+        </w:rPr>
+        <w:t>: {15×1 cell}</w:t>
       </w:r>
     </w:p>
     <w:p>
@@ -7615,39 +8025,39 @@
           <w:sz w:val="18"/>
           <w:szCs w:val="18"/>
         </w:rPr>
-        <w:t xml:space="preserve">  controlsDef with properties:</w:t>
-      </w:r>
-    </w:p>
-    <w:p>
-      <w:pPr>
-        <w:divId w:val="514199012"/>
+        <w:t xml:space="preserve">  </w:t>
+      </w:r>
+      <w:proofErr w:type="spellStart"/>
+      <w:r>
         <w:rPr>
           <w:rFonts w:ascii="Menlo" w:eastAsia="Times New Roman" w:hAnsi="Menlo" w:cs="Menlo"/>
           <w:color w:val="404040"/>
           <w:sz w:val="18"/>
           <w:szCs w:val="18"/>
         </w:rPr>
-      </w:pPr>
-    </w:p>
-    <w:p>
-      <w:pPr>
-        <w:divId w:val="514199012"/>
+        <w:t>controlsDef</w:t>
+      </w:r>
+      <w:proofErr w:type="spellEnd"/>
+      <w:r>
         <w:rPr>
           <w:rFonts w:ascii="Menlo" w:eastAsia="Times New Roman" w:hAnsi="Menlo" w:cs="Menlo"/>
           <w:color w:val="404040"/>
           <w:sz w:val="18"/>
           <w:szCs w:val="18"/>
         </w:rPr>
-      </w:pPr>
-      <w:r>
+        <w:t xml:space="preserve"> with properties:</w:t>
+      </w:r>
+    </w:p>
+    <w:p>
+      <w:pPr>
+        <w:divId w:val="514199012"/>
         <w:rPr>
           <w:rFonts w:ascii="Menlo" w:eastAsia="Times New Roman" w:hAnsi="Menlo" w:cs="Menlo"/>
           <w:color w:val="404040"/>
           <w:sz w:val="18"/>
           <w:szCs w:val="18"/>
         </w:rPr>
-        <w:t xml:space="preserve">            parallel: 'points'</w:t>
-      </w:r>
+      </w:pPr>
     </w:p>
     <w:p>
       <w:pPr>
@@ -7666,7 +8076,7 @@
           <w:sz w:val="18"/>
           <w:szCs w:val="18"/>
         </w:rPr>
-        <w:t xml:space="preserve">           procedure: 'simplex'</w:t>
+        <w:t xml:space="preserve">            parallel: 'points'</w:t>
       </w:r>
     </w:p>
     <w:p>
@@ -7686,7 +8096,7 @@
           <w:sz w:val="18"/>
           <w:szCs w:val="18"/>
         </w:rPr>
-        <w:t xml:space="preserve">    calcSldDuringFit: 'no'</w:t>
+        <w:t xml:space="preserve">           procedure: 'simplex'</w:t>
       </w:r>
     </w:p>
     <w:p>
@@ -7706,19 +8116,19 @@
           <w:sz w:val="18"/>
           <w:szCs w:val="18"/>
         </w:rPr>
-        <w:t xml:space="preserve">             display: 'iter'</w:t>
-      </w:r>
-    </w:p>
-    <w:p>
-      <w:pPr>
-        <w:divId w:val="514199012"/>
+        <w:t xml:space="preserve">    </w:t>
+      </w:r>
+      <w:proofErr w:type="spellStart"/>
+      <w:r>
         <w:rPr>
           <w:rFonts w:ascii="Menlo" w:eastAsia="Times New Roman" w:hAnsi="Menlo" w:cs="Menlo"/>
           <w:color w:val="404040"/>
           <w:sz w:val="18"/>
           <w:szCs w:val="18"/>
         </w:rPr>
-      </w:pPr>
+        <w:t>calcSldDuringFit</w:t>
+      </w:r>
+      <w:proofErr w:type="spellEnd"/>
       <w:r>
         <w:rPr>
           <w:rFonts w:ascii="Menlo" w:eastAsia="Times New Roman" w:hAnsi="Menlo" w:cs="Menlo"/>
@@ -7726,7 +8136,7 @@
           <w:sz w:val="18"/>
           <w:szCs w:val="18"/>
         </w:rPr>
-        <w:t xml:space="preserve">                tolX: 1.0000e-06</w:t>
+        <w:t>: 'no'</w:t>
       </w:r>
     </w:p>
     <w:p>
@@ -7746,19 +8156,19 @@
           <w:sz w:val="18"/>
           <w:szCs w:val="18"/>
         </w:rPr>
-        <w:t xml:space="preserve">              tolFun: 1.0000e-06</w:t>
-      </w:r>
-    </w:p>
-    <w:p>
-      <w:pPr>
-        <w:divId w:val="514199012"/>
+        <w:t xml:space="preserve">             display: '</w:t>
+      </w:r>
+      <w:proofErr w:type="spellStart"/>
+      <w:r>
         <w:rPr>
           <w:rFonts w:ascii="Menlo" w:eastAsia="Times New Roman" w:hAnsi="Menlo" w:cs="Menlo"/>
           <w:color w:val="404040"/>
           <w:sz w:val="18"/>
           <w:szCs w:val="18"/>
         </w:rPr>
-      </w:pPr>
+        <w:t>iter</w:t>
+      </w:r>
+      <w:proofErr w:type="spellEnd"/>
       <w:r>
         <w:rPr>
           <w:rFonts w:ascii="Menlo" w:eastAsia="Times New Roman" w:hAnsi="Menlo" w:cs="Menlo"/>
@@ -7766,7 +8176,7 @@
           <w:sz w:val="18"/>
           <w:szCs w:val="18"/>
         </w:rPr>
-        <w:t xml:space="preserve">         maxFunEvals: 10000</w:t>
+        <w:t>'</w:t>
       </w:r>
     </w:p>
     <w:p>
@@ -7786,7 +8196,147 @@
           <w:sz w:val="18"/>
           <w:szCs w:val="18"/>
         </w:rPr>
-        <w:t xml:space="preserve">             maxIter: 1000</w:t>
+        <w:t xml:space="preserve">                </w:t>
+      </w:r>
+      <w:proofErr w:type="spellStart"/>
+      <w:r>
+        <w:rPr>
+          <w:rFonts w:ascii="Menlo" w:eastAsia="Times New Roman" w:hAnsi="Menlo" w:cs="Menlo"/>
+          <w:color w:val="404040"/>
+          <w:sz w:val="18"/>
+          <w:szCs w:val="18"/>
+        </w:rPr>
+        <w:t>tolX</w:t>
+      </w:r>
+      <w:proofErr w:type="spellEnd"/>
+      <w:r>
+        <w:rPr>
+          <w:rFonts w:ascii="Menlo" w:eastAsia="Times New Roman" w:hAnsi="Menlo" w:cs="Menlo"/>
+          <w:color w:val="404040"/>
+          <w:sz w:val="18"/>
+          <w:szCs w:val="18"/>
+        </w:rPr>
+        <w:t>: 1.0000e-06</w:t>
+      </w:r>
+    </w:p>
+    <w:p>
+      <w:pPr>
+        <w:divId w:val="514199012"/>
+        <w:rPr>
+          <w:rFonts w:ascii="Menlo" w:eastAsia="Times New Roman" w:hAnsi="Menlo" w:cs="Menlo"/>
+          <w:color w:val="404040"/>
+          <w:sz w:val="18"/>
+          <w:szCs w:val="18"/>
+        </w:rPr>
+      </w:pPr>
+      <w:r>
+        <w:rPr>
+          <w:rFonts w:ascii="Menlo" w:eastAsia="Times New Roman" w:hAnsi="Menlo" w:cs="Menlo"/>
+          <w:color w:val="404040"/>
+          <w:sz w:val="18"/>
+          <w:szCs w:val="18"/>
+        </w:rPr>
+        <w:t xml:space="preserve">              </w:t>
+      </w:r>
+      <w:proofErr w:type="spellStart"/>
+      <w:r>
+        <w:rPr>
+          <w:rFonts w:ascii="Menlo" w:eastAsia="Times New Roman" w:hAnsi="Menlo" w:cs="Menlo"/>
+          <w:color w:val="404040"/>
+          <w:sz w:val="18"/>
+          <w:szCs w:val="18"/>
+        </w:rPr>
+        <w:t>tolFun</w:t>
+      </w:r>
+      <w:proofErr w:type="spellEnd"/>
+      <w:r>
+        <w:rPr>
+          <w:rFonts w:ascii="Menlo" w:eastAsia="Times New Roman" w:hAnsi="Menlo" w:cs="Menlo"/>
+          <w:color w:val="404040"/>
+          <w:sz w:val="18"/>
+          <w:szCs w:val="18"/>
+        </w:rPr>
+        <w:t>: 1.0000e-06</w:t>
+      </w:r>
+    </w:p>
+    <w:p>
+      <w:pPr>
+        <w:divId w:val="514199012"/>
+        <w:rPr>
+          <w:rFonts w:ascii="Menlo" w:eastAsia="Times New Roman" w:hAnsi="Menlo" w:cs="Menlo"/>
+          <w:color w:val="404040"/>
+          <w:sz w:val="18"/>
+          <w:szCs w:val="18"/>
+        </w:rPr>
+      </w:pPr>
+      <w:r>
+        <w:rPr>
+          <w:rFonts w:ascii="Menlo" w:eastAsia="Times New Roman" w:hAnsi="Menlo" w:cs="Menlo"/>
+          <w:color w:val="404040"/>
+          <w:sz w:val="18"/>
+          <w:szCs w:val="18"/>
+        </w:rPr>
+        <w:t xml:space="preserve">         </w:t>
+      </w:r>
+      <w:proofErr w:type="spellStart"/>
+      <w:r>
+        <w:rPr>
+          <w:rFonts w:ascii="Menlo" w:eastAsia="Times New Roman" w:hAnsi="Menlo" w:cs="Menlo"/>
+          <w:color w:val="404040"/>
+          <w:sz w:val="18"/>
+          <w:szCs w:val="18"/>
+        </w:rPr>
+        <w:t>maxFunEvals</w:t>
+      </w:r>
+      <w:proofErr w:type="spellEnd"/>
+      <w:r>
+        <w:rPr>
+          <w:rFonts w:ascii="Menlo" w:eastAsia="Times New Roman" w:hAnsi="Menlo" w:cs="Menlo"/>
+          <w:color w:val="404040"/>
+          <w:sz w:val="18"/>
+          <w:szCs w:val="18"/>
+        </w:rPr>
+        <w:t>: 10000</w:t>
+      </w:r>
+    </w:p>
+    <w:p>
+      <w:pPr>
+        <w:divId w:val="514199012"/>
+        <w:rPr>
+          <w:rFonts w:ascii="Menlo" w:eastAsia="Times New Roman" w:hAnsi="Menlo" w:cs="Menlo"/>
+          <w:color w:val="404040"/>
+          <w:sz w:val="18"/>
+          <w:szCs w:val="18"/>
+        </w:rPr>
+      </w:pPr>
+      <w:r>
+        <w:rPr>
+          <w:rFonts w:ascii="Menlo" w:eastAsia="Times New Roman" w:hAnsi="Menlo" w:cs="Menlo"/>
+          <w:color w:val="404040"/>
+          <w:sz w:val="18"/>
+          <w:szCs w:val="18"/>
+        </w:rPr>
+        <w:t xml:space="preserve">             </w:t>
+      </w:r>
+      <w:proofErr w:type="spellStart"/>
+      <w:r>
+        <w:rPr>
+          <w:rFonts w:ascii="Menlo" w:eastAsia="Times New Roman" w:hAnsi="Menlo" w:cs="Menlo"/>
+          <w:color w:val="404040"/>
+          <w:sz w:val="18"/>
+          <w:szCs w:val="18"/>
+        </w:rPr>
+        <w:t>maxIter</w:t>
+      </w:r>
+      <w:proofErr w:type="spellEnd"/>
+      <w:r>
+        <w:rPr>
+          <w:rFonts w:ascii="Menlo" w:eastAsia="Times New Roman" w:hAnsi="Menlo" w:cs="Menlo"/>
+          <w:color w:val="404040"/>
+          <w:sz w:val="18"/>
+          <w:szCs w:val="18"/>
+        </w:rPr>
+        <w:t>: 1000</w:t>
       </w:r>
     </w:p>
     <w:p>
@@ -7864,7 +8414,27 @@
           <w:sz w:val="13"/>
           <w:szCs w:val="13"/>
         </w:rPr>
-        <w:t xml:space="preserve">Running Sinplex </w:t>
+        <w:t xml:space="preserve">Running </w:t>
+      </w:r>
+      <w:proofErr w:type="spellStart"/>
+      <w:r>
+        <w:rPr>
+          <w:rFonts w:ascii="Menlo" w:eastAsia="Times New Roman" w:hAnsi="Menlo" w:cs="Menlo"/>
+          <w:color w:val="404040"/>
+          <w:sz w:val="13"/>
+          <w:szCs w:val="13"/>
+        </w:rPr>
+        <w:t>Sinplex</w:t>
+      </w:r>
+      <w:proofErr w:type="spellEnd"/>
+      <w:r>
+        <w:rPr>
+          <w:rFonts w:ascii="Menlo" w:eastAsia="Times New Roman" w:hAnsi="Menlo" w:cs="Menlo"/>
+          <w:color w:val="404040"/>
+          <w:sz w:val="13"/>
+          <w:szCs w:val="13"/>
+        </w:rPr>
+        <w:t xml:space="preserve"> </w:t>
       </w:r>
     </w:p>
     <w:p>
@@ -7945,7 +8515,27 @@
           <w:sz w:val="13"/>
           <w:szCs w:val="13"/>
         </w:rPr>
-        <w:t xml:space="preserve">         - increase MaxIter option.</w:t>
+        <w:t xml:space="preserve">         - increase </w:t>
+      </w:r>
+      <w:proofErr w:type="spellStart"/>
+      <w:r>
+        <w:rPr>
+          <w:rFonts w:ascii="Menlo" w:eastAsia="Times New Roman" w:hAnsi="Menlo" w:cs="Menlo"/>
+          <w:color w:val="404040"/>
+          <w:sz w:val="13"/>
+          <w:szCs w:val="13"/>
+        </w:rPr>
+        <w:t>MaxIter</w:t>
+      </w:r>
+      <w:proofErr w:type="spellEnd"/>
+      <w:r>
+        <w:rPr>
+          <w:rFonts w:ascii="Menlo" w:eastAsia="Times New Roman" w:hAnsi="Menlo" w:cs="Menlo"/>
+          <w:color w:val="404040"/>
+          <w:sz w:val="13"/>
+          <w:szCs w:val="13"/>
+        </w:rPr>
+        <w:t xml:space="preserve"> option.</w:t>
       </w:r>
     </w:p>
     <w:p>
@@ -8082,7 +8672,27 @@
           <w:sz w:val="13"/>
           <w:szCs w:val="13"/>
         </w:rPr>
-        <w:t xml:space="preserve">         ModelType: 'Standard Layers'</w:t>
+        <w:t xml:space="preserve">         </w:t>
+      </w:r>
+      <w:proofErr w:type="spellStart"/>
+      <w:r>
+        <w:rPr>
+          <w:rFonts w:ascii="Menlo" w:eastAsia="Times New Roman" w:hAnsi="Menlo" w:cs="Menlo"/>
+          <w:color w:val="404040"/>
+          <w:sz w:val="13"/>
+          <w:szCs w:val="13"/>
+        </w:rPr>
+        <w:t>ModelType</w:t>
+      </w:r>
+      <w:proofErr w:type="spellEnd"/>
+      <w:r>
+        <w:rPr>
+          <w:rFonts w:ascii="Menlo" w:eastAsia="Times New Roman" w:hAnsi="Menlo" w:cs="Menlo"/>
+          <w:color w:val="404040"/>
+          <w:sz w:val="13"/>
+          <w:szCs w:val="13"/>
+        </w:rPr>
+        <w:t>: 'Standard Layers'</w:t>
       </w:r>
     </w:p>
     <w:p>
@@ -8103,7 +8713,27 @@
           <w:sz w:val="13"/>
           <w:szCs w:val="13"/>
         </w:rPr>
-        <w:t xml:space="preserve">    experimentName: 'DSPC monolayers'</w:t>
+        <w:t xml:space="preserve">    </w:t>
+      </w:r>
+      <w:proofErr w:type="spellStart"/>
+      <w:r>
+        <w:rPr>
+          <w:rFonts w:ascii="Menlo" w:eastAsia="Times New Roman" w:hAnsi="Menlo" w:cs="Menlo"/>
+          <w:color w:val="404040"/>
+          <w:sz w:val="13"/>
+          <w:szCs w:val="13"/>
+        </w:rPr>
+        <w:t>experimentName</w:t>
+      </w:r>
+      <w:proofErr w:type="spellEnd"/>
+      <w:r>
+        <w:rPr>
+          <w:rFonts w:ascii="Menlo" w:eastAsia="Times New Roman" w:hAnsi="Menlo" w:cs="Menlo"/>
+          <w:color w:val="404040"/>
+          <w:sz w:val="13"/>
+          <w:szCs w:val="13"/>
+        </w:rPr>
+        <w:t>: 'DSPC monolayers'</w:t>
       </w:r>
     </w:p>
     <w:p>
@@ -9815,7 +10445,27 @@
           <w:sz w:val="13"/>
           <w:szCs w:val="13"/>
         </w:rPr>
-        <w:t xml:space="preserve">    Scalefactors: ------------------------------------------------------------------------------------------------- </w:t>
+        <w:t xml:space="preserve">    </w:t>
+      </w:r>
+      <w:proofErr w:type="spellStart"/>
+      <w:r>
+        <w:rPr>
+          <w:rFonts w:ascii="Menlo" w:eastAsia="Times New Roman" w:hAnsi="Menlo" w:cs="Menlo"/>
+          <w:color w:val="404040"/>
+          <w:sz w:val="13"/>
+          <w:szCs w:val="13"/>
+        </w:rPr>
+        <w:t>Scalefactors</w:t>
+      </w:r>
+      <w:proofErr w:type="spellEnd"/>
+      <w:r>
+        <w:rPr>
+          <w:rFonts w:ascii="Menlo" w:eastAsia="Times New Roman" w:hAnsi="Menlo" w:cs="Menlo"/>
+          <w:color w:val="404040"/>
+          <w:sz w:val="13"/>
+          <w:szCs w:val="13"/>
+        </w:rPr>
+        <w:t xml:space="preserve">: ------------------------------------------------------------------------------------------------- </w:t>
       </w:r>
     </w:p>
     <w:p>
@@ -10116,7 +10766,27 @@
           <w:sz w:val="13"/>
           <w:szCs w:val="13"/>
         </w:rPr>
-        <w:t xml:space="preserve">    1    "Scalefactor 1"    0.02    0.21153    0.25    true </w:t>
+        <w:t xml:space="preserve">    1    "</w:t>
+      </w:r>
+      <w:proofErr w:type="spellStart"/>
+      <w:r>
+        <w:rPr>
+          <w:rFonts w:ascii="Menlo" w:eastAsia="Times New Roman" w:hAnsi="Menlo" w:cs="Menlo"/>
+          <w:color w:val="404040"/>
+          <w:sz w:val="13"/>
+          <w:szCs w:val="13"/>
+        </w:rPr>
+        <w:t>Scalefactor</w:t>
+      </w:r>
+      <w:proofErr w:type="spellEnd"/>
+      <w:r>
+        <w:rPr>
+          <w:rFonts w:ascii="Menlo" w:eastAsia="Times New Roman" w:hAnsi="Menlo" w:cs="Menlo"/>
+          <w:color w:val="404040"/>
+          <w:sz w:val="13"/>
+          <w:szCs w:val="13"/>
+        </w:rPr>
+        <w:t xml:space="preserve"> 1"    0.02    0.21153    0.25    true </w:t>
       </w:r>
     </w:p>
     <w:p>
@@ -11739,15 +12409,27 @@
         </w:rPr>
         <w:t xml:space="preserve">                  </w:t>
       </w:r>
-      <w:r>
-        <w:rPr>
-          <w:rStyle w:val="Strong"/>
-          <w:rFonts w:ascii="Menlo" w:eastAsia="Times New Roman" w:hAnsi="Menlo" w:cs="Menlo"/>
-          <w:color w:val="404040"/>
-          <w:sz w:val="13"/>
-          <w:szCs w:val="13"/>
-        </w:rPr>
-        <w:t>Data Range</w:t>
+      <w:proofErr w:type="spellStart"/>
+      <w:r>
+        <w:rPr>
+          <w:rStyle w:val="Strong"/>
+          <w:rFonts w:ascii="Menlo" w:eastAsia="Times New Roman" w:hAnsi="Menlo" w:cs="Menlo"/>
+          <w:color w:val="404040"/>
+          <w:sz w:val="13"/>
+          <w:szCs w:val="13"/>
+        </w:rPr>
+        <w:t>Data</w:t>
+      </w:r>
+      <w:proofErr w:type="spellEnd"/>
+      <w:r>
+        <w:rPr>
+          <w:rStyle w:val="Strong"/>
+          <w:rFonts w:ascii="Menlo" w:eastAsia="Times New Roman" w:hAnsi="Menlo" w:cs="Menlo"/>
+          <w:color w:val="404040"/>
+          <w:sz w:val="13"/>
+          <w:szCs w:val="13"/>
+        </w:rPr>
+        <w:t xml:space="preserve"> Range</w:t>
       </w:r>
       <w:r>
         <w:rPr>
@@ -12233,7 +12915,27 @@
           <w:sz w:val="13"/>
           <w:szCs w:val="13"/>
         </w:rPr>
-        <w:t xml:space="preserve">    Constrasts: ---------------------------------------------------------------------------------------------- </w:t>
+        <w:t xml:space="preserve">    </w:t>
+      </w:r>
+      <w:proofErr w:type="spellStart"/>
+      <w:r>
+        <w:rPr>
+          <w:rFonts w:ascii="Menlo" w:eastAsia="Times New Roman" w:hAnsi="Menlo" w:cs="Menlo"/>
+          <w:color w:val="404040"/>
+          <w:sz w:val="13"/>
+          <w:szCs w:val="13"/>
+        </w:rPr>
+        <w:t>Constrasts</w:t>
+      </w:r>
+      <w:proofErr w:type="spellEnd"/>
+      <w:r>
+        <w:rPr>
+          <w:rFonts w:ascii="Menlo" w:eastAsia="Times New Roman" w:hAnsi="Menlo" w:cs="Menlo"/>
+          <w:color w:val="404040"/>
+          <w:sz w:val="13"/>
+          <w:szCs w:val="13"/>
+        </w:rPr>
+        <w:t xml:space="preserve">: ---------------------------------------------------------------------------------------------- </w:t>
       </w:r>
     </w:p>
     <w:p>
@@ -12520,7 +13222,67 @@
           <w:sz w:val="13"/>
           <w:szCs w:val="13"/>
         </w:rPr>
-        <w:t xml:space="preserve">    "Scalefactor"    "Scalefactor 1"            "Scalefactor 1"         </w:t>
+        <w:t xml:space="preserve">    "</w:t>
+      </w:r>
+      <w:proofErr w:type="spellStart"/>
+      <w:r>
+        <w:rPr>
+          <w:rFonts w:ascii="Menlo" w:eastAsia="Times New Roman" w:hAnsi="Menlo" w:cs="Menlo"/>
+          <w:color w:val="404040"/>
+          <w:sz w:val="13"/>
+          <w:szCs w:val="13"/>
+        </w:rPr>
+        <w:t>Scalefactor</w:t>
+      </w:r>
+      <w:proofErr w:type="spellEnd"/>
+      <w:r>
+        <w:rPr>
+          <w:rFonts w:ascii="Menlo" w:eastAsia="Times New Roman" w:hAnsi="Menlo" w:cs="Menlo"/>
+          <w:color w:val="404040"/>
+          <w:sz w:val="13"/>
+          <w:szCs w:val="13"/>
+        </w:rPr>
+        <w:t>"    "</w:t>
+      </w:r>
+      <w:proofErr w:type="spellStart"/>
+      <w:r>
+        <w:rPr>
+          <w:rFonts w:ascii="Menlo" w:eastAsia="Times New Roman" w:hAnsi="Menlo" w:cs="Menlo"/>
+          <w:color w:val="404040"/>
+          <w:sz w:val="13"/>
+          <w:szCs w:val="13"/>
+        </w:rPr>
+        <w:t>Scalefactor</w:t>
+      </w:r>
+      <w:proofErr w:type="spellEnd"/>
+      <w:r>
+        <w:rPr>
+          <w:rFonts w:ascii="Menlo" w:eastAsia="Times New Roman" w:hAnsi="Menlo" w:cs="Menlo"/>
+          <w:color w:val="404040"/>
+          <w:sz w:val="13"/>
+          <w:szCs w:val="13"/>
+        </w:rPr>
+        <w:t xml:space="preserve"> 1"            "</w:t>
+      </w:r>
+      <w:proofErr w:type="spellStart"/>
+      <w:r>
+        <w:rPr>
+          <w:rFonts w:ascii="Menlo" w:eastAsia="Times New Roman" w:hAnsi="Menlo" w:cs="Menlo"/>
+          <w:color w:val="404040"/>
+          <w:sz w:val="13"/>
+          <w:szCs w:val="13"/>
+        </w:rPr>
+        <w:t>Scalefactor</w:t>
+      </w:r>
+      <w:proofErr w:type="spellEnd"/>
+      <w:r>
+        <w:rPr>
+          <w:rFonts w:ascii="Menlo" w:eastAsia="Times New Roman" w:hAnsi="Menlo" w:cs="Menlo"/>
+          <w:color w:val="404040"/>
+          <w:sz w:val="13"/>
+          <w:szCs w:val="13"/>
+        </w:rPr>
+        <w:t xml:space="preserve"> 1"         </w:t>
       </w:r>
     </w:p>
     <w:p>
@@ -12673,7 +13435,27 @@
           <w:sz w:val="13"/>
           <w:szCs w:val="13"/>
         </w:rPr>
-        <w:t xml:space="preserve">          shifted_data: {2×1 cell}</w:t>
+        <w:t xml:space="preserve">          </w:t>
+      </w:r>
+      <w:proofErr w:type="spellStart"/>
+      <w:r>
+        <w:rPr>
+          <w:rFonts w:ascii="Menlo" w:eastAsia="Times New Roman" w:hAnsi="Menlo" w:cs="Menlo"/>
+          <w:color w:val="404040"/>
+          <w:sz w:val="13"/>
+          <w:szCs w:val="13"/>
+        </w:rPr>
+        <w:t>shifted_data</w:t>
+      </w:r>
+      <w:proofErr w:type="spellEnd"/>
+      <w:r>
+        <w:rPr>
+          <w:rFonts w:ascii="Menlo" w:eastAsia="Times New Roman" w:hAnsi="Menlo" w:cs="Menlo"/>
+          <w:color w:val="404040"/>
+          <w:sz w:val="13"/>
+          <w:szCs w:val="13"/>
+        </w:rPr>
+        <w:t>: {2×1 cell}</w:t>
       </w:r>
     </w:p>
     <w:p>
@@ -12693,7 +13475,27 @@
           <w:sz w:val="13"/>
           <w:szCs w:val="13"/>
         </w:rPr>
-        <w:t xml:space="preserve">             layerSlds: {2×1 cell}</w:t>
+        <w:t xml:space="preserve">             </w:t>
+      </w:r>
+      <w:proofErr w:type="spellStart"/>
+      <w:r>
+        <w:rPr>
+          <w:rFonts w:ascii="Menlo" w:eastAsia="Times New Roman" w:hAnsi="Menlo" w:cs="Menlo"/>
+          <w:color w:val="404040"/>
+          <w:sz w:val="13"/>
+          <w:szCs w:val="13"/>
+        </w:rPr>
+        <w:t>layerSlds</w:t>
+      </w:r>
+      <w:proofErr w:type="spellEnd"/>
+      <w:r>
+        <w:rPr>
+          <w:rFonts w:ascii="Menlo" w:eastAsia="Times New Roman" w:hAnsi="Menlo" w:cs="Menlo"/>
+          <w:color w:val="404040"/>
+          <w:sz w:val="13"/>
+          <w:szCs w:val="13"/>
+        </w:rPr>
+        <w:t>: {2×1 cell}</w:t>
       </w:r>
     </w:p>
     <w:p>
@@ -12713,7 +13515,27 @@
           <w:sz w:val="13"/>
           <w:szCs w:val="13"/>
         </w:rPr>
-        <w:t xml:space="preserve">           sldProfiles: {2×1 cell}</w:t>
+        <w:t xml:space="preserve">           </w:t>
+      </w:r>
+      <w:proofErr w:type="spellStart"/>
+      <w:r>
+        <w:rPr>
+          <w:rFonts w:ascii="Menlo" w:eastAsia="Times New Roman" w:hAnsi="Menlo" w:cs="Menlo"/>
+          <w:color w:val="404040"/>
+          <w:sz w:val="13"/>
+          <w:szCs w:val="13"/>
+        </w:rPr>
+        <w:t>sldProfiles</w:t>
+      </w:r>
+      <w:proofErr w:type="spellEnd"/>
+      <w:r>
+        <w:rPr>
+          <w:rFonts w:ascii="Menlo" w:eastAsia="Times New Roman" w:hAnsi="Menlo" w:cs="Menlo"/>
+          <w:color w:val="404040"/>
+          <w:sz w:val="13"/>
+          <w:szCs w:val="13"/>
+        </w:rPr>
+        <w:t>: {2×1 cell}</w:t>
       </w:r>
     </w:p>
     <w:p>
@@ -12733,7 +13555,27 @@
           <w:sz w:val="13"/>
           <w:szCs w:val="13"/>
         </w:rPr>
-        <w:t xml:space="preserve">             allLayers: {2×1 cell}</w:t>
+        <w:t xml:space="preserve">             </w:t>
+      </w:r>
+      <w:proofErr w:type="spellStart"/>
+      <w:r>
+        <w:rPr>
+          <w:rFonts w:ascii="Menlo" w:eastAsia="Times New Roman" w:hAnsi="Menlo" w:cs="Menlo"/>
+          <w:color w:val="404040"/>
+          <w:sz w:val="13"/>
+          <w:szCs w:val="13"/>
+        </w:rPr>
+        <w:t>allLayers</w:t>
+      </w:r>
+      <w:proofErr w:type="spellEnd"/>
+      <w:r>
+        <w:rPr>
+          <w:rFonts w:ascii="Menlo" w:eastAsia="Times New Roman" w:hAnsi="Menlo" w:cs="Menlo"/>
+          <w:color w:val="404040"/>
+          <w:sz w:val="13"/>
+          <w:szCs w:val="13"/>
+        </w:rPr>
+        <w:t>: {2×1 cell}</w:t>
       </w:r>
     </w:p>
     <w:p>
@@ -12753,7 +13595,27 @@
           <w:sz w:val="13"/>
           <w:szCs w:val="13"/>
         </w:rPr>
-        <w:t xml:space="preserve">    calculationResults: [1×1 struct]</w:t>
+        <w:t xml:space="preserve">    </w:t>
+      </w:r>
+      <w:proofErr w:type="spellStart"/>
+      <w:r>
+        <w:rPr>
+          <w:rFonts w:ascii="Menlo" w:eastAsia="Times New Roman" w:hAnsi="Menlo" w:cs="Menlo"/>
+          <w:color w:val="404040"/>
+          <w:sz w:val="13"/>
+          <w:szCs w:val="13"/>
+        </w:rPr>
+        <w:t>calculationResults</w:t>
+      </w:r>
+      <w:proofErr w:type="spellEnd"/>
+      <w:r>
+        <w:rPr>
+          <w:rFonts w:ascii="Menlo" w:eastAsia="Times New Roman" w:hAnsi="Menlo" w:cs="Menlo"/>
+          <w:color w:val="404040"/>
+          <w:sz w:val="13"/>
+          <w:szCs w:val="13"/>
+        </w:rPr>
+        <w:t>: [1×1 struct]</w:t>
       </w:r>
     </w:p>
     <w:p>
@@ -12773,7 +13635,27 @@
           <w:sz w:val="13"/>
           <w:szCs w:val="13"/>
         </w:rPr>
-        <w:t xml:space="preserve">        contrastParams: [1×1 struct]</w:t>
+        <w:t xml:space="preserve">        </w:t>
+      </w:r>
+      <w:proofErr w:type="spellStart"/>
+      <w:r>
+        <w:rPr>
+          <w:rFonts w:ascii="Menlo" w:eastAsia="Times New Roman" w:hAnsi="Menlo" w:cs="Menlo"/>
+          <w:color w:val="404040"/>
+          <w:sz w:val="13"/>
+          <w:szCs w:val="13"/>
+        </w:rPr>
+        <w:t>contrastParams</w:t>
+      </w:r>
+      <w:proofErr w:type="spellEnd"/>
+      <w:r>
+        <w:rPr>
+          <w:rFonts w:ascii="Menlo" w:eastAsia="Times New Roman" w:hAnsi="Menlo" w:cs="Menlo"/>
+          <w:color w:val="404040"/>
+          <w:sz w:val="13"/>
+          <w:szCs w:val="13"/>
+        </w:rPr>
+        <w:t>: [1×1 struct]</w:t>
       </w:r>
     </w:p>
     <w:p>
@@ -12793,7 +13675,27 @@
           <w:sz w:val="13"/>
           <w:szCs w:val="13"/>
         </w:rPr>
-        <w:t xml:space="preserve">              fitNames: {15×1 cell}</w:t>
+        <w:t xml:space="preserve">              </w:t>
+      </w:r>
+      <w:proofErr w:type="spellStart"/>
+      <w:r>
+        <w:rPr>
+          <w:rFonts w:ascii="Menlo" w:eastAsia="Times New Roman" w:hAnsi="Menlo" w:cs="Menlo"/>
+          <w:color w:val="404040"/>
+          <w:sz w:val="13"/>
+          <w:szCs w:val="13"/>
+        </w:rPr>
+        <w:t>fitNames</w:t>
+      </w:r>
+      <w:proofErr w:type="spellEnd"/>
+      <w:r>
+        <w:rPr>
+          <w:rFonts w:ascii="Menlo" w:eastAsia="Times New Roman" w:hAnsi="Menlo" w:cs="Menlo"/>
+          <w:color w:val="404040"/>
+          <w:sz w:val="13"/>
+          <w:szCs w:val="13"/>
+        </w:rPr>
+        <w:t>: {15×1 cell}</w:t>
       </w:r>
     </w:p>
     <w:p>

</xml_diff>

<commit_message>
Refactors contrasts class and struct (#179)
* Renames field of "priors" struct

* Renames "nba" and "nbs" to "bulkIn" and "bulkOut" respectively in "contrastsClass.m"

* Refactors "getNames" routines

* Renames fields in contrasts struct

* Renames contrasts fields in "parseClassToStructs"

* Renames "packpriors.m" and "unpackpriors.m" to camel case

* Fixes priors bug
</commit_message>
<xml_diff>
--- a/examples/manual/DSPCStandardLayers/DSPCMonolayerTwoContrastsSheet.docx
+++ b/examples/manual/DSPCStandardLayers/DSPCMonolayerTwoContrastsSheet.docx
@@ -1711,6 +1711,10 @@
     <w:p>
       <w:pPr>
         <w:pStyle w:val="Code"/>
+        <w:rPr>
+          <w:noProof/>
+          <w:color w:val="0E00FF"/>
+        </w:rPr>
       </w:pPr>
       <w:r>
         <w:rPr>
@@ -1759,15 +1763,16 @@
       <w:r>
         <w:rPr>
           <w:noProof/>
-        </w:rPr>
-        <w:t xml:space="preserve">    </w:t>
-      </w:r>
-      <w:r>
-        <w:rPr>
-          <w:noProof/>
           <w:color w:val="AA04F9"/>
         </w:rPr>
-        <w:t>'nbs'</w:t>
+        <w:t xml:space="preserve">    </w:t>
+      </w:r>
+      <w:r>
+        <w:rPr>
+          <w:noProof/>
+          <w:color w:val="AA04F9"/>
+        </w:rPr>
+        <w:t>'bulkIn'</w:t>
       </w:r>
       <w:r>
         <w:rPr>
@@ -1780,6 +1785,64 @@
           <w:noProof/>
           <w:color w:val="AA04F9"/>
         </w:rPr>
+        <w:t>'SLD air'</w:t>
+      </w:r>
+      <w:r>
+        <w:rPr>
+          <w:noProof/>
+        </w:rPr>
+        <w:t>,</w:t>
+      </w:r>
+      <w:r>
+        <w:rPr>
+          <w:noProof/>
+          <w:color w:val="0E00FF"/>
+        </w:rPr>
+        <w:t>...</w:t>
+      </w:r>
+    </w:p>
+    <w:p>
+      <w:pPr>
+        <w:pStyle w:val="Code"/>
+      </w:pPr>
+      <w:r>
+        <w:rPr>
+          <w:noProof/>
+        </w:rPr>
+        <w:t xml:space="preserve">    </w:t>
+      </w:r>
+      <w:r>
+        <w:rPr>
+          <w:noProof/>
+          <w:color w:val="AA04F9"/>
+        </w:rPr>
+        <w:t>'</w:t>
+      </w:r>
+      <w:r>
+        <w:rPr>
+          <w:noProof/>
+          <w:color w:val="AA04F9"/>
+        </w:rPr>
+        <w:t>bulkOut</w:t>
+      </w:r>
+      <w:r>
+        <w:rPr>
+          <w:noProof/>
+          <w:color w:val="AA04F9"/>
+        </w:rPr>
+        <w:t>'</w:t>
+      </w:r>
+      <w:r>
+        <w:rPr>
+          <w:noProof/>
+        </w:rPr>
+        <w:t xml:space="preserve">, </w:t>
+      </w:r>
+      <w:r>
+        <w:rPr>
+          <w:noProof/>
+          <w:color w:val="AA04F9"/>
+        </w:rPr>
         <w:t>'SLD D2O'</w:t>
       </w:r>
       <w:r>
@@ -1811,7 +1874,7 @@
           <w:noProof/>
           <w:color w:val="AA04F9"/>
         </w:rPr>
-        <w:t>'nba'</w:t>
+        <w:t>'data'</w:t>
       </w:r>
       <w:r>
         <w:rPr>
@@ -1824,6 +1887,266 @@
           <w:noProof/>
           <w:color w:val="AA04F9"/>
         </w:rPr>
+        <w:t>'D-tail / H-head / D2O'</w:t>
+      </w:r>
+      <w:r>
+        <w:rPr>
+          <w:noProof/>
+        </w:rPr>
+        <w:t>);</w:t>
+      </w:r>
+    </w:p>
+    <w:p>
+      <w:pPr>
+        <w:pStyle w:val="Code"/>
+      </w:pPr>
+      <w:r>
+        <w:rPr>
+          <w:noProof/>
+        </w:rPr>
+        <w:t>problem.setContrastModel(1,{</w:t>
+      </w:r>
+      <w:r>
+        <w:rPr>
+          <w:noProof/>
+          <w:color w:val="AA04F9"/>
+        </w:rPr>
+        <w:t>'Deuterated tails'</w:t>
+      </w:r>
+      <w:r>
+        <w:rPr>
+          <w:noProof/>
+        </w:rPr>
+        <w:t>,</w:t>
+      </w:r>
+      <w:r>
+        <w:rPr>
+          <w:noProof/>
+          <w:color w:val="AA04F9"/>
+        </w:rPr>
+        <w:t>'Hydrogenated heads'</w:t>
+      </w:r>
+      <w:r>
+        <w:rPr>
+          <w:noProof/>
+        </w:rPr>
+        <w:t>});</w:t>
+      </w:r>
+    </w:p>
+    <w:p>
+      <w:pPr>
+        <w:pStyle w:val="Code"/>
+      </w:pPr>
+    </w:p>
+    <w:p>
+      <w:pPr>
+        <w:pStyle w:val="Code"/>
+      </w:pPr>
+      <w:r>
+        <w:rPr>
+          <w:noProof/>
+        </w:rPr>
+        <w:t>problem.addContrast(</w:t>
+      </w:r>
+      <w:r>
+        <w:rPr>
+          <w:noProof/>
+          <w:color w:val="AA04F9"/>
+        </w:rPr>
+        <w:t>'name'</w:t>
+      </w:r>
+      <w:r>
+        <w:rPr>
+          <w:noProof/>
+        </w:rPr>
+        <w:t>,</w:t>
+      </w:r>
+      <w:r>
+        <w:rPr>
+          <w:noProof/>
+          <w:color w:val="AA04F9"/>
+        </w:rPr>
+        <w:t>'H-tail/D-Head/ACMW'</w:t>
+      </w:r>
+      <w:r>
+        <w:rPr>
+          <w:noProof/>
+        </w:rPr>
+        <w:t>,</w:t>
+      </w:r>
+      <w:r>
+        <w:rPr>
+          <w:noProof/>
+          <w:color w:val="0E00FF"/>
+        </w:rPr>
+        <w:t>...</w:t>
+      </w:r>
+    </w:p>
+    <w:p>
+      <w:pPr>
+        <w:pStyle w:val="Code"/>
+      </w:pPr>
+      <w:r>
+        <w:rPr>
+          <w:noProof/>
+        </w:rPr>
+        <w:t xml:space="preserve">    </w:t>
+      </w:r>
+      <w:r>
+        <w:rPr>
+          <w:noProof/>
+          <w:color w:val="AA04F9"/>
+        </w:rPr>
+        <w:t>'background'</w:t>
+      </w:r>
+      <w:r>
+        <w:rPr>
+          <w:noProof/>
+        </w:rPr>
+        <w:t>,</w:t>
+      </w:r>
+      <w:r>
+        <w:rPr>
+          <w:noProof/>
+          <w:color w:val="AA04F9"/>
+        </w:rPr>
+        <w:t>'Background ACMW'</w:t>
+      </w:r>
+      <w:r>
+        <w:rPr>
+          <w:noProof/>
+        </w:rPr>
+        <w:t>,</w:t>
+      </w:r>
+      <w:r>
+        <w:rPr>
+          <w:noProof/>
+          <w:color w:val="0E00FF"/>
+        </w:rPr>
+        <w:t>...</w:t>
+      </w:r>
+    </w:p>
+    <w:p>
+      <w:pPr>
+        <w:pStyle w:val="Code"/>
+      </w:pPr>
+      <w:r>
+        <w:rPr>
+          <w:noProof/>
+        </w:rPr>
+        <w:t xml:space="preserve">    </w:t>
+      </w:r>
+      <w:r>
+        <w:rPr>
+          <w:noProof/>
+          <w:color w:val="AA04F9"/>
+        </w:rPr>
+        <w:t>'resolution'</w:t>
+      </w:r>
+      <w:r>
+        <w:rPr>
+          <w:noProof/>
+        </w:rPr>
+        <w:t>,</w:t>
+      </w:r>
+      <w:r>
+        <w:rPr>
+          <w:noProof/>
+          <w:color w:val="AA04F9"/>
+        </w:rPr>
+        <w:t>'Resolution 1'</w:t>
+      </w:r>
+      <w:r>
+        <w:rPr>
+          <w:noProof/>
+        </w:rPr>
+        <w:t>,</w:t>
+      </w:r>
+      <w:r>
+        <w:rPr>
+          <w:noProof/>
+          <w:color w:val="0E00FF"/>
+        </w:rPr>
+        <w:t>...</w:t>
+      </w:r>
+    </w:p>
+    <w:p>
+      <w:pPr>
+        <w:pStyle w:val="Code"/>
+        <w:rPr>
+          <w:noProof/>
+          <w:color w:val="0E00FF"/>
+        </w:rPr>
+      </w:pPr>
+      <w:r>
+        <w:rPr>
+          <w:noProof/>
+        </w:rPr>
+        <w:t xml:space="preserve">    </w:t>
+      </w:r>
+      <w:r>
+        <w:rPr>
+          <w:noProof/>
+          <w:color w:val="AA04F9"/>
+        </w:rPr>
+        <w:t>'scalefactor'</w:t>
+      </w:r>
+      <w:r>
+        <w:rPr>
+          <w:noProof/>
+        </w:rPr>
+        <w:t xml:space="preserve">, </w:t>
+      </w:r>
+      <w:r>
+        <w:rPr>
+          <w:noProof/>
+          <w:color w:val="AA04F9"/>
+        </w:rPr>
+        <w:t>'Scalefactor 1'</w:t>
+      </w:r>
+      <w:r>
+        <w:rPr>
+          <w:noProof/>
+        </w:rPr>
+        <w:t>,</w:t>
+      </w:r>
+      <w:r>
+        <w:rPr>
+          <w:noProof/>
+          <w:color w:val="0E00FF"/>
+        </w:rPr>
+        <w:t>...</w:t>
+      </w:r>
+    </w:p>
+    <w:p>
+      <w:pPr>
+        <w:pStyle w:val="Code"/>
+      </w:pPr>
+      <w:r>
+        <w:rPr>
+          <w:noProof/>
+          <w:color w:val="AA04F9"/>
+        </w:rPr>
+        <w:t xml:space="preserve">    </w:t>
+      </w:r>
+      <w:r>
+        <w:rPr>
+          <w:noProof/>
+          <w:color w:val="AA04F9"/>
+        </w:rPr>
+        <w:t>'bulkIn'</w:t>
+      </w:r>
+      <w:r>
+        <w:rPr>
+          <w:noProof/>
+        </w:rPr>
+        <w:t xml:space="preserve">, </w:t>
+      </w:r>
+      <w:r>
+        <w:rPr>
+          <w:noProof/>
+          <w:color w:val="AA04F9"/>
+        </w:rPr>
         <w:t>'SLD air'</w:t>
       </w:r>
       <w:r>
@@ -1855,6 +2178,64 @@
           <w:noProof/>
           <w:color w:val="AA04F9"/>
         </w:rPr>
+        <w:t>'</w:t>
+      </w:r>
+      <w:r>
+        <w:rPr>
+          <w:noProof/>
+          <w:color w:val="AA04F9"/>
+        </w:rPr>
+        <w:t>bulkOut</w:t>
+      </w:r>
+      <w:r>
+        <w:rPr>
+          <w:noProof/>
+          <w:color w:val="AA04F9"/>
+        </w:rPr>
+        <w:t>'</w:t>
+      </w:r>
+      <w:r>
+        <w:rPr>
+          <w:noProof/>
+        </w:rPr>
+        <w:t xml:space="preserve">, </w:t>
+      </w:r>
+      <w:r>
+        <w:rPr>
+          <w:noProof/>
+          <w:color w:val="AA04F9"/>
+        </w:rPr>
+        <w:t>'SLD ACMW'</w:t>
+      </w:r>
+      <w:r>
+        <w:rPr>
+          <w:noProof/>
+        </w:rPr>
+        <w:t>,</w:t>
+      </w:r>
+      <w:r>
+        <w:rPr>
+          <w:noProof/>
+          <w:color w:val="0E00FF"/>
+        </w:rPr>
+        <w:t>...</w:t>
+      </w:r>
+    </w:p>
+    <w:p>
+      <w:pPr>
+        <w:pStyle w:val="Code"/>
+      </w:pPr>
+      <w:r>
+        <w:rPr>
+          <w:noProof/>
+        </w:rPr>
+        <w:t xml:space="preserve">    </w:t>
+      </w:r>
+      <w:r>
+        <w:rPr>
+          <w:noProof/>
+          <w:color w:val="AA04F9"/>
+        </w:rPr>
         <w:t>'data'</w:t>
       </w:r>
       <w:r>
@@ -1868,7 +2249,7 @@
           <w:noProof/>
           <w:color w:val="AA04F9"/>
         </w:rPr>
-        <w:t>'D-tail / H-head / D2O'</w:t>
+        <w:t>'H-tail / D-head / ACMW'</w:t>
       </w:r>
       <w:r>
         <w:rPr>
@@ -1885,14 +2266,14 @@
         <w:rPr>
           <w:noProof/>
         </w:rPr>
-        <w:t>problem.setContrastModel(1,{</w:t>
+        <w:t>problem.setContrastModel(2,{</w:t>
       </w:r>
       <w:r>
         <w:rPr>
           <w:noProof/>
           <w:color w:val="AA04F9"/>
         </w:rPr>
-        <w:t>'Deuterated tails'</w:t>
+        <w:t>'hydrogenated tails'</w:t>
       </w:r>
       <w:r>
         <w:rPr>
@@ -1905,7 +2286,7 @@
           <w:noProof/>
           <w:color w:val="AA04F9"/>
         </w:rPr>
-        <w:t>'Hydrogenated heads'</w:t>
+        <w:t>'deuterated heads'</w:t>
       </w:r>
       <w:r>
         <w:rPr>
@@ -1921,46 +2302,67 @@
     </w:p>
     <w:p>
       <w:pPr>
+        <w:pStyle w:val="Text"/>
+      </w:pPr>
+    </w:p>
+    <w:p>
+      <w:pPr>
         <w:pStyle w:val="Code"/>
       </w:pPr>
       <w:r>
         <w:rPr>
           <w:noProof/>
-        </w:rPr>
-        <w:t>problem.addContrast(</w:t>
+          <w:color w:val="028009"/>
+        </w:rPr>
+        <w:t>% Set the fitting fitting flag on some parameters we need to fit</w:t>
+      </w:r>
+    </w:p>
+    <w:p>
+      <w:pPr>
+        <w:pStyle w:val="Code"/>
+      </w:pPr>
+      <w:r>
+        <w:rPr>
+          <w:noProof/>
+        </w:rPr>
+        <w:t>problem.setBacksPar(1,</w:t>
       </w:r>
       <w:r>
         <w:rPr>
           <w:noProof/>
           <w:color w:val="AA04F9"/>
         </w:rPr>
-        <w:t>'name'</w:t>
-      </w:r>
-      <w:r>
-        <w:rPr>
-          <w:noProof/>
-        </w:rPr>
-        <w:t>,</w:t>
+        <w:t>'fit'</w:t>
+      </w:r>
+      <w:r>
+        <w:rPr>
+          <w:noProof/>
+        </w:rPr>
+        <w:t>,true);</w:t>
+      </w:r>
+    </w:p>
+    <w:p>
+      <w:pPr>
+        <w:pStyle w:val="Code"/>
+      </w:pPr>
+      <w:r>
+        <w:rPr>
+          <w:noProof/>
+        </w:rPr>
+        <w:t>problem.setBacksPar(2,</w:t>
       </w:r>
       <w:r>
         <w:rPr>
           <w:noProof/>
           <w:color w:val="AA04F9"/>
         </w:rPr>
-        <w:t>'H-tail/D-Head/ACMW'</w:t>
-      </w:r>
-      <w:r>
-        <w:rPr>
-          <w:noProof/>
-        </w:rPr>
-        <w:t>,</w:t>
-      </w:r>
-      <w:r>
-        <w:rPr>
-          <w:noProof/>
-          <w:color w:val="0E00FF"/>
-        </w:rPr>
-        <w:t>...</w:t>
+        <w:t>'fit'</w:t>
+      </w:r>
+      <w:r>
+        <w:rPr>
+          <w:noProof/>
+        </w:rPr>
+        <w:t>,true);</w:t>
       </w:r>
     </w:p>
     <w:p>
@@ -1971,41 +2373,50 @@
         <w:rPr>
           <w:noProof/>
         </w:rPr>
-        <w:t xml:space="preserve">    </w:t>
+        <w:t>problem.setScalefactor(1,</w:t>
       </w:r>
       <w:r>
         <w:rPr>
           <w:noProof/>
           <w:color w:val="AA04F9"/>
         </w:rPr>
-        <w:t>'background'</w:t>
-      </w:r>
-      <w:r>
-        <w:rPr>
-          <w:noProof/>
-        </w:rPr>
-        <w:t>,</w:t>
+        <w:t>'fit'</w:t>
+      </w:r>
+      <w:r>
+        <w:rPr>
+          <w:noProof/>
+        </w:rPr>
+        <w:t>,true);</w:t>
+      </w:r>
+    </w:p>
+    <w:p>
+      <w:pPr>
+        <w:pStyle w:val="Code"/>
+      </w:pPr>
+      <w:r>
+        <w:rPr>
+          <w:noProof/>
+        </w:rPr>
+        <w:t>problem.setBulkOut(1,</w:t>
       </w:r>
       <w:r>
         <w:rPr>
           <w:noProof/>
           <w:color w:val="AA04F9"/>
         </w:rPr>
-        <w:t>'Background ACMW'</w:t>
-      </w:r>
-      <w:r>
-        <w:rPr>
-          <w:noProof/>
-        </w:rPr>
-        <w:t>,</w:t>
-      </w:r>
-      <w:r>
-        <w:rPr>
-          <w:noProof/>
-          <w:color w:val="0E00FF"/>
-        </w:rPr>
-        <w:t>...</w:t>
-      </w:r>
+        <w:t>'fit'</w:t>
+      </w:r>
+      <w:r>
+        <w:rPr>
+          <w:noProof/>
+        </w:rPr>
+        <w:t>,true);</w:t>
+      </w:r>
+    </w:p>
+    <w:p>
+      <w:pPr>
+        <w:pStyle w:val="Text"/>
+      </w:pPr>
     </w:p>
     <w:p>
       <w:pPr>
@@ -2014,387 +2425,14 @@
       <w:r>
         <w:rPr>
           <w:noProof/>
-        </w:rPr>
-        <w:t xml:space="preserve">    </w:t>
-      </w:r>
-      <w:r>
-        <w:rPr>
-          <w:noProof/>
-          <w:color w:val="AA04F9"/>
-        </w:rPr>
-        <w:t>'resolution'</w:t>
-      </w:r>
-      <w:r>
-        <w:rPr>
-          <w:noProof/>
-        </w:rPr>
-        <w:t>,</w:t>
-      </w:r>
-      <w:r>
-        <w:rPr>
-          <w:noProof/>
-          <w:color w:val="AA04F9"/>
-        </w:rPr>
-        <w:t>'Resolution 1'</w:t>
-      </w:r>
-      <w:r>
-        <w:rPr>
-          <w:noProof/>
-        </w:rPr>
-        <w:t>,</w:t>
-      </w:r>
-      <w:r>
-        <w:rPr>
-          <w:noProof/>
-          <w:color w:val="0E00FF"/>
-        </w:rPr>
-        <w:t>...</w:t>
+          <w:color w:val="028009"/>
+        </w:rPr>
+        <w:t>% Display problem</w:t>
       </w:r>
     </w:p>
     <w:p>
       <w:pPr>
         <w:pStyle w:val="Code"/>
-      </w:pPr>
-      <w:r>
-        <w:rPr>
-          <w:noProof/>
-        </w:rPr>
-        <w:t xml:space="preserve">    </w:t>
-      </w:r>
-      <w:r>
-        <w:rPr>
-          <w:noProof/>
-          <w:color w:val="AA04F9"/>
-        </w:rPr>
-        <w:t>'scalefactor'</w:t>
-      </w:r>
-      <w:r>
-        <w:rPr>
-          <w:noProof/>
-        </w:rPr>
-        <w:t xml:space="preserve">, </w:t>
-      </w:r>
-      <w:r>
-        <w:rPr>
-          <w:noProof/>
-          <w:color w:val="AA04F9"/>
-        </w:rPr>
-        <w:t>'Scalefactor 1'</w:t>
-      </w:r>
-      <w:r>
-        <w:rPr>
-          <w:noProof/>
-        </w:rPr>
-        <w:t>,</w:t>
-      </w:r>
-      <w:r>
-        <w:rPr>
-          <w:noProof/>
-          <w:color w:val="0E00FF"/>
-        </w:rPr>
-        <w:t>...</w:t>
-      </w:r>
-    </w:p>
-    <w:p>
-      <w:pPr>
-        <w:pStyle w:val="Code"/>
-      </w:pPr>
-      <w:r>
-        <w:rPr>
-          <w:noProof/>
-        </w:rPr>
-        <w:t xml:space="preserve">    </w:t>
-      </w:r>
-      <w:r>
-        <w:rPr>
-          <w:noProof/>
-          <w:color w:val="AA04F9"/>
-        </w:rPr>
-        <w:t>'nbs'</w:t>
-      </w:r>
-      <w:r>
-        <w:rPr>
-          <w:noProof/>
-        </w:rPr>
-        <w:t xml:space="preserve">, </w:t>
-      </w:r>
-      <w:r>
-        <w:rPr>
-          <w:noProof/>
-          <w:color w:val="AA04F9"/>
-        </w:rPr>
-        <w:t>'SLD ACMW'</w:t>
-      </w:r>
-      <w:r>
-        <w:rPr>
-          <w:noProof/>
-        </w:rPr>
-        <w:t>,</w:t>
-      </w:r>
-      <w:r>
-        <w:rPr>
-          <w:noProof/>
-          <w:color w:val="0E00FF"/>
-        </w:rPr>
-        <w:t>...</w:t>
-      </w:r>
-    </w:p>
-    <w:p>
-      <w:pPr>
-        <w:pStyle w:val="Code"/>
-      </w:pPr>
-      <w:r>
-        <w:rPr>
-          <w:noProof/>
-        </w:rPr>
-        <w:t xml:space="preserve">    </w:t>
-      </w:r>
-      <w:r>
-        <w:rPr>
-          <w:noProof/>
-          <w:color w:val="AA04F9"/>
-        </w:rPr>
-        <w:t>'nba'</w:t>
-      </w:r>
-      <w:r>
-        <w:rPr>
-          <w:noProof/>
-        </w:rPr>
-        <w:t xml:space="preserve">, </w:t>
-      </w:r>
-      <w:r>
-        <w:rPr>
-          <w:noProof/>
-          <w:color w:val="AA04F9"/>
-        </w:rPr>
-        <w:t>'SLD air'</w:t>
-      </w:r>
-      <w:r>
-        <w:rPr>
-          <w:noProof/>
-        </w:rPr>
-        <w:t>,</w:t>
-      </w:r>
-      <w:r>
-        <w:rPr>
-          <w:noProof/>
-          <w:color w:val="0E00FF"/>
-        </w:rPr>
-        <w:t>...</w:t>
-      </w:r>
-    </w:p>
-    <w:p>
-      <w:pPr>
-        <w:pStyle w:val="Code"/>
-      </w:pPr>
-      <w:r>
-        <w:rPr>
-          <w:noProof/>
-        </w:rPr>
-        <w:t xml:space="preserve">    </w:t>
-      </w:r>
-      <w:r>
-        <w:rPr>
-          <w:noProof/>
-          <w:color w:val="AA04F9"/>
-        </w:rPr>
-        <w:t>'data'</w:t>
-      </w:r>
-      <w:r>
-        <w:rPr>
-          <w:noProof/>
-        </w:rPr>
-        <w:t xml:space="preserve">, </w:t>
-      </w:r>
-      <w:r>
-        <w:rPr>
-          <w:noProof/>
-          <w:color w:val="AA04F9"/>
-        </w:rPr>
-        <w:t>'H-tail / D-head / ACMW'</w:t>
-      </w:r>
-      <w:r>
-        <w:rPr>
-          <w:noProof/>
-        </w:rPr>
-        <w:t>);</w:t>
-      </w:r>
-    </w:p>
-    <w:p>
-      <w:pPr>
-        <w:pStyle w:val="Code"/>
-      </w:pPr>
-      <w:r>
-        <w:rPr>
-          <w:noProof/>
-        </w:rPr>
-        <w:t>problem.setContrastModel(2,{</w:t>
-      </w:r>
-      <w:r>
-        <w:rPr>
-          <w:noProof/>
-          <w:color w:val="AA04F9"/>
-        </w:rPr>
-        <w:t>'hydrogenated tails'</w:t>
-      </w:r>
-      <w:r>
-        <w:rPr>
-          <w:noProof/>
-        </w:rPr>
-        <w:t>,</w:t>
-      </w:r>
-      <w:r>
-        <w:rPr>
-          <w:noProof/>
-          <w:color w:val="AA04F9"/>
-        </w:rPr>
-        <w:t>'deuterated heads'</w:t>
-      </w:r>
-      <w:r>
-        <w:rPr>
-          <w:noProof/>
-        </w:rPr>
-        <w:t>});</w:t>
-      </w:r>
-    </w:p>
-    <w:p>
-      <w:pPr>
-        <w:pStyle w:val="Code"/>
-      </w:pPr>
-    </w:p>
-    <w:p>
-      <w:pPr>
-        <w:pStyle w:val="Text"/>
-      </w:pPr>
-    </w:p>
-    <w:p>
-      <w:pPr>
-        <w:pStyle w:val="Code"/>
-      </w:pPr>
-      <w:r>
-        <w:rPr>
-          <w:noProof/>
-          <w:color w:val="028009"/>
-        </w:rPr>
-        <w:t>% Set the fitting fitting flag on some parameters we need to fit</w:t>
-      </w:r>
-    </w:p>
-    <w:p>
-      <w:pPr>
-        <w:pStyle w:val="Code"/>
-      </w:pPr>
-      <w:r>
-        <w:rPr>
-          <w:noProof/>
-        </w:rPr>
-        <w:t>problem.setBacksPar(1,</w:t>
-      </w:r>
-      <w:r>
-        <w:rPr>
-          <w:noProof/>
-          <w:color w:val="AA04F9"/>
-        </w:rPr>
-        <w:t>'fit'</w:t>
-      </w:r>
-      <w:r>
-        <w:rPr>
-          <w:noProof/>
-        </w:rPr>
-        <w:t>,true);</w:t>
-      </w:r>
-    </w:p>
-    <w:p>
-      <w:pPr>
-        <w:pStyle w:val="Code"/>
-      </w:pPr>
-      <w:r>
-        <w:rPr>
-          <w:noProof/>
-        </w:rPr>
-        <w:t>problem.setBacksPar(2,</w:t>
-      </w:r>
-      <w:r>
-        <w:rPr>
-          <w:noProof/>
-          <w:color w:val="AA04F9"/>
-        </w:rPr>
-        <w:t>'fit'</w:t>
-      </w:r>
-      <w:r>
-        <w:rPr>
-          <w:noProof/>
-        </w:rPr>
-        <w:t>,true);</w:t>
-      </w:r>
-    </w:p>
-    <w:p>
-      <w:pPr>
-        <w:pStyle w:val="Code"/>
-      </w:pPr>
-      <w:r>
-        <w:rPr>
-          <w:noProof/>
-        </w:rPr>
-        <w:t>problem.setScalefactor(1,</w:t>
-      </w:r>
-      <w:r>
-        <w:rPr>
-          <w:noProof/>
-          <w:color w:val="AA04F9"/>
-        </w:rPr>
-        <w:t>'fit'</w:t>
-      </w:r>
-      <w:r>
-        <w:rPr>
-          <w:noProof/>
-        </w:rPr>
-        <w:t>,true);</w:t>
-      </w:r>
-    </w:p>
-    <w:p>
-      <w:pPr>
-        <w:pStyle w:val="Code"/>
-      </w:pPr>
-      <w:r>
-        <w:rPr>
-          <w:noProof/>
-        </w:rPr>
-        <w:t>problem.setBulkOut(1,</w:t>
-      </w:r>
-      <w:r>
-        <w:rPr>
-          <w:noProof/>
-          <w:color w:val="AA04F9"/>
-        </w:rPr>
-        <w:t>'fit'</w:t>
-      </w:r>
-      <w:r>
-        <w:rPr>
-          <w:noProof/>
-        </w:rPr>
-        <w:t>,true);</w:t>
-      </w:r>
-    </w:p>
-    <w:p>
-      <w:pPr>
-        <w:pStyle w:val="Text"/>
-      </w:pPr>
-    </w:p>
-    <w:p>
-      <w:pPr>
-        <w:pStyle w:val="Code"/>
-      </w:pPr>
-      <w:r>
-        <w:rPr>
-          <w:noProof/>
-          <w:color w:val="028009"/>
-        </w:rPr>
-        <w:t>% Display problem</w:t>
-      </w:r>
-    </w:p>
-    <w:p>
-      <w:pPr>
-        <w:pStyle w:val="Code"/>
         <w:rPr>
           <w:sz w:val="11"/>
           <w:szCs w:val="11"/>
@@ -2445,7 +2483,27 @@
           <w:sz w:val="11"/>
           <w:szCs w:val="11"/>
         </w:rPr>
-        <w:t xml:space="preserve">         ModelType: 'Standard Layers'</w:t>
+        <w:t xml:space="preserve">         </w:t>
+      </w:r>
+      <w:proofErr w:type="spellStart"/>
+      <w:r>
+        <w:rPr>
+          <w:rFonts w:ascii="Menlo" w:eastAsia="Times New Roman" w:hAnsi="Menlo" w:cs="Menlo"/>
+          <w:color w:val="404040"/>
+          <w:sz w:val="11"/>
+          <w:szCs w:val="11"/>
+        </w:rPr>
+        <w:t>ModelType</w:t>
+      </w:r>
+      <w:proofErr w:type="spellEnd"/>
+      <w:r>
+        <w:rPr>
+          <w:rFonts w:ascii="Menlo" w:eastAsia="Times New Roman" w:hAnsi="Menlo" w:cs="Menlo"/>
+          <w:color w:val="404040"/>
+          <w:sz w:val="11"/>
+          <w:szCs w:val="11"/>
+        </w:rPr>
+        <w:t>: 'Standard Layers'</w:t>
       </w:r>
     </w:p>
     <w:p>
@@ -2465,7 +2523,27 @@
           <w:sz w:val="11"/>
           <w:szCs w:val="11"/>
         </w:rPr>
-        <w:t xml:space="preserve">    experimentName: 'DSPC monolayers'</w:t>
+        <w:t xml:space="preserve">    </w:t>
+      </w:r>
+      <w:proofErr w:type="spellStart"/>
+      <w:r>
+        <w:rPr>
+          <w:rFonts w:ascii="Menlo" w:eastAsia="Times New Roman" w:hAnsi="Menlo" w:cs="Menlo"/>
+          <w:color w:val="404040"/>
+          <w:sz w:val="11"/>
+          <w:szCs w:val="11"/>
+        </w:rPr>
+        <w:t>experimentName</w:t>
+      </w:r>
+      <w:proofErr w:type="spellEnd"/>
+      <w:r>
+        <w:rPr>
+          <w:rFonts w:ascii="Menlo" w:eastAsia="Times New Roman" w:hAnsi="Menlo" w:cs="Menlo"/>
+          <w:color w:val="404040"/>
+          <w:sz w:val="11"/>
+          <w:szCs w:val="11"/>
+        </w:rPr>
+        <w:t>: 'DSPC monolayers'</w:t>
       </w:r>
     </w:p>
     <w:p>
@@ -4083,7 +4161,27 @@
           <w:sz w:val="11"/>
           <w:szCs w:val="11"/>
         </w:rPr>
-        <w:t xml:space="preserve">    1    "SLD D2O"     6.2e-06    6.35e-06    6.35e-06    true </w:t>
+        <w:t xml:space="preserve">    1    "SLD D2O"     6.2e-06    6.35e-06    </w:t>
+      </w:r>
+      <w:proofErr w:type="spellStart"/>
+      <w:r>
+        <w:rPr>
+          <w:rFonts w:ascii="Menlo" w:eastAsia="Times New Roman" w:hAnsi="Menlo" w:cs="Menlo"/>
+          <w:color w:val="404040"/>
+          <w:sz w:val="11"/>
+          <w:szCs w:val="11"/>
+        </w:rPr>
+        <w:t>6.35e-06</w:t>
+      </w:r>
+      <w:proofErr w:type="spellEnd"/>
+      <w:r>
+        <w:rPr>
+          <w:rFonts w:ascii="Menlo" w:eastAsia="Times New Roman" w:hAnsi="Menlo" w:cs="Menlo"/>
+          <w:color w:val="404040"/>
+          <w:sz w:val="11"/>
+          <w:szCs w:val="11"/>
+        </w:rPr>
+        <w:t xml:space="preserve">    true </w:t>
       </w:r>
     </w:p>
     <w:p>
@@ -4134,7 +4232,27 @@
           <w:sz w:val="11"/>
           <w:szCs w:val="11"/>
         </w:rPr>
-        <w:t xml:space="preserve">    Scalefactors: ------------------------------------------------------------------------------------------------- </w:t>
+        <w:t xml:space="preserve">    </w:t>
+      </w:r>
+      <w:proofErr w:type="spellStart"/>
+      <w:r>
+        <w:rPr>
+          <w:rFonts w:ascii="Menlo" w:eastAsia="Times New Roman" w:hAnsi="Menlo" w:cs="Menlo"/>
+          <w:color w:val="404040"/>
+          <w:sz w:val="11"/>
+          <w:szCs w:val="11"/>
+        </w:rPr>
+        <w:t>Scalefactors</w:t>
+      </w:r>
+      <w:proofErr w:type="spellEnd"/>
+      <w:r>
+        <w:rPr>
+          <w:rFonts w:ascii="Menlo" w:eastAsia="Times New Roman" w:hAnsi="Menlo" w:cs="Menlo"/>
+          <w:color w:val="404040"/>
+          <w:sz w:val="11"/>
+          <w:szCs w:val="11"/>
+        </w:rPr>
+        <w:t xml:space="preserve">: ------------------------------------------------------------------------------------------------- </w:t>
       </w:r>
     </w:p>
     <w:p>
@@ -4435,7 +4553,27 @@
           <w:sz w:val="11"/>
           <w:szCs w:val="11"/>
         </w:rPr>
-        <w:t xml:space="preserve">    1    "Scalefactor 1"    0.02    0.23     0.25    true </w:t>
+        <w:t xml:space="preserve">    1    "</w:t>
+      </w:r>
+      <w:proofErr w:type="spellStart"/>
+      <w:r>
+        <w:rPr>
+          <w:rFonts w:ascii="Menlo" w:eastAsia="Times New Roman" w:hAnsi="Menlo" w:cs="Menlo"/>
+          <w:color w:val="404040"/>
+          <w:sz w:val="11"/>
+          <w:szCs w:val="11"/>
+        </w:rPr>
+        <w:t>Scalefactor</w:t>
+      </w:r>
+      <w:proofErr w:type="spellEnd"/>
+      <w:r>
+        <w:rPr>
+          <w:rFonts w:ascii="Menlo" w:eastAsia="Times New Roman" w:hAnsi="Menlo" w:cs="Menlo"/>
+          <w:color w:val="404040"/>
+          <w:sz w:val="11"/>
+          <w:szCs w:val="11"/>
+        </w:rPr>
+        <w:t xml:space="preserve"> 1"    0.02    0.23     0.25    true </w:t>
       </w:r>
     </w:p>
     <w:p>
@@ -6057,15 +6195,27 @@
         </w:rPr>
         <w:t xml:space="preserve">                  </w:t>
       </w:r>
-      <w:r>
-        <w:rPr>
-          <w:rStyle w:val="Strong"/>
-          <w:rFonts w:ascii="Menlo" w:eastAsia="Times New Roman" w:hAnsi="Menlo" w:cs="Menlo"/>
-          <w:color w:val="404040"/>
-          <w:sz w:val="11"/>
-          <w:szCs w:val="11"/>
-        </w:rPr>
-        <w:t>Data Range</w:t>
+      <w:proofErr w:type="spellStart"/>
+      <w:r>
+        <w:rPr>
+          <w:rStyle w:val="Strong"/>
+          <w:rFonts w:ascii="Menlo" w:eastAsia="Times New Roman" w:hAnsi="Menlo" w:cs="Menlo"/>
+          <w:color w:val="404040"/>
+          <w:sz w:val="11"/>
+          <w:szCs w:val="11"/>
+        </w:rPr>
+        <w:t>Data</w:t>
+      </w:r>
+      <w:proofErr w:type="spellEnd"/>
+      <w:r>
+        <w:rPr>
+          <w:rStyle w:val="Strong"/>
+          <w:rFonts w:ascii="Menlo" w:eastAsia="Times New Roman" w:hAnsi="Menlo" w:cs="Menlo"/>
+          <w:color w:val="404040"/>
+          <w:sz w:val="11"/>
+          <w:szCs w:val="11"/>
+        </w:rPr>
+        <w:t xml:space="preserve"> Range</w:t>
       </w:r>
       <w:r>
         <w:rPr>
@@ -6551,7 +6701,27 @@
           <w:sz w:val="11"/>
           <w:szCs w:val="11"/>
         </w:rPr>
-        <w:t xml:space="preserve">    Constrasts: ---------------------------------------------------------------------------------------------- </w:t>
+        <w:t xml:space="preserve">    </w:t>
+      </w:r>
+      <w:proofErr w:type="spellStart"/>
+      <w:r>
+        <w:rPr>
+          <w:rFonts w:ascii="Menlo" w:eastAsia="Times New Roman" w:hAnsi="Menlo" w:cs="Menlo"/>
+          <w:color w:val="404040"/>
+          <w:sz w:val="11"/>
+          <w:szCs w:val="11"/>
+        </w:rPr>
+        <w:t>Constrasts</w:t>
+      </w:r>
+      <w:proofErr w:type="spellEnd"/>
+      <w:r>
+        <w:rPr>
+          <w:rFonts w:ascii="Menlo" w:eastAsia="Times New Roman" w:hAnsi="Menlo" w:cs="Menlo"/>
+          <w:color w:val="404040"/>
+          <w:sz w:val="11"/>
+          <w:szCs w:val="11"/>
+        </w:rPr>
+        <w:t xml:space="preserve">: ---------------------------------------------------------------------------------------------- </w:t>
       </w:r>
     </w:p>
     <w:p>
@@ -6839,7 +7009,67 @@
           <w:sz w:val="11"/>
           <w:szCs w:val="11"/>
         </w:rPr>
-        <w:t xml:space="preserve">    "Scalefactor"    "Scalefactor 1"            "Scalefactor 1"         </w:t>
+        <w:t xml:space="preserve">    "</w:t>
+      </w:r>
+      <w:proofErr w:type="spellStart"/>
+      <w:r>
+        <w:rPr>
+          <w:rFonts w:ascii="Menlo" w:eastAsia="Times New Roman" w:hAnsi="Menlo" w:cs="Menlo"/>
+          <w:color w:val="404040"/>
+          <w:sz w:val="11"/>
+          <w:szCs w:val="11"/>
+        </w:rPr>
+        <w:t>Scalefactor</w:t>
+      </w:r>
+      <w:proofErr w:type="spellEnd"/>
+      <w:r>
+        <w:rPr>
+          <w:rFonts w:ascii="Menlo" w:eastAsia="Times New Roman" w:hAnsi="Menlo" w:cs="Menlo"/>
+          <w:color w:val="404040"/>
+          <w:sz w:val="11"/>
+          <w:szCs w:val="11"/>
+        </w:rPr>
+        <w:t>"    "</w:t>
+      </w:r>
+      <w:proofErr w:type="spellStart"/>
+      <w:r>
+        <w:rPr>
+          <w:rFonts w:ascii="Menlo" w:eastAsia="Times New Roman" w:hAnsi="Menlo" w:cs="Menlo"/>
+          <w:color w:val="404040"/>
+          <w:sz w:val="11"/>
+          <w:szCs w:val="11"/>
+        </w:rPr>
+        <w:t>Scalefactor</w:t>
+      </w:r>
+      <w:proofErr w:type="spellEnd"/>
+      <w:r>
+        <w:rPr>
+          <w:rFonts w:ascii="Menlo" w:eastAsia="Times New Roman" w:hAnsi="Menlo" w:cs="Menlo"/>
+          <w:color w:val="404040"/>
+          <w:sz w:val="11"/>
+          <w:szCs w:val="11"/>
+        </w:rPr>
+        <w:t xml:space="preserve"> 1"            "</w:t>
+      </w:r>
+      <w:proofErr w:type="spellStart"/>
+      <w:r>
+        <w:rPr>
+          <w:rFonts w:ascii="Menlo" w:eastAsia="Times New Roman" w:hAnsi="Menlo" w:cs="Menlo"/>
+          <w:color w:val="404040"/>
+          <w:sz w:val="11"/>
+          <w:szCs w:val="11"/>
+        </w:rPr>
+        <w:t>Scalefactor</w:t>
+      </w:r>
+      <w:proofErr w:type="spellEnd"/>
+      <w:r>
+        <w:rPr>
+          <w:rFonts w:ascii="Menlo" w:eastAsia="Times New Roman" w:hAnsi="Menlo" w:cs="Menlo"/>
+          <w:color w:val="404040"/>
+          <w:sz w:val="11"/>
+          <w:szCs w:val="11"/>
+        </w:rPr>
+        <w:t xml:space="preserve"> 1"         </w:t>
       </w:r>
     </w:p>
     <w:p>
@@ -7008,39 +7238,39 @@
           <w:sz w:val="18"/>
           <w:szCs w:val="18"/>
         </w:rPr>
-        <w:t xml:space="preserve">  controlsDef with properties:</w:t>
-      </w:r>
-    </w:p>
-    <w:p>
-      <w:pPr>
-        <w:divId w:val="1052003262"/>
+        <w:t xml:space="preserve">  </w:t>
+      </w:r>
+      <w:proofErr w:type="spellStart"/>
+      <w:r>
         <w:rPr>
           <w:rFonts w:ascii="Menlo" w:eastAsia="Times New Roman" w:hAnsi="Menlo" w:cs="Menlo"/>
           <w:color w:val="404040"/>
           <w:sz w:val="18"/>
           <w:szCs w:val="18"/>
         </w:rPr>
-      </w:pPr>
-    </w:p>
-    <w:p>
-      <w:pPr>
-        <w:divId w:val="1052003262"/>
+        <w:t>controlsDef</w:t>
+      </w:r>
+      <w:proofErr w:type="spellEnd"/>
+      <w:r>
         <w:rPr>
           <w:rFonts w:ascii="Menlo" w:eastAsia="Times New Roman" w:hAnsi="Menlo" w:cs="Menlo"/>
           <w:color w:val="404040"/>
           <w:sz w:val="18"/>
           <w:szCs w:val="18"/>
         </w:rPr>
-      </w:pPr>
-      <w:r>
+        <w:t xml:space="preserve"> with properties:</w:t>
+      </w:r>
+    </w:p>
+    <w:p>
+      <w:pPr>
+        <w:divId w:val="1052003262"/>
         <w:rPr>
           <w:rFonts w:ascii="Menlo" w:eastAsia="Times New Roman" w:hAnsi="Menlo" w:cs="Menlo"/>
           <w:color w:val="404040"/>
           <w:sz w:val="18"/>
           <w:szCs w:val="18"/>
         </w:rPr>
-        <w:t xml:space="preserve">            parallel: 'points'</w:t>
-      </w:r>
+      </w:pPr>
     </w:p>
     <w:p>
       <w:pPr>
@@ -7059,7 +7289,7 @@
           <w:sz w:val="18"/>
           <w:szCs w:val="18"/>
         </w:rPr>
-        <w:t xml:space="preserve">           procedure: 'calculate'</w:t>
+        <w:t xml:space="preserve">            parallel: 'points'</w:t>
       </w:r>
     </w:p>
     <w:p>
@@ -7079,142 +7309,12 @@
           <w:sz w:val="18"/>
           <w:szCs w:val="18"/>
         </w:rPr>
-        <w:t xml:space="preserve">    calcSldDuringFit: 'no'</w:t>
-      </w:r>
-    </w:p>
-    <w:p>
-      <w:pPr>
-        <w:pStyle w:val="Code"/>
-      </w:pPr>
-    </w:p>
-    <w:p>
-      <w:pPr>
-        <w:pStyle w:val="Code"/>
-      </w:pPr>
-    </w:p>
-    <w:p>
-      <w:pPr>
-        <w:pStyle w:val="Code"/>
-      </w:pPr>
-    </w:p>
-    <w:p>
-      <w:pPr>
-        <w:pStyle w:val="Code"/>
-        <w:rPr>
-          <w:sz w:val="13"/>
-          <w:szCs w:val="13"/>
-        </w:rPr>
-      </w:pPr>
-      <w:r>
-        <w:rPr>
-          <w:noProof/>
-          <w:sz w:val="13"/>
-          <w:szCs w:val="13"/>
-        </w:rPr>
-        <w:t>[problem,results] = RAT(problem,controls);</w:t>
-      </w:r>
-    </w:p>
-    <w:p>
-      <w:pPr>
-        <w:divId w:val="1859805635"/>
-        <w:rPr>
-          <w:rFonts w:ascii="Menlo" w:eastAsia="Times New Roman" w:hAnsi="Menlo" w:cs="Menlo"/>
-          <w:color w:val="404040"/>
-          <w:sz w:val="13"/>
-          <w:szCs w:val="13"/>
-        </w:rPr>
-      </w:pPr>
-      <w:r>
-        <w:rPr>
-          <w:rFonts w:ascii="Menlo" w:eastAsia="Times New Roman" w:hAnsi="Menlo" w:cs="Menlo"/>
-          <w:color w:val="404040"/>
-          <w:sz w:val="13"/>
-          <w:szCs w:val="13"/>
-        </w:rPr>
-        <w:t xml:space="preserve">Starting RAT ________________________________________________________________________________________________ </w:t>
-      </w:r>
-    </w:p>
-    <w:p>
-      <w:pPr>
-        <w:divId w:val="1859805635"/>
-        <w:rPr>
-          <w:rFonts w:ascii="Menlo" w:eastAsia="Times New Roman" w:hAnsi="Menlo" w:cs="Menlo"/>
-          <w:color w:val="404040"/>
-          <w:sz w:val="13"/>
-          <w:szCs w:val="13"/>
-        </w:rPr>
-      </w:pPr>
-    </w:p>
-    <w:p>
-      <w:pPr>
-        <w:divId w:val="1859805635"/>
-        <w:rPr>
-          <w:rFonts w:ascii="Menlo" w:eastAsia="Times New Roman" w:hAnsi="Menlo" w:cs="Menlo"/>
-          <w:color w:val="404040"/>
-          <w:sz w:val="13"/>
-          <w:szCs w:val="13"/>
-        </w:rPr>
-      </w:pPr>
-      <w:r>
-        <w:rPr>
-          <w:rFonts w:ascii="Menlo" w:eastAsia="Times New Roman" w:hAnsi="Menlo" w:cs="Menlo"/>
-          <w:color w:val="404040"/>
-          <w:sz w:val="13"/>
-          <w:szCs w:val="13"/>
-        </w:rPr>
-        <w:t>Elapsed time is 0.000927 seconds.</w:t>
-      </w:r>
-    </w:p>
-    <w:p>
-      <w:pPr>
-        <w:divId w:val="1859805635"/>
-        <w:rPr>
-          <w:rFonts w:ascii="Menlo" w:eastAsia="Times New Roman" w:hAnsi="Menlo" w:cs="Menlo"/>
-          <w:color w:val="404040"/>
-          <w:sz w:val="13"/>
-          <w:szCs w:val="13"/>
-        </w:rPr>
-      </w:pPr>
-    </w:p>
-    <w:p>
-      <w:pPr>
-        <w:divId w:val="1859805635"/>
-        <w:rPr>
-          <w:rFonts w:ascii="Menlo" w:eastAsia="Times New Roman" w:hAnsi="Menlo" w:cs="Menlo"/>
-          <w:color w:val="404040"/>
-          <w:sz w:val="13"/>
-          <w:szCs w:val="13"/>
-        </w:rPr>
-      </w:pPr>
-      <w:r>
-        <w:rPr>
-          <w:rFonts w:ascii="Menlo" w:eastAsia="Times New Roman" w:hAnsi="Menlo" w:cs="Menlo"/>
-          <w:color w:val="404040"/>
-          <w:sz w:val="13"/>
-          <w:szCs w:val="13"/>
-        </w:rPr>
-        <w:t xml:space="preserve">Finished RAT ______________________________________________________________________________________________ </w:t>
-      </w:r>
-    </w:p>
-    <w:p>
-      <w:pPr>
-        <w:pStyle w:val="Code"/>
-      </w:pPr>
-    </w:p>
-    <w:p>
-      <w:pPr>
-        <w:pStyle w:val="Code"/>
-      </w:pPr>
-      <w:r>
-        <w:rPr>
-          <w:noProof/>
-        </w:rPr>
-        <w:t>disp(results)</w:t>
-      </w:r>
-    </w:p>
-    <w:p>
-      <w:pPr>
-        <w:divId w:val="2068609068"/>
+        <w:t xml:space="preserve">           procedure: 'calculate'</w:t>
+      </w:r>
+    </w:p>
+    <w:p>
+      <w:pPr>
+        <w:divId w:val="1052003262"/>
         <w:rPr>
           <w:rFonts w:ascii="Menlo" w:eastAsia="Times New Roman" w:hAnsi="Menlo" w:cs="Menlo"/>
           <w:color w:val="404040"/>
@@ -7229,19 +7329,19 @@
           <w:sz w:val="18"/>
           <w:szCs w:val="18"/>
         </w:rPr>
-        <w:t xml:space="preserve">          reflectivity: {2×1 cell}</w:t>
-      </w:r>
-    </w:p>
-    <w:p>
-      <w:pPr>
-        <w:divId w:val="2068609068"/>
+        <w:t xml:space="preserve">    </w:t>
+      </w:r>
+      <w:proofErr w:type="spellStart"/>
+      <w:r>
         <w:rPr>
           <w:rFonts w:ascii="Menlo" w:eastAsia="Times New Roman" w:hAnsi="Menlo" w:cs="Menlo"/>
           <w:color w:val="404040"/>
           <w:sz w:val="18"/>
           <w:szCs w:val="18"/>
         </w:rPr>
-      </w:pPr>
+        <w:t>calcSldDuringFit</w:t>
+      </w:r>
+      <w:proofErr w:type="spellEnd"/>
       <w:r>
         <w:rPr>
           <w:rFonts w:ascii="Menlo" w:eastAsia="Times New Roman" w:hAnsi="Menlo" w:cs="Menlo"/>
@@ -7249,7 +7349,137 @@
           <w:sz w:val="18"/>
           <w:szCs w:val="18"/>
         </w:rPr>
-        <w:t xml:space="preserve">            Simulation: {2×1 cell}</w:t>
+        <w:t>: 'no'</w:t>
+      </w:r>
+    </w:p>
+    <w:p>
+      <w:pPr>
+        <w:pStyle w:val="Code"/>
+      </w:pPr>
+    </w:p>
+    <w:p>
+      <w:pPr>
+        <w:pStyle w:val="Code"/>
+      </w:pPr>
+    </w:p>
+    <w:p>
+      <w:pPr>
+        <w:pStyle w:val="Code"/>
+      </w:pPr>
+    </w:p>
+    <w:p>
+      <w:pPr>
+        <w:pStyle w:val="Code"/>
+        <w:rPr>
+          <w:sz w:val="13"/>
+          <w:szCs w:val="13"/>
+        </w:rPr>
+      </w:pPr>
+      <w:r>
+        <w:rPr>
+          <w:noProof/>
+          <w:sz w:val="13"/>
+          <w:szCs w:val="13"/>
+        </w:rPr>
+        <w:t>[problem,results] = RAT(problem,controls);</w:t>
+      </w:r>
+    </w:p>
+    <w:p>
+      <w:pPr>
+        <w:divId w:val="1859805635"/>
+        <w:rPr>
+          <w:rFonts w:ascii="Menlo" w:eastAsia="Times New Roman" w:hAnsi="Menlo" w:cs="Menlo"/>
+          <w:color w:val="404040"/>
+          <w:sz w:val="13"/>
+          <w:szCs w:val="13"/>
+        </w:rPr>
+      </w:pPr>
+      <w:r>
+        <w:rPr>
+          <w:rFonts w:ascii="Menlo" w:eastAsia="Times New Roman" w:hAnsi="Menlo" w:cs="Menlo"/>
+          <w:color w:val="404040"/>
+          <w:sz w:val="13"/>
+          <w:szCs w:val="13"/>
+        </w:rPr>
+        <w:t xml:space="preserve">Starting RAT ________________________________________________________________________________________________ </w:t>
+      </w:r>
+    </w:p>
+    <w:p>
+      <w:pPr>
+        <w:divId w:val="1859805635"/>
+        <w:rPr>
+          <w:rFonts w:ascii="Menlo" w:eastAsia="Times New Roman" w:hAnsi="Menlo" w:cs="Menlo"/>
+          <w:color w:val="404040"/>
+          <w:sz w:val="13"/>
+          <w:szCs w:val="13"/>
+        </w:rPr>
+      </w:pPr>
+    </w:p>
+    <w:p>
+      <w:pPr>
+        <w:divId w:val="1859805635"/>
+        <w:rPr>
+          <w:rFonts w:ascii="Menlo" w:eastAsia="Times New Roman" w:hAnsi="Menlo" w:cs="Menlo"/>
+          <w:color w:val="404040"/>
+          <w:sz w:val="13"/>
+          <w:szCs w:val="13"/>
+        </w:rPr>
+      </w:pPr>
+      <w:r>
+        <w:rPr>
+          <w:rFonts w:ascii="Menlo" w:eastAsia="Times New Roman" w:hAnsi="Menlo" w:cs="Menlo"/>
+          <w:color w:val="404040"/>
+          <w:sz w:val="13"/>
+          <w:szCs w:val="13"/>
+        </w:rPr>
+        <w:t>Elapsed time is 0.000927 seconds.</w:t>
+      </w:r>
+    </w:p>
+    <w:p>
+      <w:pPr>
+        <w:divId w:val="1859805635"/>
+        <w:rPr>
+          <w:rFonts w:ascii="Menlo" w:eastAsia="Times New Roman" w:hAnsi="Menlo" w:cs="Menlo"/>
+          <w:color w:val="404040"/>
+          <w:sz w:val="13"/>
+          <w:szCs w:val="13"/>
+        </w:rPr>
+      </w:pPr>
+    </w:p>
+    <w:p>
+      <w:pPr>
+        <w:divId w:val="1859805635"/>
+        <w:rPr>
+          <w:rFonts w:ascii="Menlo" w:eastAsia="Times New Roman" w:hAnsi="Menlo" w:cs="Menlo"/>
+          <w:color w:val="404040"/>
+          <w:sz w:val="13"/>
+          <w:szCs w:val="13"/>
+        </w:rPr>
+      </w:pPr>
+      <w:r>
+        <w:rPr>
+          <w:rFonts w:ascii="Menlo" w:eastAsia="Times New Roman" w:hAnsi="Menlo" w:cs="Menlo"/>
+          <w:color w:val="404040"/>
+          <w:sz w:val="13"/>
+          <w:szCs w:val="13"/>
+        </w:rPr>
+        <w:t xml:space="preserve">Finished RAT ______________________________________________________________________________________________ </w:t>
+      </w:r>
+    </w:p>
+    <w:p>
+      <w:pPr>
+        <w:pStyle w:val="Code"/>
+      </w:pPr>
+    </w:p>
+    <w:p>
+      <w:pPr>
+        <w:pStyle w:val="Code"/>
+      </w:pPr>
+      <w:r>
+        <w:rPr>
+          <w:noProof/>
+        </w:rPr>
+        <w:t>disp(results)</w:t>
       </w:r>
     </w:p>
     <w:p>
@@ -7269,7 +7499,7 @@
           <w:sz w:val="18"/>
           <w:szCs w:val="18"/>
         </w:rPr>
-        <w:t xml:space="preserve">          shifted_data: {2×1 cell}</w:t>
+        <w:t xml:space="preserve">          reflectivity: {2×1 cell}</w:t>
       </w:r>
     </w:p>
     <w:p>
@@ -7289,7 +7519,7 @@
           <w:sz w:val="18"/>
           <w:szCs w:val="18"/>
         </w:rPr>
-        <w:t xml:space="preserve">             layerSlds: {2×1 cell}</w:t>
+        <w:t xml:space="preserve">            Simulation: {2×1 cell}</w:t>
       </w:r>
     </w:p>
     <w:p>
@@ -7309,19 +7539,19 @@
           <w:sz w:val="18"/>
           <w:szCs w:val="18"/>
         </w:rPr>
-        <w:t xml:space="preserve">           sldProfiles: {2×1 cell}</w:t>
-      </w:r>
-    </w:p>
-    <w:p>
-      <w:pPr>
-        <w:divId w:val="2068609068"/>
+        <w:t xml:space="preserve">          </w:t>
+      </w:r>
+      <w:proofErr w:type="spellStart"/>
+      <w:r>
         <w:rPr>
           <w:rFonts w:ascii="Menlo" w:eastAsia="Times New Roman" w:hAnsi="Menlo" w:cs="Menlo"/>
           <w:color w:val="404040"/>
           <w:sz w:val="18"/>
           <w:szCs w:val="18"/>
         </w:rPr>
-      </w:pPr>
+        <w:t>shifted_data</w:t>
+      </w:r>
+      <w:proofErr w:type="spellEnd"/>
       <w:r>
         <w:rPr>
           <w:rFonts w:ascii="Menlo" w:eastAsia="Times New Roman" w:hAnsi="Menlo" w:cs="Menlo"/>
@@ -7329,7 +7559,7 @@
           <w:sz w:val="18"/>
           <w:szCs w:val="18"/>
         </w:rPr>
-        <w:t xml:space="preserve">             allLayers: {2×1 cell}</w:t>
+        <w:t>: {2×1 cell}</w:t>
       </w:r>
     </w:p>
     <w:p>
@@ -7349,19 +7579,19 @@
           <w:sz w:val="18"/>
           <w:szCs w:val="18"/>
         </w:rPr>
-        <w:t xml:space="preserve">    calculationResults: [1×1 struct]</w:t>
-      </w:r>
-    </w:p>
-    <w:p>
-      <w:pPr>
-        <w:divId w:val="2068609068"/>
+        <w:t xml:space="preserve">             </w:t>
+      </w:r>
+      <w:proofErr w:type="spellStart"/>
+      <w:r>
         <w:rPr>
           <w:rFonts w:ascii="Menlo" w:eastAsia="Times New Roman" w:hAnsi="Menlo" w:cs="Menlo"/>
           <w:color w:val="404040"/>
           <w:sz w:val="18"/>
           <w:szCs w:val="18"/>
         </w:rPr>
-      </w:pPr>
+        <w:t>layerSlds</w:t>
+      </w:r>
+      <w:proofErr w:type="spellEnd"/>
       <w:r>
         <w:rPr>
           <w:rFonts w:ascii="Menlo" w:eastAsia="Times New Roman" w:hAnsi="Menlo" w:cs="Menlo"/>
@@ -7369,7 +7599,7 @@
           <w:sz w:val="18"/>
           <w:szCs w:val="18"/>
         </w:rPr>
-        <w:t xml:space="preserve">        contrastParams: [1×1 struct]</w:t>
+        <w:t>: {2×1 cell}</w:t>
       </w:r>
     </w:p>
     <w:p>
@@ -7389,7 +7619,187 @@
           <w:sz w:val="18"/>
           <w:szCs w:val="18"/>
         </w:rPr>
-        <w:t xml:space="preserve">              fitNames: {15×1 cell}</w:t>
+        <w:t xml:space="preserve">           </w:t>
+      </w:r>
+      <w:proofErr w:type="spellStart"/>
+      <w:r>
+        <w:rPr>
+          <w:rFonts w:ascii="Menlo" w:eastAsia="Times New Roman" w:hAnsi="Menlo" w:cs="Menlo"/>
+          <w:color w:val="404040"/>
+          <w:sz w:val="18"/>
+          <w:szCs w:val="18"/>
+        </w:rPr>
+        <w:t>sldProfiles</w:t>
+      </w:r>
+      <w:proofErr w:type="spellEnd"/>
+      <w:r>
+        <w:rPr>
+          <w:rFonts w:ascii="Menlo" w:eastAsia="Times New Roman" w:hAnsi="Menlo" w:cs="Menlo"/>
+          <w:color w:val="404040"/>
+          <w:sz w:val="18"/>
+          <w:szCs w:val="18"/>
+        </w:rPr>
+        <w:t>: {2×1 cell}</w:t>
+      </w:r>
+    </w:p>
+    <w:p>
+      <w:pPr>
+        <w:divId w:val="2068609068"/>
+        <w:rPr>
+          <w:rFonts w:ascii="Menlo" w:eastAsia="Times New Roman" w:hAnsi="Menlo" w:cs="Menlo"/>
+          <w:color w:val="404040"/>
+          <w:sz w:val="18"/>
+          <w:szCs w:val="18"/>
+        </w:rPr>
+      </w:pPr>
+      <w:r>
+        <w:rPr>
+          <w:rFonts w:ascii="Menlo" w:eastAsia="Times New Roman" w:hAnsi="Menlo" w:cs="Menlo"/>
+          <w:color w:val="404040"/>
+          <w:sz w:val="18"/>
+          <w:szCs w:val="18"/>
+        </w:rPr>
+        <w:t xml:space="preserve">             </w:t>
+      </w:r>
+      <w:proofErr w:type="spellStart"/>
+      <w:r>
+        <w:rPr>
+          <w:rFonts w:ascii="Menlo" w:eastAsia="Times New Roman" w:hAnsi="Menlo" w:cs="Menlo"/>
+          <w:color w:val="404040"/>
+          <w:sz w:val="18"/>
+          <w:szCs w:val="18"/>
+        </w:rPr>
+        <w:t>allLayers</w:t>
+      </w:r>
+      <w:proofErr w:type="spellEnd"/>
+      <w:r>
+        <w:rPr>
+          <w:rFonts w:ascii="Menlo" w:eastAsia="Times New Roman" w:hAnsi="Menlo" w:cs="Menlo"/>
+          <w:color w:val="404040"/>
+          <w:sz w:val="18"/>
+          <w:szCs w:val="18"/>
+        </w:rPr>
+        <w:t>: {2×1 cell}</w:t>
+      </w:r>
+    </w:p>
+    <w:p>
+      <w:pPr>
+        <w:divId w:val="2068609068"/>
+        <w:rPr>
+          <w:rFonts w:ascii="Menlo" w:eastAsia="Times New Roman" w:hAnsi="Menlo" w:cs="Menlo"/>
+          <w:color w:val="404040"/>
+          <w:sz w:val="18"/>
+          <w:szCs w:val="18"/>
+        </w:rPr>
+      </w:pPr>
+      <w:r>
+        <w:rPr>
+          <w:rFonts w:ascii="Menlo" w:eastAsia="Times New Roman" w:hAnsi="Menlo" w:cs="Menlo"/>
+          <w:color w:val="404040"/>
+          <w:sz w:val="18"/>
+          <w:szCs w:val="18"/>
+        </w:rPr>
+        <w:t xml:space="preserve">    </w:t>
+      </w:r>
+      <w:proofErr w:type="spellStart"/>
+      <w:r>
+        <w:rPr>
+          <w:rFonts w:ascii="Menlo" w:eastAsia="Times New Roman" w:hAnsi="Menlo" w:cs="Menlo"/>
+          <w:color w:val="404040"/>
+          <w:sz w:val="18"/>
+          <w:szCs w:val="18"/>
+        </w:rPr>
+        <w:t>calculationResults</w:t>
+      </w:r>
+      <w:proofErr w:type="spellEnd"/>
+      <w:r>
+        <w:rPr>
+          <w:rFonts w:ascii="Menlo" w:eastAsia="Times New Roman" w:hAnsi="Menlo" w:cs="Menlo"/>
+          <w:color w:val="404040"/>
+          <w:sz w:val="18"/>
+          <w:szCs w:val="18"/>
+        </w:rPr>
+        <w:t>: [1×1 struct]</w:t>
+      </w:r>
+    </w:p>
+    <w:p>
+      <w:pPr>
+        <w:divId w:val="2068609068"/>
+        <w:rPr>
+          <w:rFonts w:ascii="Menlo" w:eastAsia="Times New Roman" w:hAnsi="Menlo" w:cs="Menlo"/>
+          <w:color w:val="404040"/>
+          <w:sz w:val="18"/>
+          <w:szCs w:val="18"/>
+        </w:rPr>
+      </w:pPr>
+      <w:r>
+        <w:rPr>
+          <w:rFonts w:ascii="Menlo" w:eastAsia="Times New Roman" w:hAnsi="Menlo" w:cs="Menlo"/>
+          <w:color w:val="404040"/>
+          <w:sz w:val="18"/>
+          <w:szCs w:val="18"/>
+        </w:rPr>
+        <w:t xml:space="preserve">        </w:t>
+      </w:r>
+      <w:proofErr w:type="spellStart"/>
+      <w:r>
+        <w:rPr>
+          <w:rFonts w:ascii="Menlo" w:eastAsia="Times New Roman" w:hAnsi="Menlo" w:cs="Menlo"/>
+          <w:color w:val="404040"/>
+          <w:sz w:val="18"/>
+          <w:szCs w:val="18"/>
+        </w:rPr>
+        <w:t>contrastParams</w:t>
+      </w:r>
+      <w:proofErr w:type="spellEnd"/>
+      <w:r>
+        <w:rPr>
+          <w:rFonts w:ascii="Menlo" w:eastAsia="Times New Roman" w:hAnsi="Menlo" w:cs="Menlo"/>
+          <w:color w:val="404040"/>
+          <w:sz w:val="18"/>
+          <w:szCs w:val="18"/>
+        </w:rPr>
+        <w:t>: [1×1 struct]</w:t>
+      </w:r>
+    </w:p>
+    <w:p>
+      <w:pPr>
+        <w:divId w:val="2068609068"/>
+        <w:rPr>
+          <w:rFonts w:ascii="Menlo" w:eastAsia="Times New Roman" w:hAnsi="Menlo" w:cs="Menlo"/>
+          <w:color w:val="404040"/>
+          <w:sz w:val="18"/>
+          <w:szCs w:val="18"/>
+        </w:rPr>
+      </w:pPr>
+      <w:r>
+        <w:rPr>
+          <w:rFonts w:ascii="Menlo" w:eastAsia="Times New Roman" w:hAnsi="Menlo" w:cs="Menlo"/>
+          <w:color w:val="404040"/>
+          <w:sz w:val="18"/>
+          <w:szCs w:val="18"/>
+        </w:rPr>
+        <w:t xml:space="preserve">              </w:t>
+      </w:r>
+      <w:proofErr w:type="spellStart"/>
+      <w:r>
+        <w:rPr>
+          <w:rFonts w:ascii="Menlo" w:eastAsia="Times New Roman" w:hAnsi="Menlo" w:cs="Menlo"/>
+          <w:color w:val="404040"/>
+          <w:sz w:val="18"/>
+          <w:szCs w:val="18"/>
+        </w:rPr>
+        <w:t>fitNames</w:t>
+      </w:r>
+      <w:proofErr w:type="spellEnd"/>
+      <w:r>
+        <w:rPr>
+          <w:rFonts w:ascii="Menlo" w:eastAsia="Times New Roman" w:hAnsi="Menlo" w:cs="Menlo"/>
+          <w:color w:val="404040"/>
+          <w:sz w:val="18"/>
+          <w:szCs w:val="18"/>
+        </w:rPr>
+        <w:t>: {15×1 cell}</w:t>
       </w:r>
     </w:p>
     <w:p>
@@ -7615,39 +8025,39 @@
           <w:sz w:val="18"/>
           <w:szCs w:val="18"/>
         </w:rPr>
-        <w:t xml:space="preserve">  controlsDef with properties:</w:t>
-      </w:r>
-    </w:p>
-    <w:p>
-      <w:pPr>
-        <w:divId w:val="514199012"/>
+        <w:t xml:space="preserve">  </w:t>
+      </w:r>
+      <w:proofErr w:type="spellStart"/>
+      <w:r>
         <w:rPr>
           <w:rFonts w:ascii="Menlo" w:eastAsia="Times New Roman" w:hAnsi="Menlo" w:cs="Menlo"/>
           <w:color w:val="404040"/>
           <w:sz w:val="18"/>
           <w:szCs w:val="18"/>
         </w:rPr>
-      </w:pPr>
-    </w:p>
-    <w:p>
-      <w:pPr>
-        <w:divId w:val="514199012"/>
+        <w:t>controlsDef</w:t>
+      </w:r>
+      <w:proofErr w:type="spellEnd"/>
+      <w:r>
         <w:rPr>
           <w:rFonts w:ascii="Menlo" w:eastAsia="Times New Roman" w:hAnsi="Menlo" w:cs="Menlo"/>
           <w:color w:val="404040"/>
           <w:sz w:val="18"/>
           <w:szCs w:val="18"/>
         </w:rPr>
-      </w:pPr>
-      <w:r>
+        <w:t xml:space="preserve"> with properties:</w:t>
+      </w:r>
+    </w:p>
+    <w:p>
+      <w:pPr>
+        <w:divId w:val="514199012"/>
         <w:rPr>
           <w:rFonts w:ascii="Menlo" w:eastAsia="Times New Roman" w:hAnsi="Menlo" w:cs="Menlo"/>
           <w:color w:val="404040"/>
           <w:sz w:val="18"/>
           <w:szCs w:val="18"/>
         </w:rPr>
-        <w:t xml:space="preserve">            parallel: 'points'</w:t>
-      </w:r>
+      </w:pPr>
     </w:p>
     <w:p>
       <w:pPr>
@@ -7666,7 +8076,7 @@
           <w:sz w:val="18"/>
           <w:szCs w:val="18"/>
         </w:rPr>
-        <w:t xml:space="preserve">           procedure: 'simplex'</w:t>
+        <w:t xml:space="preserve">            parallel: 'points'</w:t>
       </w:r>
     </w:p>
     <w:p>
@@ -7686,7 +8096,7 @@
           <w:sz w:val="18"/>
           <w:szCs w:val="18"/>
         </w:rPr>
-        <w:t xml:space="preserve">    calcSldDuringFit: 'no'</w:t>
+        <w:t xml:space="preserve">           procedure: 'simplex'</w:t>
       </w:r>
     </w:p>
     <w:p>
@@ -7706,19 +8116,19 @@
           <w:sz w:val="18"/>
           <w:szCs w:val="18"/>
         </w:rPr>
-        <w:t xml:space="preserve">             display: 'iter'</w:t>
-      </w:r>
-    </w:p>
-    <w:p>
-      <w:pPr>
-        <w:divId w:val="514199012"/>
+        <w:t xml:space="preserve">    </w:t>
+      </w:r>
+      <w:proofErr w:type="spellStart"/>
+      <w:r>
         <w:rPr>
           <w:rFonts w:ascii="Menlo" w:eastAsia="Times New Roman" w:hAnsi="Menlo" w:cs="Menlo"/>
           <w:color w:val="404040"/>
           <w:sz w:val="18"/>
           <w:szCs w:val="18"/>
         </w:rPr>
-      </w:pPr>
+        <w:t>calcSldDuringFit</w:t>
+      </w:r>
+      <w:proofErr w:type="spellEnd"/>
       <w:r>
         <w:rPr>
           <w:rFonts w:ascii="Menlo" w:eastAsia="Times New Roman" w:hAnsi="Menlo" w:cs="Menlo"/>
@@ -7726,7 +8136,7 @@
           <w:sz w:val="18"/>
           <w:szCs w:val="18"/>
         </w:rPr>
-        <w:t xml:space="preserve">                tolX: 1.0000e-06</w:t>
+        <w:t>: 'no'</w:t>
       </w:r>
     </w:p>
     <w:p>
@@ -7746,19 +8156,19 @@
           <w:sz w:val="18"/>
           <w:szCs w:val="18"/>
         </w:rPr>
-        <w:t xml:space="preserve">              tolFun: 1.0000e-06</w:t>
-      </w:r>
-    </w:p>
-    <w:p>
-      <w:pPr>
-        <w:divId w:val="514199012"/>
+        <w:t xml:space="preserve">             display: '</w:t>
+      </w:r>
+      <w:proofErr w:type="spellStart"/>
+      <w:r>
         <w:rPr>
           <w:rFonts w:ascii="Menlo" w:eastAsia="Times New Roman" w:hAnsi="Menlo" w:cs="Menlo"/>
           <w:color w:val="404040"/>
           <w:sz w:val="18"/>
           <w:szCs w:val="18"/>
         </w:rPr>
-      </w:pPr>
+        <w:t>iter</w:t>
+      </w:r>
+      <w:proofErr w:type="spellEnd"/>
       <w:r>
         <w:rPr>
           <w:rFonts w:ascii="Menlo" w:eastAsia="Times New Roman" w:hAnsi="Menlo" w:cs="Menlo"/>
@@ -7766,7 +8176,7 @@
           <w:sz w:val="18"/>
           <w:szCs w:val="18"/>
         </w:rPr>
-        <w:t xml:space="preserve">         maxFunEvals: 10000</w:t>
+        <w:t>'</w:t>
       </w:r>
     </w:p>
     <w:p>
@@ -7786,7 +8196,147 @@
           <w:sz w:val="18"/>
           <w:szCs w:val="18"/>
         </w:rPr>
-        <w:t xml:space="preserve">             maxIter: 1000</w:t>
+        <w:t xml:space="preserve">                </w:t>
+      </w:r>
+      <w:proofErr w:type="spellStart"/>
+      <w:r>
+        <w:rPr>
+          <w:rFonts w:ascii="Menlo" w:eastAsia="Times New Roman" w:hAnsi="Menlo" w:cs="Menlo"/>
+          <w:color w:val="404040"/>
+          <w:sz w:val="18"/>
+          <w:szCs w:val="18"/>
+        </w:rPr>
+        <w:t>tolX</w:t>
+      </w:r>
+      <w:proofErr w:type="spellEnd"/>
+      <w:r>
+        <w:rPr>
+          <w:rFonts w:ascii="Menlo" w:eastAsia="Times New Roman" w:hAnsi="Menlo" w:cs="Menlo"/>
+          <w:color w:val="404040"/>
+          <w:sz w:val="18"/>
+          <w:szCs w:val="18"/>
+        </w:rPr>
+        <w:t>: 1.0000e-06</w:t>
+      </w:r>
+    </w:p>
+    <w:p>
+      <w:pPr>
+        <w:divId w:val="514199012"/>
+        <w:rPr>
+          <w:rFonts w:ascii="Menlo" w:eastAsia="Times New Roman" w:hAnsi="Menlo" w:cs="Menlo"/>
+          <w:color w:val="404040"/>
+          <w:sz w:val="18"/>
+          <w:szCs w:val="18"/>
+        </w:rPr>
+      </w:pPr>
+      <w:r>
+        <w:rPr>
+          <w:rFonts w:ascii="Menlo" w:eastAsia="Times New Roman" w:hAnsi="Menlo" w:cs="Menlo"/>
+          <w:color w:val="404040"/>
+          <w:sz w:val="18"/>
+          <w:szCs w:val="18"/>
+        </w:rPr>
+        <w:t xml:space="preserve">              </w:t>
+      </w:r>
+      <w:proofErr w:type="spellStart"/>
+      <w:r>
+        <w:rPr>
+          <w:rFonts w:ascii="Menlo" w:eastAsia="Times New Roman" w:hAnsi="Menlo" w:cs="Menlo"/>
+          <w:color w:val="404040"/>
+          <w:sz w:val="18"/>
+          <w:szCs w:val="18"/>
+        </w:rPr>
+        <w:t>tolFun</w:t>
+      </w:r>
+      <w:proofErr w:type="spellEnd"/>
+      <w:r>
+        <w:rPr>
+          <w:rFonts w:ascii="Menlo" w:eastAsia="Times New Roman" w:hAnsi="Menlo" w:cs="Menlo"/>
+          <w:color w:val="404040"/>
+          <w:sz w:val="18"/>
+          <w:szCs w:val="18"/>
+        </w:rPr>
+        <w:t>: 1.0000e-06</w:t>
+      </w:r>
+    </w:p>
+    <w:p>
+      <w:pPr>
+        <w:divId w:val="514199012"/>
+        <w:rPr>
+          <w:rFonts w:ascii="Menlo" w:eastAsia="Times New Roman" w:hAnsi="Menlo" w:cs="Menlo"/>
+          <w:color w:val="404040"/>
+          <w:sz w:val="18"/>
+          <w:szCs w:val="18"/>
+        </w:rPr>
+      </w:pPr>
+      <w:r>
+        <w:rPr>
+          <w:rFonts w:ascii="Menlo" w:eastAsia="Times New Roman" w:hAnsi="Menlo" w:cs="Menlo"/>
+          <w:color w:val="404040"/>
+          <w:sz w:val="18"/>
+          <w:szCs w:val="18"/>
+        </w:rPr>
+        <w:t xml:space="preserve">         </w:t>
+      </w:r>
+      <w:proofErr w:type="spellStart"/>
+      <w:r>
+        <w:rPr>
+          <w:rFonts w:ascii="Menlo" w:eastAsia="Times New Roman" w:hAnsi="Menlo" w:cs="Menlo"/>
+          <w:color w:val="404040"/>
+          <w:sz w:val="18"/>
+          <w:szCs w:val="18"/>
+        </w:rPr>
+        <w:t>maxFunEvals</w:t>
+      </w:r>
+      <w:proofErr w:type="spellEnd"/>
+      <w:r>
+        <w:rPr>
+          <w:rFonts w:ascii="Menlo" w:eastAsia="Times New Roman" w:hAnsi="Menlo" w:cs="Menlo"/>
+          <w:color w:val="404040"/>
+          <w:sz w:val="18"/>
+          <w:szCs w:val="18"/>
+        </w:rPr>
+        <w:t>: 10000</w:t>
+      </w:r>
+    </w:p>
+    <w:p>
+      <w:pPr>
+        <w:divId w:val="514199012"/>
+        <w:rPr>
+          <w:rFonts w:ascii="Menlo" w:eastAsia="Times New Roman" w:hAnsi="Menlo" w:cs="Menlo"/>
+          <w:color w:val="404040"/>
+          <w:sz w:val="18"/>
+          <w:szCs w:val="18"/>
+        </w:rPr>
+      </w:pPr>
+      <w:r>
+        <w:rPr>
+          <w:rFonts w:ascii="Menlo" w:eastAsia="Times New Roman" w:hAnsi="Menlo" w:cs="Menlo"/>
+          <w:color w:val="404040"/>
+          <w:sz w:val="18"/>
+          <w:szCs w:val="18"/>
+        </w:rPr>
+        <w:t xml:space="preserve">             </w:t>
+      </w:r>
+      <w:proofErr w:type="spellStart"/>
+      <w:r>
+        <w:rPr>
+          <w:rFonts w:ascii="Menlo" w:eastAsia="Times New Roman" w:hAnsi="Menlo" w:cs="Menlo"/>
+          <w:color w:val="404040"/>
+          <w:sz w:val="18"/>
+          <w:szCs w:val="18"/>
+        </w:rPr>
+        <w:t>maxIter</w:t>
+      </w:r>
+      <w:proofErr w:type="spellEnd"/>
+      <w:r>
+        <w:rPr>
+          <w:rFonts w:ascii="Menlo" w:eastAsia="Times New Roman" w:hAnsi="Menlo" w:cs="Menlo"/>
+          <w:color w:val="404040"/>
+          <w:sz w:val="18"/>
+          <w:szCs w:val="18"/>
+        </w:rPr>
+        <w:t>: 1000</w:t>
       </w:r>
     </w:p>
     <w:p>
@@ -7864,7 +8414,27 @@
           <w:sz w:val="13"/>
           <w:szCs w:val="13"/>
         </w:rPr>
-        <w:t xml:space="preserve">Running Sinplex </w:t>
+        <w:t xml:space="preserve">Running </w:t>
+      </w:r>
+      <w:proofErr w:type="spellStart"/>
+      <w:r>
+        <w:rPr>
+          <w:rFonts w:ascii="Menlo" w:eastAsia="Times New Roman" w:hAnsi="Menlo" w:cs="Menlo"/>
+          <w:color w:val="404040"/>
+          <w:sz w:val="13"/>
+          <w:szCs w:val="13"/>
+        </w:rPr>
+        <w:t>Sinplex</w:t>
+      </w:r>
+      <w:proofErr w:type="spellEnd"/>
+      <w:r>
+        <w:rPr>
+          <w:rFonts w:ascii="Menlo" w:eastAsia="Times New Roman" w:hAnsi="Menlo" w:cs="Menlo"/>
+          <w:color w:val="404040"/>
+          <w:sz w:val="13"/>
+          <w:szCs w:val="13"/>
+        </w:rPr>
+        <w:t xml:space="preserve"> </w:t>
       </w:r>
     </w:p>
     <w:p>
@@ -7945,7 +8515,27 @@
           <w:sz w:val="13"/>
           <w:szCs w:val="13"/>
         </w:rPr>
-        <w:t xml:space="preserve">         - increase MaxIter option.</w:t>
+        <w:t xml:space="preserve">         - increase </w:t>
+      </w:r>
+      <w:proofErr w:type="spellStart"/>
+      <w:r>
+        <w:rPr>
+          <w:rFonts w:ascii="Menlo" w:eastAsia="Times New Roman" w:hAnsi="Menlo" w:cs="Menlo"/>
+          <w:color w:val="404040"/>
+          <w:sz w:val="13"/>
+          <w:szCs w:val="13"/>
+        </w:rPr>
+        <w:t>MaxIter</w:t>
+      </w:r>
+      <w:proofErr w:type="spellEnd"/>
+      <w:r>
+        <w:rPr>
+          <w:rFonts w:ascii="Menlo" w:eastAsia="Times New Roman" w:hAnsi="Menlo" w:cs="Menlo"/>
+          <w:color w:val="404040"/>
+          <w:sz w:val="13"/>
+          <w:szCs w:val="13"/>
+        </w:rPr>
+        <w:t xml:space="preserve"> option.</w:t>
       </w:r>
     </w:p>
     <w:p>
@@ -8082,7 +8672,27 @@
           <w:sz w:val="13"/>
           <w:szCs w:val="13"/>
         </w:rPr>
-        <w:t xml:space="preserve">         ModelType: 'Standard Layers'</w:t>
+        <w:t xml:space="preserve">         </w:t>
+      </w:r>
+      <w:proofErr w:type="spellStart"/>
+      <w:r>
+        <w:rPr>
+          <w:rFonts w:ascii="Menlo" w:eastAsia="Times New Roman" w:hAnsi="Menlo" w:cs="Menlo"/>
+          <w:color w:val="404040"/>
+          <w:sz w:val="13"/>
+          <w:szCs w:val="13"/>
+        </w:rPr>
+        <w:t>ModelType</w:t>
+      </w:r>
+      <w:proofErr w:type="spellEnd"/>
+      <w:r>
+        <w:rPr>
+          <w:rFonts w:ascii="Menlo" w:eastAsia="Times New Roman" w:hAnsi="Menlo" w:cs="Menlo"/>
+          <w:color w:val="404040"/>
+          <w:sz w:val="13"/>
+          <w:szCs w:val="13"/>
+        </w:rPr>
+        <w:t>: 'Standard Layers'</w:t>
       </w:r>
     </w:p>
     <w:p>
@@ -8103,7 +8713,27 @@
           <w:sz w:val="13"/>
           <w:szCs w:val="13"/>
         </w:rPr>
-        <w:t xml:space="preserve">    experimentName: 'DSPC monolayers'</w:t>
+        <w:t xml:space="preserve">    </w:t>
+      </w:r>
+      <w:proofErr w:type="spellStart"/>
+      <w:r>
+        <w:rPr>
+          <w:rFonts w:ascii="Menlo" w:eastAsia="Times New Roman" w:hAnsi="Menlo" w:cs="Menlo"/>
+          <w:color w:val="404040"/>
+          <w:sz w:val="13"/>
+          <w:szCs w:val="13"/>
+        </w:rPr>
+        <w:t>experimentName</w:t>
+      </w:r>
+      <w:proofErr w:type="spellEnd"/>
+      <w:r>
+        <w:rPr>
+          <w:rFonts w:ascii="Menlo" w:eastAsia="Times New Roman" w:hAnsi="Menlo" w:cs="Menlo"/>
+          <w:color w:val="404040"/>
+          <w:sz w:val="13"/>
+          <w:szCs w:val="13"/>
+        </w:rPr>
+        <w:t>: 'DSPC monolayers'</w:t>
       </w:r>
     </w:p>
     <w:p>
@@ -9815,7 +10445,27 @@
           <w:sz w:val="13"/>
           <w:szCs w:val="13"/>
         </w:rPr>
-        <w:t xml:space="preserve">    Scalefactors: ------------------------------------------------------------------------------------------------- </w:t>
+        <w:t xml:space="preserve">    </w:t>
+      </w:r>
+      <w:proofErr w:type="spellStart"/>
+      <w:r>
+        <w:rPr>
+          <w:rFonts w:ascii="Menlo" w:eastAsia="Times New Roman" w:hAnsi="Menlo" w:cs="Menlo"/>
+          <w:color w:val="404040"/>
+          <w:sz w:val="13"/>
+          <w:szCs w:val="13"/>
+        </w:rPr>
+        <w:t>Scalefactors</w:t>
+      </w:r>
+      <w:proofErr w:type="spellEnd"/>
+      <w:r>
+        <w:rPr>
+          <w:rFonts w:ascii="Menlo" w:eastAsia="Times New Roman" w:hAnsi="Menlo" w:cs="Menlo"/>
+          <w:color w:val="404040"/>
+          <w:sz w:val="13"/>
+          <w:szCs w:val="13"/>
+        </w:rPr>
+        <w:t xml:space="preserve">: ------------------------------------------------------------------------------------------------- </w:t>
       </w:r>
     </w:p>
     <w:p>
@@ -10116,7 +10766,27 @@
           <w:sz w:val="13"/>
           <w:szCs w:val="13"/>
         </w:rPr>
-        <w:t xml:space="preserve">    1    "Scalefactor 1"    0.02    0.21153    0.25    true </w:t>
+        <w:t xml:space="preserve">    1    "</w:t>
+      </w:r>
+      <w:proofErr w:type="spellStart"/>
+      <w:r>
+        <w:rPr>
+          <w:rFonts w:ascii="Menlo" w:eastAsia="Times New Roman" w:hAnsi="Menlo" w:cs="Menlo"/>
+          <w:color w:val="404040"/>
+          <w:sz w:val="13"/>
+          <w:szCs w:val="13"/>
+        </w:rPr>
+        <w:t>Scalefactor</w:t>
+      </w:r>
+      <w:proofErr w:type="spellEnd"/>
+      <w:r>
+        <w:rPr>
+          <w:rFonts w:ascii="Menlo" w:eastAsia="Times New Roman" w:hAnsi="Menlo" w:cs="Menlo"/>
+          <w:color w:val="404040"/>
+          <w:sz w:val="13"/>
+          <w:szCs w:val="13"/>
+        </w:rPr>
+        <w:t xml:space="preserve"> 1"    0.02    0.21153    0.25    true </w:t>
       </w:r>
     </w:p>
     <w:p>
@@ -11739,15 +12409,27 @@
         </w:rPr>
         <w:t xml:space="preserve">                  </w:t>
       </w:r>
-      <w:r>
-        <w:rPr>
-          <w:rStyle w:val="Strong"/>
-          <w:rFonts w:ascii="Menlo" w:eastAsia="Times New Roman" w:hAnsi="Menlo" w:cs="Menlo"/>
-          <w:color w:val="404040"/>
-          <w:sz w:val="13"/>
-          <w:szCs w:val="13"/>
-        </w:rPr>
-        <w:t>Data Range</w:t>
+      <w:proofErr w:type="spellStart"/>
+      <w:r>
+        <w:rPr>
+          <w:rStyle w:val="Strong"/>
+          <w:rFonts w:ascii="Menlo" w:eastAsia="Times New Roman" w:hAnsi="Menlo" w:cs="Menlo"/>
+          <w:color w:val="404040"/>
+          <w:sz w:val="13"/>
+          <w:szCs w:val="13"/>
+        </w:rPr>
+        <w:t>Data</w:t>
+      </w:r>
+      <w:proofErr w:type="spellEnd"/>
+      <w:r>
+        <w:rPr>
+          <w:rStyle w:val="Strong"/>
+          <w:rFonts w:ascii="Menlo" w:eastAsia="Times New Roman" w:hAnsi="Menlo" w:cs="Menlo"/>
+          <w:color w:val="404040"/>
+          <w:sz w:val="13"/>
+          <w:szCs w:val="13"/>
+        </w:rPr>
+        <w:t xml:space="preserve"> Range</w:t>
       </w:r>
       <w:r>
         <w:rPr>
@@ -12233,7 +12915,27 @@
           <w:sz w:val="13"/>
           <w:szCs w:val="13"/>
         </w:rPr>
-        <w:t xml:space="preserve">    Constrasts: ---------------------------------------------------------------------------------------------- </w:t>
+        <w:t xml:space="preserve">    </w:t>
+      </w:r>
+      <w:proofErr w:type="spellStart"/>
+      <w:r>
+        <w:rPr>
+          <w:rFonts w:ascii="Menlo" w:eastAsia="Times New Roman" w:hAnsi="Menlo" w:cs="Menlo"/>
+          <w:color w:val="404040"/>
+          <w:sz w:val="13"/>
+          <w:szCs w:val="13"/>
+        </w:rPr>
+        <w:t>Constrasts</w:t>
+      </w:r>
+      <w:proofErr w:type="spellEnd"/>
+      <w:r>
+        <w:rPr>
+          <w:rFonts w:ascii="Menlo" w:eastAsia="Times New Roman" w:hAnsi="Menlo" w:cs="Menlo"/>
+          <w:color w:val="404040"/>
+          <w:sz w:val="13"/>
+          <w:szCs w:val="13"/>
+        </w:rPr>
+        <w:t xml:space="preserve">: ---------------------------------------------------------------------------------------------- </w:t>
       </w:r>
     </w:p>
     <w:p>
@@ -12520,7 +13222,67 @@
           <w:sz w:val="13"/>
           <w:szCs w:val="13"/>
         </w:rPr>
-        <w:t xml:space="preserve">    "Scalefactor"    "Scalefactor 1"            "Scalefactor 1"         </w:t>
+        <w:t xml:space="preserve">    "</w:t>
+      </w:r>
+      <w:proofErr w:type="spellStart"/>
+      <w:r>
+        <w:rPr>
+          <w:rFonts w:ascii="Menlo" w:eastAsia="Times New Roman" w:hAnsi="Menlo" w:cs="Menlo"/>
+          <w:color w:val="404040"/>
+          <w:sz w:val="13"/>
+          <w:szCs w:val="13"/>
+        </w:rPr>
+        <w:t>Scalefactor</w:t>
+      </w:r>
+      <w:proofErr w:type="spellEnd"/>
+      <w:r>
+        <w:rPr>
+          <w:rFonts w:ascii="Menlo" w:eastAsia="Times New Roman" w:hAnsi="Menlo" w:cs="Menlo"/>
+          <w:color w:val="404040"/>
+          <w:sz w:val="13"/>
+          <w:szCs w:val="13"/>
+        </w:rPr>
+        <w:t>"    "</w:t>
+      </w:r>
+      <w:proofErr w:type="spellStart"/>
+      <w:r>
+        <w:rPr>
+          <w:rFonts w:ascii="Menlo" w:eastAsia="Times New Roman" w:hAnsi="Menlo" w:cs="Menlo"/>
+          <w:color w:val="404040"/>
+          <w:sz w:val="13"/>
+          <w:szCs w:val="13"/>
+        </w:rPr>
+        <w:t>Scalefactor</w:t>
+      </w:r>
+      <w:proofErr w:type="spellEnd"/>
+      <w:r>
+        <w:rPr>
+          <w:rFonts w:ascii="Menlo" w:eastAsia="Times New Roman" w:hAnsi="Menlo" w:cs="Menlo"/>
+          <w:color w:val="404040"/>
+          <w:sz w:val="13"/>
+          <w:szCs w:val="13"/>
+        </w:rPr>
+        <w:t xml:space="preserve"> 1"            "</w:t>
+      </w:r>
+      <w:proofErr w:type="spellStart"/>
+      <w:r>
+        <w:rPr>
+          <w:rFonts w:ascii="Menlo" w:eastAsia="Times New Roman" w:hAnsi="Menlo" w:cs="Menlo"/>
+          <w:color w:val="404040"/>
+          <w:sz w:val="13"/>
+          <w:szCs w:val="13"/>
+        </w:rPr>
+        <w:t>Scalefactor</w:t>
+      </w:r>
+      <w:proofErr w:type="spellEnd"/>
+      <w:r>
+        <w:rPr>
+          <w:rFonts w:ascii="Menlo" w:eastAsia="Times New Roman" w:hAnsi="Menlo" w:cs="Menlo"/>
+          <w:color w:val="404040"/>
+          <w:sz w:val="13"/>
+          <w:szCs w:val="13"/>
+        </w:rPr>
+        <w:t xml:space="preserve"> 1"         </w:t>
       </w:r>
     </w:p>
     <w:p>
@@ -12673,7 +13435,27 @@
           <w:sz w:val="13"/>
           <w:szCs w:val="13"/>
         </w:rPr>
-        <w:t xml:space="preserve">          shifted_data: {2×1 cell}</w:t>
+        <w:t xml:space="preserve">          </w:t>
+      </w:r>
+      <w:proofErr w:type="spellStart"/>
+      <w:r>
+        <w:rPr>
+          <w:rFonts w:ascii="Menlo" w:eastAsia="Times New Roman" w:hAnsi="Menlo" w:cs="Menlo"/>
+          <w:color w:val="404040"/>
+          <w:sz w:val="13"/>
+          <w:szCs w:val="13"/>
+        </w:rPr>
+        <w:t>shifted_data</w:t>
+      </w:r>
+      <w:proofErr w:type="spellEnd"/>
+      <w:r>
+        <w:rPr>
+          <w:rFonts w:ascii="Menlo" w:eastAsia="Times New Roman" w:hAnsi="Menlo" w:cs="Menlo"/>
+          <w:color w:val="404040"/>
+          <w:sz w:val="13"/>
+          <w:szCs w:val="13"/>
+        </w:rPr>
+        <w:t>: {2×1 cell}</w:t>
       </w:r>
     </w:p>
     <w:p>
@@ -12693,7 +13475,27 @@
           <w:sz w:val="13"/>
           <w:szCs w:val="13"/>
         </w:rPr>
-        <w:t xml:space="preserve">             layerSlds: {2×1 cell}</w:t>
+        <w:t xml:space="preserve">             </w:t>
+      </w:r>
+      <w:proofErr w:type="spellStart"/>
+      <w:r>
+        <w:rPr>
+          <w:rFonts w:ascii="Menlo" w:eastAsia="Times New Roman" w:hAnsi="Menlo" w:cs="Menlo"/>
+          <w:color w:val="404040"/>
+          <w:sz w:val="13"/>
+          <w:szCs w:val="13"/>
+        </w:rPr>
+        <w:t>layerSlds</w:t>
+      </w:r>
+      <w:proofErr w:type="spellEnd"/>
+      <w:r>
+        <w:rPr>
+          <w:rFonts w:ascii="Menlo" w:eastAsia="Times New Roman" w:hAnsi="Menlo" w:cs="Menlo"/>
+          <w:color w:val="404040"/>
+          <w:sz w:val="13"/>
+          <w:szCs w:val="13"/>
+        </w:rPr>
+        <w:t>: {2×1 cell}</w:t>
       </w:r>
     </w:p>
     <w:p>
@@ -12713,7 +13515,27 @@
           <w:sz w:val="13"/>
           <w:szCs w:val="13"/>
         </w:rPr>
-        <w:t xml:space="preserve">           sldProfiles: {2×1 cell}</w:t>
+        <w:t xml:space="preserve">           </w:t>
+      </w:r>
+      <w:proofErr w:type="spellStart"/>
+      <w:r>
+        <w:rPr>
+          <w:rFonts w:ascii="Menlo" w:eastAsia="Times New Roman" w:hAnsi="Menlo" w:cs="Menlo"/>
+          <w:color w:val="404040"/>
+          <w:sz w:val="13"/>
+          <w:szCs w:val="13"/>
+        </w:rPr>
+        <w:t>sldProfiles</w:t>
+      </w:r>
+      <w:proofErr w:type="spellEnd"/>
+      <w:r>
+        <w:rPr>
+          <w:rFonts w:ascii="Menlo" w:eastAsia="Times New Roman" w:hAnsi="Menlo" w:cs="Menlo"/>
+          <w:color w:val="404040"/>
+          <w:sz w:val="13"/>
+          <w:szCs w:val="13"/>
+        </w:rPr>
+        <w:t>: {2×1 cell}</w:t>
       </w:r>
     </w:p>
     <w:p>
@@ -12733,7 +13555,27 @@
           <w:sz w:val="13"/>
           <w:szCs w:val="13"/>
         </w:rPr>
-        <w:t xml:space="preserve">             allLayers: {2×1 cell}</w:t>
+        <w:t xml:space="preserve">             </w:t>
+      </w:r>
+      <w:proofErr w:type="spellStart"/>
+      <w:r>
+        <w:rPr>
+          <w:rFonts w:ascii="Menlo" w:eastAsia="Times New Roman" w:hAnsi="Menlo" w:cs="Menlo"/>
+          <w:color w:val="404040"/>
+          <w:sz w:val="13"/>
+          <w:szCs w:val="13"/>
+        </w:rPr>
+        <w:t>allLayers</w:t>
+      </w:r>
+      <w:proofErr w:type="spellEnd"/>
+      <w:r>
+        <w:rPr>
+          <w:rFonts w:ascii="Menlo" w:eastAsia="Times New Roman" w:hAnsi="Menlo" w:cs="Menlo"/>
+          <w:color w:val="404040"/>
+          <w:sz w:val="13"/>
+          <w:szCs w:val="13"/>
+        </w:rPr>
+        <w:t>: {2×1 cell}</w:t>
       </w:r>
     </w:p>
     <w:p>
@@ -12753,7 +13595,27 @@
           <w:sz w:val="13"/>
           <w:szCs w:val="13"/>
         </w:rPr>
-        <w:t xml:space="preserve">    calculationResults: [1×1 struct]</w:t>
+        <w:t xml:space="preserve">    </w:t>
+      </w:r>
+      <w:proofErr w:type="spellStart"/>
+      <w:r>
+        <w:rPr>
+          <w:rFonts w:ascii="Menlo" w:eastAsia="Times New Roman" w:hAnsi="Menlo" w:cs="Menlo"/>
+          <w:color w:val="404040"/>
+          <w:sz w:val="13"/>
+          <w:szCs w:val="13"/>
+        </w:rPr>
+        <w:t>calculationResults</w:t>
+      </w:r>
+      <w:proofErr w:type="spellEnd"/>
+      <w:r>
+        <w:rPr>
+          <w:rFonts w:ascii="Menlo" w:eastAsia="Times New Roman" w:hAnsi="Menlo" w:cs="Menlo"/>
+          <w:color w:val="404040"/>
+          <w:sz w:val="13"/>
+          <w:szCs w:val="13"/>
+        </w:rPr>
+        <w:t>: [1×1 struct]</w:t>
       </w:r>
     </w:p>
     <w:p>
@@ -12773,7 +13635,27 @@
           <w:sz w:val="13"/>
           <w:szCs w:val="13"/>
         </w:rPr>
-        <w:t xml:space="preserve">        contrastParams: [1×1 struct]</w:t>
+        <w:t xml:space="preserve">        </w:t>
+      </w:r>
+      <w:proofErr w:type="spellStart"/>
+      <w:r>
+        <w:rPr>
+          <w:rFonts w:ascii="Menlo" w:eastAsia="Times New Roman" w:hAnsi="Menlo" w:cs="Menlo"/>
+          <w:color w:val="404040"/>
+          <w:sz w:val="13"/>
+          <w:szCs w:val="13"/>
+        </w:rPr>
+        <w:t>contrastParams</w:t>
+      </w:r>
+      <w:proofErr w:type="spellEnd"/>
+      <w:r>
+        <w:rPr>
+          <w:rFonts w:ascii="Menlo" w:eastAsia="Times New Roman" w:hAnsi="Menlo" w:cs="Menlo"/>
+          <w:color w:val="404040"/>
+          <w:sz w:val="13"/>
+          <w:szCs w:val="13"/>
+        </w:rPr>
+        <w:t>: [1×1 struct]</w:t>
       </w:r>
     </w:p>
     <w:p>
@@ -12793,7 +13675,27 @@
           <w:sz w:val="13"/>
           <w:szCs w:val="13"/>
         </w:rPr>
-        <w:t xml:space="preserve">              fitNames: {15×1 cell}</w:t>
+        <w:t xml:space="preserve">              </w:t>
+      </w:r>
+      <w:proofErr w:type="spellStart"/>
+      <w:r>
+        <w:rPr>
+          <w:rFonts w:ascii="Menlo" w:eastAsia="Times New Roman" w:hAnsi="Menlo" w:cs="Menlo"/>
+          <w:color w:val="404040"/>
+          <w:sz w:val="13"/>
+          <w:szCs w:val="13"/>
+        </w:rPr>
+        <w:t>fitNames</w:t>
+      </w:r>
+      <w:proofErr w:type="spellEnd"/>
+      <w:r>
+        <w:rPr>
+          <w:rFonts w:ascii="Menlo" w:eastAsia="Times New Roman" w:hAnsi="Menlo" w:cs="Menlo"/>
+          <w:color w:val="404040"/>
+          <w:sz w:val="13"/>
+          <w:szCs w:val="13"/>
+        </w:rPr>
+        <w:t>: {15×1 cell}</w:t>
       </w:r>
     </w:p>
     <w:p>

</xml_diff>